<commit_message>
Add function and procedures
</commit_message>
<xml_diff>
--- a/docs/Lab5/ПЗ №5.docx
+++ b/docs/Lab5/ПЗ №5.docx
@@ -976,8 +976,8 @@
       </w:tblPr>
       <w:tblGrid>
         <w:gridCol w:w="567"/>
-        <w:gridCol w:w="4536"/>
-        <w:gridCol w:w="2694"/>
+        <w:gridCol w:w="3686"/>
+        <w:gridCol w:w="3544"/>
         <w:gridCol w:w="2976"/>
       </w:tblGrid>
       <w:tr>
@@ -991,16 +991,12 @@
               <w:jc w:val="center"/>
               <w:rPr>
                 <w:rFonts w:ascii="Times New Roman" w:hAnsi="Times New Roman" w:cs="Times New Roman"/>
-                <w:sz w:val="24"/>
-                <w:szCs w:val="24"/>
-                <w:lang w:val="uk-UA"/>
-              </w:rPr>
-            </w:pPr>
-            <w:r>
-              <w:rPr>
-                <w:rFonts w:ascii="Times New Roman" w:hAnsi="Times New Roman" w:cs="Times New Roman"/>
-                <w:sz w:val="24"/>
-                <w:szCs w:val="24"/>
+                <w:lang w:val="uk-UA"/>
+              </w:rPr>
+            </w:pPr>
+            <w:r>
+              <w:rPr>
+                <w:rFonts w:ascii="Times New Roman" w:hAnsi="Times New Roman" w:cs="Times New Roman"/>
                 <w:lang w:val="uk-UA"/>
               </w:rPr>
               <w:t>№</w:t>
@@ -1009,7 +1005,7 @@
         </w:tc>
         <w:tc>
           <w:tcPr>
-            <w:tcW w:w="4536" w:type="dxa"/>
+            <w:tcW w:w="3686" w:type="dxa"/>
           </w:tcPr>
           <w:p>
             <w:pPr>
@@ -1017,16 +1013,12 @@
               <w:jc w:val="center"/>
               <w:rPr>
                 <w:rFonts w:ascii="Times New Roman" w:hAnsi="Times New Roman" w:cs="Times New Roman"/>
-                <w:sz w:val="24"/>
-                <w:szCs w:val="24"/>
-                <w:lang w:val="uk-UA"/>
-              </w:rPr>
-            </w:pPr>
-            <w:r>
-              <w:rPr>
-                <w:rFonts w:ascii="Times New Roman" w:hAnsi="Times New Roman" w:cs="Times New Roman"/>
-                <w:sz w:val="24"/>
-                <w:szCs w:val="24"/>
+                <w:lang w:val="uk-UA"/>
+              </w:rPr>
+            </w:pPr>
+            <w:r>
+              <w:rPr>
+                <w:rFonts w:ascii="Times New Roman" w:hAnsi="Times New Roman" w:cs="Times New Roman"/>
                 <w:lang w:val="uk-UA"/>
               </w:rPr>
               <w:t>Аналізовані параметри</w:t>
@@ -1035,7 +1027,7 @@
         </w:tc>
         <w:tc>
           <w:tcPr>
-            <w:tcW w:w="2694" w:type="dxa"/>
+            <w:tcW w:w="3544" w:type="dxa"/>
           </w:tcPr>
           <w:p>
             <w:pPr>
@@ -1043,16 +1035,12 @@
               <w:jc w:val="center"/>
               <w:rPr>
                 <w:rFonts w:ascii="Times New Roman" w:hAnsi="Times New Roman" w:cs="Times New Roman"/>
-                <w:sz w:val="24"/>
-                <w:szCs w:val="24"/>
-                <w:lang w:val="uk-UA"/>
-              </w:rPr>
-            </w:pPr>
-            <w:r>
-              <w:rPr>
-                <w:rFonts w:ascii="Times New Roman" w:hAnsi="Times New Roman" w:cs="Times New Roman"/>
-                <w:sz w:val="24"/>
-                <w:szCs w:val="24"/>
+                <w:lang w:val="uk-UA"/>
+              </w:rPr>
+            </w:pPr>
+            <w:r>
+              <w:rPr>
+                <w:rFonts w:ascii="Times New Roman" w:hAnsi="Times New Roman" w:cs="Times New Roman"/>
                 <w:lang w:val="uk-UA"/>
               </w:rPr>
               <w:t>Процедура</w:t>
@@ -1069,16 +1057,12 @@
               <w:jc w:val="center"/>
               <w:rPr>
                 <w:rFonts w:ascii="Times New Roman" w:hAnsi="Times New Roman" w:cs="Times New Roman"/>
-                <w:sz w:val="24"/>
-                <w:szCs w:val="24"/>
-                <w:lang w:val="uk-UA"/>
-              </w:rPr>
-            </w:pPr>
-            <w:r>
-              <w:rPr>
-                <w:rFonts w:ascii="Times New Roman" w:hAnsi="Times New Roman" w:cs="Times New Roman"/>
-                <w:sz w:val="24"/>
-                <w:szCs w:val="24"/>
+                <w:lang w:val="uk-UA"/>
+              </w:rPr>
+            </w:pPr>
+            <w:r>
+              <w:rPr>
+                <w:rFonts w:ascii="Times New Roman" w:hAnsi="Times New Roman" w:cs="Times New Roman"/>
                 <w:lang w:val="uk-UA"/>
               </w:rPr>
               <w:t>Функція</w:t>
@@ -1096,16 +1080,12 @@
               <w:spacing w:after="200" w:line="360" w:lineRule="auto"/>
               <w:rPr>
                 <w:rFonts w:ascii="Times New Roman" w:hAnsi="Times New Roman" w:cs="Times New Roman"/>
-                <w:sz w:val="24"/>
-                <w:szCs w:val="24"/>
-                <w:lang w:val="uk-UA"/>
-              </w:rPr>
-            </w:pPr>
-            <w:r>
-              <w:rPr>
-                <w:rFonts w:ascii="Times New Roman" w:hAnsi="Times New Roman" w:cs="Times New Roman"/>
-                <w:sz w:val="24"/>
-                <w:szCs w:val="24"/>
+                <w:lang w:val="uk-UA"/>
+              </w:rPr>
+            </w:pPr>
+            <w:r>
+              <w:rPr>
+                <w:rFonts w:ascii="Times New Roman" w:hAnsi="Times New Roman" w:cs="Times New Roman"/>
                 <w:lang w:val="uk-UA"/>
               </w:rPr>
               <w:t>1.</w:t>
@@ -1114,23 +1094,19 @@
         </w:tc>
         <w:tc>
           <w:tcPr>
-            <w:tcW w:w="4536" w:type="dxa"/>
-          </w:tcPr>
-          <w:p>
-            <w:pPr>
-              <w:spacing w:after="200" w:line="360" w:lineRule="auto"/>
-              <w:rPr>
-                <w:rFonts w:ascii="Times New Roman" w:hAnsi="Times New Roman" w:cs="Times New Roman"/>
-                <w:sz w:val="24"/>
-                <w:szCs w:val="24"/>
-                <w:lang w:val="uk-UA"/>
-              </w:rPr>
-            </w:pPr>
-            <w:r>
-              <w:rPr>
-                <w:rFonts w:ascii="Times New Roman" w:hAnsi="Times New Roman" w:cs="Times New Roman"/>
-                <w:sz w:val="24"/>
-                <w:szCs w:val="24"/>
+            <w:tcW w:w="3686" w:type="dxa"/>
+          </w:tcPr>
+          <w:p>
+            <w:pPr>
+              <w:spacing w:after="200" w:line="360" w:lineRule="auto"/>
+              <w:rPr>
+                <w:rFonts w:ascii="Times New Roman" w:hAnsi="Times New Roman" w:cs="Times New Roman"/>
+                <w:lang w:val="uk-UA"/>
+              </w:rPr>
+            </w:pPr>
+            <w:r>
+              <w:rPr>
+                <w:rFonts w:ascii="Times New Roman" w:hAnsi="Times New Roman" w:cs="Times New Roman"/>
                 <w:lang w:val="uk-UA"/>
               </w:rPr>
               <w:t>Синтаксис. Повернення результату.</w:t>
@@ -1139,18 +1115,68 @@
         </w:tc>
         <w:tc>
           <w:tcPr>
-            <w:tcW w:w="2694" w:type="dxa"/>
-          </w:tcPr>
-          <w:p>
-            <w:pPr>
-              <w:spacing w:after="200" w:line="360" w:lineRule="auto"/>
-              <w:rPr>
-                <w:rFonts w:ascii="Times New Roman" w:hAnsi="Times New Roman" w:cs="Times New Roman"/>
-                <w:sz w:val="24"/>
-                <w:szCs w:val="24"/>
+            <w:tcW w:w="3544" w:type="dxa"/>
+          </w:tcPr>
+          <w:p>
+            <w:pPr>
+              <w:spacing w:after="200" w:line="360" w:lineRule="auto"/>
+              <w:rPr>
+                <w:rFonts w:ascii="Times New Roman" w:hAnsi="Times New Roman" w:cs="Times New Roman"/>
+                <w:lang w:val="uk-UA"/>
+              </w:rPr>
+            </w:pPr>
+            <w:r>
+              <w:rPr>
+                <w:rFonts w:ascii="Times New Roman" w:hAnsi="Times New Roman" w:cs="Times New Roman"/>
+              </w:rPr>
+              <w:t xml:space="preserve">Запит </w:t>
+            </w:r>
+            <w:r>
+              <w:rPr>
+                <w:rFonts w:ascii="Times New Roman" w:hAnsi="Times New Roman" w:cs="Times New Roman"/>
                 <w:lang w:val="en-US"/>
               </w:rPr>
-            </w:pPr>
+              <w:t>SELECT</w:t>
+            </w:r>
+            <w:r>
+              <w:rPr>
+                <w:rFonts w:ascii="Times New Roman" w:hAnsi="Times New Roman" w:cs="Times New Roman"/>
+              </w:rPr>
+              <w:t xml:space="preserve">, </w:t>
+            </w:r>
+            <w:r>
+              <w:rPr>
+                <w:rFonts w:ascii="Times New Roman" w:hAnsi="Times New Roman" w:cs="Times New Roman"/>
+                <w:lang w:val="en-US"/>
+              </w:rPr>
+              <w:t>SET</w:t>
+            </w:r>
+            <w:r>
+              <w:rPr>
+                <w:rFonts w:ascii="Times New Roman" w:hAnsi="Times New Roman" w:cs="Times New Roman"/>
+              </w:rPr>
+              <w:t xml:space="preserve"> @</w:t>
+            </w:r>
+            <w:r>
+              <w:rPr>
+                <w:rFonts w:ascii="Times New Roman" w:hAnsi="Times New Roman" w:cs="Times New Roman"/>
+                <w:lang w:val="en-US"/>
+              </w:rPr>
+              <w:t>var</w:t>
+            </w:r>
+            <w:r>
+              <w:rPr>
+                <w:rFonts w:ascii="Times New Roman" w:hAnsi="Times New Roman" w:cs="Times New Roman"/>
+              </w:rPr>
+              <w:t xml:space="preserve"> – </w:t>
+            </w:r>
+            <w:r>
+              <w:rPr>
+                <w:rFonts w:ascii="Times New Roman" w:hAnsi="Times New Roman" w:cs="Times New Roman"/>
+                <w:lang w:val="uk-UA"/>
+              </w:rPr>
+              <w:t>призначення значень глобальним змінним</w:t>
+            </w:r>
           </w:p>
         </w:tc>
         <w:tc>
@@ -1162,15 +1188,12 @@
               <w:spacing w:after="200" w:line="360" w:lineRule="auto"/>
               <w:rPr>
                 <w:rFonts w:ascii="Times New Roman" w:hAnsi="Times New Roman" w:cs="Times New Roman"/>
-                <w:sz w:val="24"/>
-                <w:szCs w:val="24"/>
                 <w:lang w:val="en-US"/>
               </w:rPr>
             </w:pPr>
             <w:r>
               <w:rPr>
                 <w:rFonts w:ascii="Times New Roman" w:hAnsi="Times New Roman" w:cs="Times New Roman"/>
-                <w:szCs w:val="24"/>
                 <w:lang w:val="en-US"/>
               </w:rPr>
               <w:t>RETURNS</w:t>
@@ -1178,7 +1201,6 @@
             <w:r>
               <w:rPr>
                 <w:rFonts w:ascii="Times New Roman" w:hAnsi="Times New Roman" w:cs="Times New Roman"/>
-                <w:szCs w:val="24"/>
                 <w:lang w:val="en-US"/>
               </w:rPr>
               <w:t>{STRING|INTEGER|REAL|DECIMAL}</w:t>
@@ -1196,16 +1218,12 @@
               <w:spacing w:after="200" w:line="360" w:lineRule="auto"/>
               <w:rPr>
                 <w:rFonts w:ascii="Times New Roman" w:hAnsi="Times New Roman" w:cs="Times New Roman"/>
-                <w:sz w:val="24"/>
-                <w:szCs w:val="24"/>
-                <w:lang w:val="uk-UA"/>
-              </w:rPr>
-            </w:pPr>
-            <w:r>
-              <w:rPr>
-                <w:rFonts w:ascii="Times New Roman" w:hAnsi="Times New Roman" w:cs="Times New Roman"/>
-                <w:sz w:val="24"/>
-                <w:szCs w:val="24"/>
+                <w:lang w:val="uk-UA"/>
+              </w:rPr>
+            </w:pPr>
+            <w:r>
+              <w:rPr>
+                <w:rFonts w:ascii="Times New Roman" w:hAnsi="Times New Roman" w:cs="Times New Roman"/>
                 <w:lang w:val="uk-UA"/>
               </w:rPr>
               <w:t>2.</w:t>
@@ -1214,23 +1232,19 @@
         </w:tc>
         <w:tc>
           <w:tcPr>
-            <w:tcW w:w="4536" w:type="dxa"/>
-          </w:tcPr>
-          <w:p>
-            <w:pPr>
-              <w:spacing w:after="200" w:line="360" w:lineRule="auto"/>
-              <w:rPr>
-                <w:rFonts w:ascii="Times New Roman" w:hAnsi="Times New Roman" w:cs="Times New Roman"/>
-                <w:sz w:val="24"/>
-                <w:szCs w:val="24"/>
-                <w:lang w:val="uk-UA"/>
-              </w:rPr>
-            </w:pPr>
-            <w:r>
-              <w:rPr>
-                <w:rFonts w:ascii="Times New Roman" w:hAnsi="Times New Roman" w:cs="Times New Roman"/>
-                <w:sz w:val="24"/>
-                <w:szCs w:val="24"/>
+            <w:tcW w:w="3686" w:type="dxa"/>
+          </w:tcPr>
+          <w:p>
+            <w:pPr>
+              <w:spacing w:after="200" w:line="360" w:lineRule="auto"/>
+              <w:rPr>
+                <w:rFonts w:ascii="Times New Roman" w:hAnsi="Times New Roman" w:cs="Times New Roman"/>
+                <w:lang w:val="uk-UA"/>
+              </w:rPr>
+            </w:pPr>
+            <w:r>
+              <w:rPr>
+                <w:rFonts w:ascii="Times New Roman" w:hAnsi="Times New Roman" w:cs="Times New Roman"/>
                 <w:lang w:val="uk-UA"/>
               </w:rPr>
               <w:t>Синтаксис. Формальні й фактичні параметри.</w:t>
@@ -1239,23 +1253,19 @@
         </w:tc>
         <w:tc>
           <w:tcPr>
-            <w:tcW w:w="2694" w:type="dxa"/>
-          </w:tcPr>
-          <w:p>
-            <w:pPr>
-              <w:spacing w:after="200" w:line="360" w:lineRule="auto"/>
-              <w:rPr>
-                <w:rFonts w:ascii="Times New Roman" w:hAnsi="Times New Roman" w:cs="Times New Roman"/>
-                <w:sz w:val="24"/>
-                <w:szCs w:val="24"/>
+            <w:tcW w:w="3544" w:type="dxa"/>
+          </w:tcPr>
+          <w:p>
+            <w:pPr>
+              <w:spacing w:after="200" w:line="360" w:lineRule="auto"/>
+              <w:rPr>
+                <w:rFonts w:ascii="Times New Roman" w:hAnsi="Times New Roman" w:cs="Times New Roman"/>
                 <w:lang w:val="en-US"/>
               </w:rPr>
             </w:pPr>
             <w:r>
               <w:rPr>
                 <w:rFonts w:ascii="Times New Roman" w:hAnsi="Times New Roman" w:cs="Times New Roman"/>
-                <w:sz w:val="24"/>
-                <w:szCs w:val="24"/>
                 <w:lang w:val="en-US"/>
               </w:rPr>
               <w:t>IN, OUT, INOUT</w:t>
@@ -1271,16 +1281,12 @@
               <w:spacing w:after="200" w:line="360" w:lineRule="auto"/>
               <w:rPr>
                 <w:rFonts w:ascii="Times New Roman" w:hAnsi="Times New Roman" w:cs="Times New Roman"/>
-                <w:sz w:val="24"/>
-                <w:szCs w:val="24"/>
                 <w:lang w:val="en-US"/>
               </w:rPr>
             </w:pPr>
             <w:r>
               <w:rPr>
                 <w:rFonts w:ascii="Times New Roman" w:hAnsi="Times New Roman" w:cs="Times New Roman"/>
-                <w:sz w:val="24"/>
-                <w:szCs w:val="24"/>
                 <w:lang w:val="en-US"/>
               </w:rPr>
               <w:t>IN</w:t>
@@ -1298,16 +1304,12 @@
               <w:spacing w:after="200" w:line="360" w:lineRule="auto"/>
               <w:rPr>
                 <w:rFonts w:ascii="Times New Roman" w:hAnsi="Times New Roman" w:cs="Times New Roman"/>
-                <w:sz w:val="24"/>
-                <w:szCs w:val="24"/>
-                <w:lang w:val="uk-UA"/>
-              </w:rPr>
-            </w:pPr>
-            <w:r>
-              <w:rPr>
-                <w:rFonts w:ascii="Times New Roman" w:hAnsi="Times New Roman" w:cs="Times New Roman"/>
-                <w:sz w:val="24"/>
-                <w:szCs w:val="24"/>
+                <w:lang w:val="uk-UA"/>
+              </w:rPr>
+            </w:pPr>
+            <w:r>
+              <w:rPr>
+                <w:rFonts w:ascii="Times New Roman" w:hAnsi="Times New Roman" w:cs="Times New Roman"/>
                 <w:lang w:val="uk-UA"/>
               </w:rPr>
               <w:t>3.</w:t>
@@ -1316,23 +1318,19 @@
         </w:tc>
         <w:tc>
           <w:tcPr>
-            <w:tcW w:w="4536" w:type="dxa"/>
-          </w:tcPr>
-          <w:p>
-            <w:pPr>
-              <w:spacing w:after="200" w:line="360" w:lineRule="auto"/>
-              <w:rPr>
-                <w:rFonts w:ascii="Times New Roman" w:hAnsi="Times New Roman" w:cs="Times New Roman"/>
-                <w:sz w:val="24"/>
-                <w:szCs w:val="24"/>
-                <w:lang w:val="uk-UA"/>
-              </w:rPr>
-            </w:pPr>
-            <w:r>
-              <w:rPr>
-                <w:rFonts w:ascii="Times New Roman" w:hAnsi="Times New Roman" w:cs="Times New Roman"/>
-                <w:sz w:val="24"/>
-                <w:szCs w:val="24"/>
+            <w:tcW w:w="3686" w:type="dxa"/>
+          </w:tcPr>
+          <w:p>
+            <w:pPr>
+              <w:spacing w:after="200" w:line="360" w:lineRule="auto"/>
+              <w:rPr>
+                <w:rFonts w:ascii="Times New Roman" w:hAnsi="Times New Roman" w:cs="Times New Roman"/>
+                <w:lang w:val="uk-UA"/>
+              </w:rPr>
+            </w:pPr>
+            <w:r>
+              <w:rPr>
+                <w:rFonts w:ascii="Times New Roman" w:hAnsi="Times New Roman" w:cs="Times New Roman"/>
                 <w:lang w:val="uk-UA"/>
               </w:rPr>
               <w:t>Синтаксис. Виклик.</w:t>
@@ -1341,25 +1339,36 @@
         </w:tc>
         <w:tc>
           <w:tcPr>
-            <w:tcW w:w="2694" w:type="dxa"/>
-          </w:tcPr>
-          <w:p>
-            <w:pPr>
-              <w:spacing w:after="200" w:line="360" w:lineRule="auto"/>
-              <w:rPr>
-                <w:rFonts w:ascii="Times New Roman" w:hAnsi="Times New Roman" w:cs="Times New Roman"/>
-                <w:sz w:val="24"/>
-                <w:szCs w:val="24"/>
+            <w:tcW w:w="3544" w:type="dxa"/>
+          </w:tcPr>
+          <w:p>
+            <w:pPr>
+              <w:spacing w:after="200" w:line="360" w:lineRule="auto"/>
+              <w:rPr>
+                <w:rFonts w:ascii="Times New Roman" w:hAnsi="Times New Roman" w:cs="Times New Roman"/>
                 <w:lang w:val="en-US"/>
               </w:rPr>
             </w:pPr>
             <w:r>
               <w:rPr>
                 <w:rFonts w:ascii="Times New Roman" w:hAnsi="Times New Roman" w:cs="Times New Roman"/>
-                <w:szCs w:val="24"/>
                 <w:lang w:val="en-US"/>
               </w:rPr>
-              <w:t>CALL sp_name([parameter[,...]])CALL sp_name[()]</w:t>
+              <w:t>CALL sp_name([parameter[,...]])</w:t>
+            </w:r>
+            <w:r>
+              <w:rPr>
+                <w:rFonts w:ascii="Times New Roman" w:hAnsi="Times New Roman" w:cs="Times New Roman"/>
+                <w:lang w:val="en-US"/>
+              </w:rPr>
+              <w:t xml:space="preserve"> </w:t>
+            </w:r>
+            <w:r>
+              <w:rPr>
+                <w:rFonts w:ascii="Times New Roman" w:hAnsi="Times New Roman" w:cs="Times New Roman"/>
+                <w:lang w:val="en-US"/>
+              </w:rPr>
+              <w:t>CALL sp_name[()]</w:t>
             </w:r>
           </w:p>
         </w:tc>
@@ -1372,19 +1381,15 @@
               <w:spacing w:after="200" w:line="360" w:lineRule="auto"/>
               <w:rPr>
                 <w:rFonts w:ascii="Times New Roman" w:hAnsi="Times New Roman" w:cs="Times New Roman"/>
-                <w:sz w:val="24"/>
-                <w:szCs w:val="24"/>
                 <w:lang w:val="en-US"/>
               </w:rPr>
             </w:pPr>
             <w:r>
               <w:rPr>
                 <w:rFonts w:ascii="Times New Roman" w:hAnsi="Times New Roman" w:cs="Times New Roman"/>
-                <w:sz w:val="24"/>
-                <w:szCs w:val="24"/>
                 <w:lang w:val="en-US"/>
               </w:rPr>
-              <w:t>CALL</w:t>
+              <w:t>SELECT col_1, col_2, fuction_name([param] ) FROM database.table;</w:t>
             </w:r>
           </w:p>
         </w:tc>
@@ -1399,16 +1404,12 @@
               <w:spacing w:after="200" w:line="360" w:lineRule="auto"/>
               <w:rPr>
                 <w:rFonts w:ascii="Times New Roman" w:hAnsi="Times New Roman" w:cs="Times New Roman"/>
-                <w:sz w:val="24"/>
-                <w:szCs w:val="24"/>
-                <w:lang w:val="uk-UA"/>
-              </w:rPr>
-            </w:pPr>
-            <w:r>
-              <w:rPr>
-                <w:rFonts w:ascii="Times New Roman" w:hAnsi="Times New Roman" w:cs="Times New Roman"/>
-                <w:sz w:val="24"/>
-                <w:szCs w:val="24"/>
+                <w:lang w:val="uk-UA"/>
+              </w:rPr>
+            </w:pPr>
+            <w:r>
+              <w:rPr>
+                <w:rFonts w:ascii="Times New Roman" w:hAnsi="Times New Roman" w:cs="Times New Roman"/>
                 <w:lang w:val="uk-UA"/>
               </w:rPr>
               <w:t>4.</w:t>
@@ -1417,23 +1418,19 @@
         </w:tc>
         <w:tc>
           <w:tcPr>
-            <w:tcW w:w="4536" w:type="dxa"/>
-          </w:tcPr>
-          <w:p>
-            <w:pPr>
-              <w:spacing w:after="200" w:line="360" w:lineRule="auto"/>
-              <w:rPr>
-                <w:rFonts w:ascii="Times New Roman" w:hAnsi="Times New Roman" w:cs="Times New Roman"/>
-                <w:sz w:val="24"/>
-                <w:szCs w:val="24"/>
-                <w:lang w:val="uk-UA"/>
-              </w:rPr>
-            </w:pPr>
-            <w:r>
-              <w:rPr>
-                <w:rFonts w:ascii="Times New Roman" w:hAnsi="Times New Roman" w:cs="Times New Roman"/>
-                <w:sz w:val="24"/>
-                <w:szCs w:val="24"/>
+            <w:tcW w:w="3686" w:type="dxa"/>
+          </w:tcPr>
+          <w:p>
+            <w:pPr>
+              <w:spacing w:after="200" w:line="360" w:lineRule="auto"/>
+              <w:rPr>
+                <w:rFonts w:ascii="Times New Roman" w:hAnsi="Times New Roman" w:cs="Times New Roman"/>
+                <w:lang w:val="uk-UA"/>
+              </w:rPr>
+            </w:pPr>
+            <w:r>
+              <w:rPr>
+                <w:rFonts w:ascii="Times New Roman" w:hAnsi="Times New Roman" w:cs="Times New Roman"/>
                 <w:lang w:val="uk-UA"/>
               </w:rPr>
               <w:t xml:space="preserve">Результат, </w:t>
@@ -1441,8 +1438,6 @@
             <w:r>
               <w:rPr>
                 <w:rFonts w:ascii="Times New Roman" w:hAnsi="Times New Roman" w:cs="Times New Roman"/>
-                <w:sz w:val="24"/>
-                <w:szCs w:val="24"/>
                 <w:lang w:val="uk-UA"/>
               </w:rPr>
               <w:t>що повертається (результуюча множина, одиночне значення тощо)</w:t>
@@ -1451,18 +1446,23 @@
         </w:tc>
         <w:tc>
           <w:tcPr>
-            <w:tcW w:w="2694" w:type="dxa"/>
-          </w:tcPr>
-          <w:p>
-            <w:pPr>
-              <w:spacing w:after="200" w:line="360" w:lineRule="auto"/>
-              <w:rPr>
-                <w:rFonts w:ascii="Times New Roman" w:hAnsi="Times New Roman" w:cs="Times New Roman"/>
-                <w:sz w:val="24"/>
-                <w:szCs w:val="24"/>
-                <w:lang w:val="uk-UA"/>
-              </w:rPr>
-            </w:pPr>
+            <w:tcW w:w="3544" w:type="dxa"/>
+          </w:tcPr>
+          <w:p>
+            <w:pPr>
+              <w:spacing w:after="200" w:line="360" w:lineRule="auto"/>
+              <w:rPr>
+                <w:rFonts w:ascii="Times New Roman" w:hAnsi="Times New Roman" w:cs="Times New Roman"/>
+                <w:lang w:val="uk-UA"/>
+              </w:rPr>
+            </w:pPr>
+            <w:r>
+              <w:rPr>
+                <w:rFonts w:ascii="Times New Roman" w:hAnsi="Times New Roman" w:cs="Times New Roman"/>
+                <w:lang w:val="uk-UA"/>
+              </w:rPr>
+              <w:t>результуюча множина</w:t>
+            </w:r>
           </w:p>
         </w:tc>
         <w:tc>
@@ -1474,10 +1474,15 @@
               <w:spacing w:after="200" w:line="360" w:lineRule="auto"/>
               <w:rPr>
                 <w:rFonts w:ascii="Times New Roman" w:hAnsi="Times New Roman" w:cs="Times New Roman"/>
-                <w:sz w:val="24"/>
-                <w:szCs w:val="24"/>
-              </w:rPr>
-            </w:pPr>
+              </w:rPr>
+            </w:pPr>
+            <w:r>
+              <w:rPr>
+                <w:rFonts w:ascii="Times New Roman" w:hAnsi="Times New Roman" w:cs="Times New Roman"/>
+                <w:lang w:val="uk-UA"/>
+              </w:rPr>
+              <w:t>одиночне значення</w:t>
+            </w:r>
           </w:p>
         </w:tc>
       </w:tr>
@@ -1491,16 +1496,12 @@
               <w:spacing w:after="200" w:line="360" w:lineRule="auto"/>
               <w:rPr>
                 <w:rFonts w:ascii="Times New Roman" w:hAnsi="Times New Roman" w:cs="Times New Roman"/>
-                <w:sz w:val="24"/>
-                <w:szCs w:val="24"/>
-                <w:lang w:val="uk-UA"/>
-              </w:rPr>
-            </w:pPr>
-            <w:r>
-              <w:rPr>
-                <w:rFonts w:ascii="Times New Roman" w:hAnsi="Times New Roman" w:cs="Times New Roman"/>
-                <w:sz w:val="24"/>
-                <w:szCs w:val="24"/>
+                <w:lang w:val="uk-UA"/>
+              </w:rPr>
+            </w:pPr>
+            <w:r>
+              <w:rPr>
+                <w:rFonts w:ascii="Times New Roman" w:hAnsi="Times New Roman" w:cs="Times New Roman"/>
                 <w:lang w:val="uk-UA"/>
               </w:rPr>
               <w:t>5.</w:t>
@@ -1509,23 +1510,19 @@
         </w:tc>
         <w:tc>
           <w:tcPr>
-            <w:tcW w:w="4536" w:type="dxa"/>
-          </w:tcPr>
-          <w:p>
-            <w:pPr>
-              <w:spacing w:after="200" w:line="360" w:lineRule="auto"/>
-              <w:rPr>
-                <w:rFonts w:ascii="Times New Roman" w:hAnsi="Times New Roman" w:cs="Times New Roman"/>
-                <w:sz w:val="24"/>
-                <w:szCs w:val="24"/>
-                <w:lang w:val="uk-UA"/>
-              </w:rPr>
-            </w:pPr>
-            <w:r>
-              <w:rPr>
-                <w:rFonts w:ascii="Times New Roman" w:hAnsi="Times New Roman" w:cs="Times New Roman"/>
-                <w:sz w:val="24"/>
-                <w:szCs w:val="24"/>
+            <w:tcW w:w="3686" w:type="dxa"/>
+          </w:tcPr>
+          <w:p>
+            <w:pPr>
+              <w:spacing w:after="200" w:line="360" w:lineRule="auto"/>
+              <w:rPr>
+                <w:rFonts w:ascii="Times New Roman" w:hAnsi="Times New Roman" w:cs="Times New Roman"/>
+                <w:lang w:val="uk-UA"/>
+              </w:rPr>
+            </w:pPr>
+            <w:r>
+              <w:rPr>
+                <w:rFonts w:ascii="Times New Roman" w:hAnsi="Times New Roman" w:cs="Times New Roman"/>
                 <w:lang w:val="uk-UA"/>
               </w:rPr>
               <w:t>Можливі операції (операції над даними, створення набору даних тощо)</w:t>
@@ -1534,15 +1531,13 @@
         </w:tc>
         <w:tc>
           <w:tcPr>
-            <w:tcW w:w="2694" w:type="dxa"/>
-          </w:tcPr>
-          <w:p>
-            <w:pPr>
-              <w:spacing w:after="200" w:line="360" w:lineRule="auto"/>
-              <w:rPr>
-                <w:rFonts w:ascii="Times New Roman" w:hAnsi="Times New Roman" w:cs="Times New Roman"/>
-                <w:sz w:val="24"/>
-                <w:szCs w:val="24"/>
+            <w:tcW w:w="3544" w:type="dxa"/>
+          </w:tcPr>
+          <w:p>
+            <w:pPr>
+              <w:spacing w:after="200" w:line="360" w:lineRule="auto"/>
+              <w:rPr>
+                <w:rFonts w:ascii="Times New Roman" w:hAnsi="Times New Roman" w:cs="Times New Roman"/>
               </w:rPr>
             </w:pPr>
           </w:p>
@@ -1556,10 +1551,27 @@
               <w:spacing w:after="200" w:line="360" w:lineRule="auto"/>
               <w:rPr>
                 <w:rFonts w:ascii="Times New Roman" w:hAnsi="Times New Roman" w:cs="Times New Roman"/>
-                <w:sz w:val="24"/>
-                <w:szCs w:val="24"/>
-              </w:rPr>
-            </w:pPr>
+              </w:rPr>
+            </w:pPr>
+            <w:r>
+              <w:rPr>
+                <w:rFonts w:ascii="Times New Roman" w:hAnsi="Times New Roman" w:cs="Times New Roman"/>
+              </w:rPr>
+              <w:t>арифметичн</w:t>
+            </w:r>
+            <w:r>
+              <w:rPr>
+                <w:rFonts w:ascii="Times New Roman" w:hAnsi="Times New Roman" w:cs="Times New Roman"/>
+                <w:lang w:val="uk-UA"/>
+              </w:rPr>
+              <w:t xml:space="preserve">і операції, </w:t>
+            </w:r>
+            <w:r>
+              <w:rPr>
+                <w:rFonts w:ascii="Times New Roman" w:hAnsi="Times New Roman" w:cs="Times New Roman"/>
+              </w:rPr>
+              <w:t>аг</w:t>
+            </w:r>
           </w:p>
         </w:tc>
       </w:tr>
@@ -1573,16 +1585,12 @@
               <w:spacing w:after="200" w:line="360" w:lineRule="auto"/>
               <w:rPr>
                 <w:rFonts w:ascii="Times New Roman" w:hAnsi="Times New Roman" w:cs="Times New Roman"/>
-                <w:sz w:val="24"/>
-                <w:szCs w:val="24"/>
-                <w:lang w:val="uk-UA"/>
-              </w:rPr>
-            </w:pPr>
-            <w:r>
-              <w:rPr>
-                <w:rFonts w:ascii="Times New Roman" w:hAnsi="Times New Roman" w:cs="Times New Roman"/>
-                <w:sz w:val="24"/>
-                <w:szCs w:val="24"/>
+                <w:lang w:val="uk-UA"/>
+              </w:rPr>
+            </w:pPr>
+            <w:r>
+              <w:rPr>
+                <w:rFonts w:ascii="Times New Roman" w:hAnsi="Times New Roman" w:cs="Times New Roman"/>
                 <w:lang w:val="uk-UA"/>
               </w:rPr>
               <w:t>6.</w:t>
@@ -1591,23 +1599,19 @@
         </w:tc>
         <w:tc>
           <w:tcPr>
-            <w:tcW w:w="4536" w:type="dxa"/>
-          </w:tcPr>
-          <w:p>
-            <w:pPr>
-              <w:spacing w:after="200" w:line="360" w:lineRule="auto"/>
-              <w:rPr>
-                <w:rFonts w:ascii="Times New Roman" w:hAnsi="Times New Roman" w:cs="Times New Roman"/>
-                <w:sz w:val="24"/>
-                <w:szCs w:val="24"/>
-                <w:lang w:val="uk-UA"/>
-              </w:rPr>
-            </w:pPr>
-            <w:r>
-              <w:rPr>
-                <w:rFonts w:ascii="Times New Roman" w:hAnsi="Times New Roman" w:cs="Times New Roman"/>
-                <w:sz w:val="24"/>
-                <w:szCs w:val="24"/>
+            <w:tcW w:w="3686" w:type="dxa"/>
+          </w:tcPr>
+          <w:p>
+            <w:pPr>
+              <w:spacing w:after="200" w:line="360" w:lineRule="auto"/>
+              <w:rPr>
+                <w:rFonts w:ascii="Times New Roman" w:hAnsi="Times New Roman" w:cs="Times New Roman"/>
+                <w:lang w:val="uk-UA"/>
+              </w:rPr>
+            </w:pPr>
+            <w:r>
+              <w:rPr>
+                <w:rFonts w:ascii="Times New Roman" w:hAnsi="Times New Roman" w:cs="Times New Roman"/>
                 <w:lang w:val="uk-UA"/>
               </w:rPr>
               <w:t xml:space="preserve">Підтримують наступні операції (зазначити: транзакції, </w:t>
@@ -1615,16 +1619,12 @@
             <w:r>
               <w:rPr>
                 <w:rFonts w:ascii="Times New Roman" w:hAnsi="Times New Roman" w:cs="Times New Roman"/>
-                <w:sz w:val="24"/>
-                <w:szCs w:val="24"/>
               </w:rPr>
               <w:t>SQL</w:t>
             </w:r>
             <w:r>
               <w:rPr>
                 <w:rFonts w:ascii="Times New Roman" w:hAnsi="Times New Roman" w:cs="Times New Roman"/>
-                <w:sz w:val="24"/>
-                <w:szCs w:val="24"/>
                 <w:lang w:val="uk-UA"/>
               </w:rPr>
               <w:t xml:space="preserve"> інструкції </w:t>
@@ -1632,16 +1632,12 @@
             <w:r>
               <w:rPr>
                 <w:rFonts w:ascii="Times New Roman" w:hAnsi="Times New Roman" w:cs="Times New Roman"/>
-                <w:sz w:val="24"/>
-                <w:szCs w:val="24"/>
               </w:rPr>
               <w:t>SELECT</w:t>
             </w:r>
             <w:r>
               <w:rPr>
                 <w:rFonts w:ascii="Times New Roman" w:hAnsi="Times New Roman" w:cs="Times New Roman"/>
-                <w:sz w:val="24"/>
-                <w:szCs w:val="24"/>
                 <w:lang w:val="uk-UA"/>
               </w:rPr>
               <w:t xml:space="preserve">, </w:t>
@@ -1649,16 +1645,12 @@
             <w:r>
               <w:rPr>
                 <w:rFonts w:ascii="Times New Roman" w:hAnsi="Times New Roman" w:cs="Times New Roman"/>
-                <w:sz w:val="24"/>
-                <w:szCs w:val="24"/>
               </w:rPr>
               <w:t>UPDATE</w:t>
             </w:r>
             <w:r>
               <w:rPr>
                 <w:rFonts w:ascii="Times New Roman" w:hAnsi="Times New Roman" w:cs="Times New Roman"/>
-                <w:sz w:val="24"/>
-                <w:szCs w:val="24"/>
                 <w:lang w:val="uk-UA"/>
               </w:rPr>
               <w:t xml:space="preserve">, </w:t>
@@ -1666,16 +1658,12 @@
             <w:r>
               <w:rPr>
                 <w:rFonts w:ascii="Times New Roman" w:hAnsi="Times New Roman" w:cs="Times New Roman"/>
-                <w:sz w:val="24"/>
-                <w:szCs w:val="24"/>
               </w:rPr>
               <w:t>CURSOR</w:t>
             </w:r>
             <w:r>
               <w:rPr>
                 <w:rFonts w:ascii="Times New Roman" w:hAnsi="Times New Roman" w:cs="Times New Roman"/>
-                <w:sz w:val="24"/>
-                <w:szCs w:val="24"/>
                 <w:lang w:val="uk-UA"/>
               </w:rPr>
               <w:t xml:space="preserve"> тощо)</w:t>
@@ -1684,18 +1672,23 @@
         </w:tc>
         <w:tc>
           <w:tcPr>
-            <w:tcW w:w="2694" w:type="dxa"/>
-          </w:tcPr>
-          <w:p>
-            <w:pPr>
-              <w:spacing w:after="200" w:line="360" w:lineRule="auto"/>
-              <w:rPr>
-                <w:rFonts w:ascii="Times New Roman" w:hAnsi="Times New Roman" w:cs="Times New Roman"/>
-                <w:sz w:val="24"/>
-                <w:szCs w:val="24"/>
-                <w:lang w:val="uk-UA"/>
-              </w:rPr>
-            </w:pPr>
+            <w:tcW w:w="3544" w:type="dxa"/>
+          </w:tcPr>
+          <w:p>
+            <w:pPr>
+              <w:spacing w:after="200" w:line="360" w:lineRule="auto"/>
+              <w:rPr>
+                <w:rFonts w:ascii="Times New Roman" w:hAnsi="Times New Roman" w:cs="Times New Roman"/>
+                <w:lang w:val="uk-UA"/>
+              </w:rPr>
+            </w:pPr>
+            <w:r>
+              <w:rPr>
+                <w:rFonts w:ascii="Times New Roman" w:hAnsi="Times New Roman" w:cs="Times New Roman"/>
+                <w:lang w:val="uk-UA"/>
+              </w:rPr>
+              <w:t>+</w:t>
+            </w:r>
           </w:p>
         </w:tc>
         <w:tc>
@@ -1707,8 +1700,6 @@
               <w:spacing w:after="200" w:line="360" w:lineRule="auto"/>
               <w:rPr>
                 <w:rFonts w:ascii="Times New Roman" w:hAnsi="Times New Roman" w:cs="Times New Roman"/>
-                <w:sz w:val="24"/>
-                <w:szCs w:val="24"/>
                 <w:lang w:val="uk-UA"/>
               </w:rPr>
             </w:pPr>
@@ -1725,16 +1716,12 @@
               <w:spacing w:after="200" w:line="360" w:lineRule="auto"/>
               <w:rPr>
                 <w:rFonts w:ascii="Times New Roman" w:hAnsi="Times New Roman" w:cs="Times New Roman"/>
-                <w:sz w:val="24"/>
-                <w:szCs w:val="24"/>
-                <w:lang w:val="uk-UA"/>
-              </w:rPr>
-            </w:pPr>
-            <w:r>
-              <w:rPr>
-                <w:rFonts w:ascii="Times New Roman" w:hAnsi="Times New Roman" w:cs="Times New Roman"/>
-                <w:sz w:val="24"/>
-                <w:szCs w:val="24"/>
+                <w:lang w:val="uk-UA"/>
+              </w:rPr>
+            </w:pPr>
+            <w:r>
+              <w:rPr>
+                <w:rFonts w:ascii="Times New Roman" w:hAnsi="Times New Roman" w:cs="Times New Roman"/>
                 <w:lang w:val="uk-UA"/>
               </w:rPr>
               <w:t>7.</w:t>
@@ -1743,22 +1730,18 @@
         </w:tc>
         <w:tc>
           <w:tcPr>
-            <w:tcW w:w="4536" w:type="dxa"/>
-          </w:tcPr>
-          <w:p>
-            <w:pPr>
-              <w:spacing w:after="200" w:line="360" w:lineRule="auto"/>
-              <w:rPr>
-                <w:rFonts w:ascii="Times New Roman" w:hAnsi="Times New Roman" w:cs="Times New Roman"/>
-                <w:sz w:val="24"/>
-                <w:szCs w:val="24"/>
-              </w:rPr>
-            </w:pPr>
-            <w:r>
-              <w:rPr>
-                <w:rFonts w:ascii="Times New Roman" w:hAnsi="Times New Roman" w:cs="Times New Roman"/>
-                <w:sz w:val="24"/>
-                <w:szCs w:val="24"/>
+            <w:tcW w:w="3686" w:type="dxa"/>
+          </w:tcPr>
+          <w:p>
+            <w:pPr>
+              <w:spacing w:after="200" w:line="360" w:lineRule="auto"/>
+              <w:rPr>
+                <w:rFonts w:ascii="Times New Roman" w:hAnsi="Times New Roman" w:cs="Times New Roman"/>
+              </w:rPr>
+            </w:pPr>
+            <w:r>
+              <w:rPr>
+                <w:rFonts w:ascii="Times New Roman" w:hAnsi="Times New Roman" w:cs="Times New Roman"/>
               </w:rPr>
               <w:t>Взаємний виклик (процедура-функція, функція-процедура)</w:t>
             </w:r>
@@ -1766,23 +1749,19 @@
         </w:tc>
         <w:tc>
           <w:tcPr>
-            <w:tcW w:w="2694" w:type="dxa"/>
-          </w:tcPr>
-          <w:p>
-            <w:pPr>
-              <w:spacing w:after="200" w:line="360" w:lineRule="auto"/>
-              <w:rPr>
-                <w:rFonts w:ascii="Times New Roman" w:hAnsi="Times New Roman" w:cs="Times New Roman"/>
-                <w:sz w:val="24"/>
-                <w:szCs w:val="24"/>
+            <w:tcW w:w="3544" w:type="dxa"/>
+          </w:tcPr>
+          <w:p>
+            <w:pPr>
+              <w:spacing w:after="200" w:line="360" w:lineRule="auto"/>
+              <w:rPr>
+                <w:rFonts w:ascii="Times New Roman" w:hAnsi="Times New Roman" w:cs="Times New Roman"/>
                 <w:lang w:val="en-US"/>
               </w:rPr>
             </w:pPr>
             <w:r>
               <w:rPr>
                 <w:rFonts w:ascii="Times New Roman" w:hAnsi="Times New Roman" w:cs="Times New Roman"/>
-                <w:sz w:val="24"/>
-                <w:szCs w:val="24"/>
                 <w:lang w:val="en-US"/>
               </w:rPr>
               <w:t>+</w:t>
@@ -1798,10 +1777,14 @@
               <w:spacing w:after="200" w:line="360" w:lineRule="auto"/>
               <w:rPr>
                 <w:rFonts w:ascii="Times New Roman" w:hAnsi="Times New Roman" w:cs="Times New Roman"/>
-                <w:sz w:val="24"/>
-                <w:szCs w:val="24"/>
-              </w:rPr>
-            </w:pPr>
+              </w:rPr>
+            </w:pPr>
+            <w:r>
+              <w:rPr>
+                <w:rFonts w:ascii="Times New Roman" w:hAnsi="Times New Roman" w:cs="Times New Roman"/>
+              </w:rPr>
+              <w:t>-</w:t>
+            </w:r>
           </w:p>
         </w:tc>
       </w:tr>
@@ -1815,16 +1798,12 @@
               <w:spacing w:after="200" w:line="360" w:lineRule="auto"/>
               <w:rPr>
                 <w:rFonts w:ascii="Times New Roman" w:hAnsi="Times New Roman" w:cs="Times New Roman"/>
-                <w:sz w:val="24"/>
-                <w:szCs w:val="24"/>
-                <w:lang w:val="uk-UA"/>
-              </w:rPr>
-            </w:pPr>
-            <w:r>
-              <w:rPr>
-                <w:rFonts w:ascii="Times New Roman" w:hAnsi="Times New Roman" w:cs="Times New Roman"/>
-                <w:sz w:val="24"/>
-                <w:szCs w:val="24"/>
+                <w:lang w:val="uk-UA"/>
+              </w:rPr>
+            </w:pPr>
+            <w:r>
+              <w:rPr>
+                <w:rFonts w:ascii="Times New Roman" w:hAnsi="Times New Roman" w:cs="Times New Roman"/>
                 <w:lang w:val="uk-UA"/>
               </w:rPr>
               <w:t>8.</w:t>
@@ -1833,22 +1812,18 @@
         </w:tc>
         <w:tc>
           <w:tcPr>
-            <w:tcW w:w="4536" w:type="dxa"/>
-          </w:tcPr>
-          <w:p>
-            <w:pPr>
-              <w:spacing w:after="200" w:line="360" w:lineRule="auto"/>
-              <w:rPr>
-                <w:rFonts w:ascii="Times New Roman" w:hAnsi="Times New Roman" w:cs="Times New Roman"/>
-                <w:sz w:val="24"/>
-                <w:szCs w:val="24"/>
-              </w:rPr>
-            </w:pPr>
-            <w:r>
-              <w:rPr>
-                <w:rFonts w:ascii="Times New Roman" w:hAnsi="Times New Roman" w:cs="Times New Roman"/>
-                <w:sz w:val="24"/>
-                <w:szCs w:val="24"/>
+            <w:tcW w:w="3686" w:type="dxa"/>
+          </w:tcPr>
+          <w:p>
+            <w:pPr>
+              <w:spacing w:after="200" w:line="360" w:lineRule="auto"/>
+              <w:rPr>
+                <w:rFonts w:ascii="Times New Roman" w:hAnsi="Times New Roman" w:cs="Times New Roman"/>
+              </w:rPr>
+            </w:pPr>
+            <w:r>
+              <w:rPr>
+                <w:rFonts w:ascii="Times New Roman" w:hAnsi="Times New Roman" w:cs="Times New Roman"/>
               </w:rPr>
               <w:t>Статус програмного об’єкта (глобальний – для всіх БД,</w:t>
             </w:r>
@@ -1858,23 +1833,17 @@
               <w:spacing w:after="200" w:line="360" w:lineRule="auto"/>
               <w:rPr>
                 <w:rFonts w:ascii="Times New Roman" w:hAnsi="Times New Roman" w:cs="Times New Roman"/>
-                <w:sz w:val="24"/>
-                <w:szCs w:val="24"/>
-              </w:rPr>
-            </w:pPr>
-            <w:r>
-              <w:rPr>
-                <w:rFonts w:ascii="Times New Roman" w:hAnsi="Times New Roman" w:cs="Times New Roman"/>
-                <w:sz w:val="24"/>
-                <w:szCs w:val="24"/>
+              </w:rPr>
+            </w:pPr>
+            <w:r>
+              <w:rPr>
+                <w:rFonts w:ascii="Times New Roman" w:hAnsi="Times New Roman" w:cs="Times New Roman"/>
               </w:rPr>
               <w:t>локальн</w:t>
             </w:r>
             <w:r>
               <w:rPr>
                 <w:rFonts w:ascii="Times New Roman" w:hAnsi="Times New Roman" w:cs="Times New Roman"/>
-                <w:sz w:val="24"/>
-                <w:szCs w:val="24"/>
               </w:rPr>
               <w:t>ий – тільки для однієї БД тощо)</w:t>
             </w:r>
@@ -1882,17 +1851,23 @@
         </w:tc>
         <w:tc>
           <w:tcPr>
-            <w:tcW w:w="2694" w:type="dxa"/>
-          </w:tcPr>
-          <w:p>
-            <w:pPr>
-              <w:spacing w:after="200" w:line="360" w:lineRule="auto"/>
-              <w:rPr>
-                <w:rFonts w:ascii="Times New Roman" w:hAnsi="Times New Roman" w:cs="Times New Roman"/>
-                <w:sz w:val="24"/>
-                <w:szCs w:val="24"/>
-              </w:rPr>
-            </w:pPr>
+            <w:tcW w:w="3544" w:type="dxa"/>
+          </w:tcPr>
+          <w:p>
+            <w:pPr>
+              <w:spacing w:after="200" w:line="360" w:lineRule="auto"/>
+              <w:rPr>
+                <w:rFonts w:ascii="Times New Roman" w:hAnsi="Times New Roman" w:cs="Times New Roman"/>
+                <w:lang w:val="uk-UA"/>
+              </w:rPr>
+            </w:pPr>
+            <w:r>
+              <w:rPr>
+                <w:rFonts w:ascii="Times New Roman" w:hAnsi="Times New Roman" w:cs="Times New Roman"/>
+                <w:lang w:val="uk-UA"/>
+              </w:rPr>
+              <w:t>локальний</w:t>
+            </w:r>
           </w:p>
         </w:tc>
         <w:tc>
@@ -1904,10 +1879,22 @@
               <w:spacing w:after="200" w:line="360" w:lineRule="auto"/>
               <w:rPr>
                 <w:rFonts w:ascii="Times New Roman" w:hAnsi="Times New Roman" w:cs="Times New Roman"/>
-                <w:sz w:val="24"/>
-                <w:szCs w:val="24"/>
-              </w:rPr>
-            </w:pPr>
+                <w:lang w:val="uk-UA"/>
+              </w:rPr>
+            </w:pPr>
+            <w:r>
+              <w:rPr>
+                <w:rFonts w:ascii="Times New Roman" w:hAnsi="Times New Roman" w:cs="Times New Roman"/>
+              </w:rPr>
+              <w:t>локальн</w:t>
+            </w:r>
+            <w:r>
+              <w:rPr>
+                <w:rFonts w:ascii="Times New Roman" w:hAnsi="Times New Roman" w:cs="Times New Roman"/>
+                <w:lang w:val="uk-UA"/>
+              </w:rPr>
+              <w:t>ий</w:t>
+            </w:r>
           </w:p>
         </w:tc>
       </w:tr>
@@ -1921,16 +1908,12 @@
               <w:spacing w:after="200" w:line="360" w:lineRule="auto"/>
               <w:rPr>
                 <w:rFonts w:ascii="Times New Roman" w:hAnsi="Times New Roman" w:cs="Times New Roman"/>
-                <w:sz w:val="24"/>
-                <w:szCs w:val="24"/>
-                <w:lang w:val="uk-UA"/>
-              </w:rPr>
-            </w:pPr>
-            <w:r>
-              <w:rPr>
-                <w:rFonts w:ascii="Times New Roman" w:hAnsi="Times New Roman" w:cs="Times New Roman"/>
-                <w:sz w:val="24"/>
-                <w:szCs w:val="24"/>
+                <w:lang w:val="uk-UA"/>
+              </w:rPr>
+            </w:pPr>
+            <w:r>
+              <w:rPr>
+                <w:rFonts w:ascii="Times New Roman" w:hAnsi="Times New Roman" w:cs="Times New Roman"/>
                 <w:lang w:val="uk-UA"/>
               </w:rPr>
               <w:t>9.</w:t>
@@ -1939,22 +1922,18 @@
         </w:tc>
         <w:tc>
           <w:tcPr>
-            <w:tcW w:w="4536" w:type="dxa"/>
-          </w:tcPr>
-          <w:p>
-            <w:pPr>
-              <w:spacing w:after="200" w:line="360" w:lineRule="auto"/>
-              <w:rPr>
-                <w:rFonts w:ascii="Times New Roman" w:hAnsi="Times New Roman" w:cs="Times New Roman"/>
-                <w:sz w:val="24"/>
-                <w:szCs w:val="24"/>
-              </w:rPr>
-            </w:pPr>
-            <w:r>
-              <w:rPr>
-                <w:rFonts w:ascii="Times New Roman" w:hAnsi="Times New Roman" w:cs="Times New Roman"/>
-                <w:sz w:val="24"/>
-                <w:szCs w:val="24"/>
+            <w:tcW w:w="3686" w:type="dxa"/>
+          </w:tcPr>
+          <w:p>
+            <w:pPr>
+              <w:spacing w:after="200" w:line="360" w:lineRule="auto"/>
+              <w:rPr>
+                <w:rFonts w:ascii="Times New Roman" w:hAnsi="Times New Roman" w:cs="Times New Roman"/>
+              </w:rPr>
+            </w:pPr>
+            <w:r>
+              <w:rPr>
+                <w:rFonts w:ascii="Times New Roman" w:hAnsi="Times New Roman" w:cs="Times New Roman"/>
               </w:rPr>
               <w:t>Порядок виконання сервером MySQL.</w:t>
             </w:r>
@@ -1962,17 +1941,23 @@
         </w:tc>
         <w:tc>
           <w:tcPr>
-            <w:tcW w:w="2694" w:type="dxa"/>
-          </w:tcPr>
-          <w:p>
-            <w:pPr>
-              <w:spacing w:after="200" w:line="360" w:lineRule="auto"/>
-              <w:rPr>
-                <w:rFonts w:ascii="Times New Roman" w:hAnsi="Times New Roman" w:cs="Times New Roman"/>
-                <w:sz w:val="24"/>
-                <w:szCs w:val="24"/>
-              </w:rPr>
-            </w:pPr>
+            <w:tcW w:w="3544" w:type="dxa"/>
+          </w:tcPr>
+          <w:p>
+            <w:pPr>
+              <w:spacing w:after="200" w:line="360" w:lineRule="auto"/>
+              <w:rPr>
+                <w:rFonts w:ascii="Times New Roman" w:hAnsi="Times New Roman" w:cs="Times New Roman"/>
+                <w:lang w:val="uk-UA"/>
+              </w:rPr>
+            </w:pPr>
+            <w:r>
+              <w:rPr>
+                <w:rFonts w:ascii="Times New Roman" w:hAnsi="Times New Roman" w:cs="Times New Roman"/>
+                <w:lang w:val="uk-UA"/>
+              </w:rPr>
+              <w:t>компілюються один раз під час виклику на стороні сервера</w:t>
+            </w:r>
           </w:p>
         </w:tc>
         <w:tc>
@@ -1984,10 +1969,16 @@
               <w:spacing w:after="200" w:line="360" w:lineRule="auto"/>
               <w:rPr>
                 <w:rFonts w:ascii="Times New Roman" w:hAnsi="Times New Roman" w:cs="Times New Roman"/>
-                <w:sz w:val="24"/>
-                <w:szCs w:val="24"/>
-              </w:rPr>
-            </w:pPr>
+                <w:lang w:val="uk-UA"/>
+              </w:rPr>
+            </w:pPr>
+            <w:r>
+              <w:rPr>
+                <w:rFonts w:ascii="Times New Roman" w:hAnsi="Times New Roman" w:cs="Times New Roman"/>
+                <w:lang w:val="uk-UA"/>
+              </w:rPr>
+              <w:t>компілюються постійно під час виклику</w:t>
+            </w:r>
           </w:p>
         </w:tc>
       </w:tr>
@@ -2001,16 +1992,12 @@
               <w:spacing w:after="200" w:line="360" w:lineRule="auto"/>
               <w:rPr>
                 <w:rFonts w:ascii="Times New Roman" w:hAnsi="Times New Roman" w:cs="Times New Roman"/>
-                <w:sz w:val="24"/>
-                <w:szCs w:val="24"/>
-                <w:lang w:val="uk-UA"/>
-              </w:rPr>
-            </w:pPr>
-            <w:r>
-              <w:rPr>
-                <w:rFonts w:ascii="Times New Roman" w:hAnsi="Times New Roman" w:cs="Times New Roman"/>
-                <w:sz w:val="24"/>
-                <w:szCs w:val="24"/>
+                <w:lang w:val="uk-UA"/>
+              </w:rPr>
+            </w:pPr>
+            <w:r>
+              <w:rPr>
+                <w:rFonts w:ascii="Times New Roman" w:hAnsi="Times New Roman" w:cs="Times New Roman"/>
                 <w:lang w:val="uk-UA"/>
               </w:rPr>
               <w:t>10.</w:t>
@@ -2019,23 +2006,19 @@
         </w:tc>
         <w:tc>
           <w:tcPr>
-            <w:tcW w:w="4536" w:type="dxa"/>
-          </w:tcPr>
-          <w:p>
-            <w:pPr>
-              <w:spacing w:after="200" w:line="360" w:lineRule="auto"/>
-              <w:rPr>
-                <w:rFonts w:ascii="Times New Roman" w:hAnsi="Times New Roman" w:cs="Times New Roman"/>
-                <w:sz w:val="24"/>
-                <w:szCs w:val="24"/>
-                <w:lang w:val="uk-UA"/>
-              </w:rPr>
-            </w:pPr>
-            <w:r>
-              <w:rPr>
-                <w:rFonts w:ascii="Times New Roman" w:hAnsi="Times New Roman" w:cs="Times New Roman"/>
-                <w:sz w:val="24"/>
-                <w:szCs w:val="24"/>
+            <w:tcW w:w="3686" w:type="dxa"/>
+          </w:tcPr>
+          <w:p>
+            <w:pPr>
+              <w:spacing w:after="200" w:line="360" w:lineRule="auto"/>
+              <w:rPr>
+                <w:rFonts w:ascii="Times New Roman" w:hAnsi="Times New Roman" w:cs="Times New Roman"/>
+                <w:lang w:val="uk-UA"/>
+              </w:rPr>
+            </w:pPr>
+            <w:r>
+              <w:rPr>
+                <w:rFonts w:ascii="Times New Roman" w:hAnsi="Times New Roman" w:cs="Times New Roman"/>
                 <w:lang w:val="uk-UA"/>
               </w:rPr>
               <w:t>Фізичне зберігання (шлях, імена файлів та їх розширення)</w:t>
@@ -2044,18 +2027,18 @@
         </w:tc>
         <w:tc>
           <w:tcPr>
-            <w:tcW w:w="2694" w:type="dxa"/>
-          </w:tcPr>
-          <w:p>
-            <w:pPr>
-              <w:spacing w:after="200" w:line="360" w:lineRule="auto"/>
-              <w:rPr>
-                <w:rFonts w:ascii="Times New Roman" w:hAnsi="Times New Roman" w:cs="Times New Roman"/>
-                <w:sz w:val="24"/>
-                <w:szCs w:val="24"/>
-                <w:lang w:val="uk-UA"/>
-              </w:rPr>
-            </w:pPr>
+            <w:tcW w:w="3544" w:type="dxa"/>
+          </w:tcPr>
+          <w:p>
+            <w:pPr>
+              <w:spacing w:after="200" w:line="360" w:lineRule="auto"/>
+              <w:rPr>
+                <w:rFonts w:ascii="Times New Roman" w:hAnsi="Times New Roman" w:cs="Times New Roman"/>
+                <w:lang w:val="uk-UA"/>
+              </w:rPr>
+            </w:pPr>
+            <w:bookmarkStart w:id="1" w:name="_GoBack"/>
+            <w:bookmarkEnd w:id="1"/>
           </w:p>
         </w:tc>
         <w:tc>
@@ -2067,8 +2050,6 @@
               <w:spacing w:after="200" w:line="360" w:lineRule="auto"/>
               <w:rPr>
                 <w:rFonts w:ascii="Times New Roman" w:hAnsi="Times New Roman" w:cs="Times New Roman"/>
-                <w:sz w:val="24"/>
-                <w:szCs w:val="24"/>
                 <w:lang w:val="uk-UA"/>
               </w:rPr>
             </w:pPr>
@@ -2133,7 +2114,6 @@
           <w:szCs w:val="28"/>
           <w:lang w:val="uk-UA"/>
         </w:rPr>
-        <w:lastRenderedPageBreak/>
         <w:t>Таблиця 5.2 – Порівняльний аналіз можливостей процедур і тригерів</w:t>
       </w:r>
     </w:p>
@@ -2242,17 +2222,16 @@
                 <w:rFonts w:ascii="Times New Roman" w:hAnsi="Times New Roman" w:cs="Times New Roman"/>
                 <w:sz w:val="24"/>
                 <w:szCs w:val="24"/>
-                <w:lang w:val="uk-UA"/>
-              </w:rPr>
-            </w:pPr>
-            <w:r>
-              <w:rPr>
-                <w:rFonts w:ascii="Times New Roman" w:hAnsi="Times New Roman" w:cs="Times New Roman"/>
-                <w:sz w:val="24"/>
-                <w:szCs w:val="24"/>
-                <w:lang w:val="uk-UA"/>
-              </w:rPr>
-              <w:t>Функція</w:t>
+              </w:rPr>
+            </w:pPr>
+            <w:r>
+              <w:rPr>
+                <w:rFonts w:ascii="Times New Roman" w:hAnsi="Times New Roman" w:cs="Times New Roman"/>
+                <w:sz w:val="24"/>
+                <w:szCs w:val="24"/>
+                <w:lang w:val="uk-UA"/>
+              </w:rPr>
+              <w:t>Тригер</w:t>
             </w:r>
           </w:p>
         </w:tc>
@@ -3305,7 +3284,6 @@
           <w:szCs w:val="28"/>
           <w:lang w:val="uk-UA"/>
         </w:rPr>
-        <w:lastRenderedPageBreak/>
         <w:t>Таблиця 5.3 – Переваги використання процедур (функцій)</w:t>
       </w:r>
     </w:p>
@@ -3504,8 +3482,6 @@
                 <w:lang w:val="uk-UA"/>
               </w:rPr>
             </w:pPr>
-            <w:bookmarkStart w:id="1" w:name="_GoBack"/>
-            <w:bookmarkEnd w:id="1"/>
           </w:p>
         </w:tc>
         <w:tc>
@@ -8128,7 +8104,7 @@
 </file>
 
 <file path=customXml/itemProps1.xml><?xml version="1.0" encoding="utf-8"?>
-<ds:datastoreItem xmlns:ds="http://schemas.openxmlformats.org/officeDocument/2006/customXml" ds:itemID="{E9672FC0-F214-417C-94B1-267656FD0601}">
+<ds:datastoreItem xmlns:ds="http://schemas.openxmlformats.org/officeDocument/2006/customXml" ds:itemID="{886E4945-F155-4A2C-B833-7B99A7AAADEF}">
   <ds:schemaRefs>
     <ds:schemaRef ds:uri="http://schemas.openxmlformats.org/officeDocument/2006/bibliography"/>
   </ds:schemaRefs>

</xml_diff>

<commit_message>
Finish cursors and loops
</commit_message>
<xml_diff>
--- a/docs/Lab5/ПЗ №5.docx
+++ b/docs/Lab5/ПЗ №5.docx
@@ -3981,14 +3981,14 @@
               <w:rPr>
                 <w:rFonts w:ascii="Times New Roman" w:hAnsi="Times New Roman" w:cs="Times New Roman"/>
                 <w:szCs w:val="28"/>
-                <w:lang w:val="en-US"/>
+                <w:lang w:val="uk-UA"/>
               </w:rPr>
             </w:pPr>
             <w:r>
               <w:rPr>
                 <w:rFonts w:ascii="Times New Roman" w:hAnsi="Times New Roman" w:cs="Times New Roman"/>
                 <w:szCs w:val="28"/>
-                <w:lang w:val="en-US"/>
+                <w:lang w:val="uk-UA"/>
               </w:rPr>
               <w:t>1</w:t>
             </w:r>
@@ -4073,14 +4073,14 @@
               <w:rPr>
                 <w:rFonts w:ascii="Times New Roman" w:hAnsi="Times New Roman" w:cs="Times New Roman"/>
                 <w:szCs w:val="28"/>
-                <w:lang w:val="en-US"/>
+                <w:lang w:val="uk-UA"/>
               </w:rPr>
             </w:pPr>
             <w:r>
               <w:rPr>
                 <w:rFonts w:ascii="Times New Roman" w:hAnsi="Times New Roman" w:cs="Times New Roman"/>
                 <w:szCs w:val="28"/>
-                <w:lang w:val="en-US"/>
+                <w:lang w:val="uk-UA"/>
               </w:rPr>
               <w:t>inno.order</w:t>
             </w:r>
@@ -4121,14 +4121,14 @@
               <w:rPr>
                 <w:rFonts w:ascii="Times New Roman" w:hAnsi="Times New Roman" w:cs="Times New Roman"/>
                 <w:szCs w:val="28"/>
-                <w:lang w:val="en-US"/>
+                <w:lang w:val="uk-UA"/>
               </w:rPr>
             </w:pPr>
             <w:r>
               <w:rPr>
                 <w:rFonts w:ascii="Times New Roman" w:hAnsi="Times New Roman" w:cs="Times New Roman"/>
                 <w:szCs w:val="28"/>
-                <w:lang w:val="en-US"/>
+                <w:lang w:val="uk-UA"/>
               </w:rPr>
               <w:t>report_user</w:t>
             </w:r>
@@ -4190,14 +4190,14 @@
               <w:rPr>
                 <w:rFonts w:ascii="Times New Roman" w:hAnsi="Times New Roman" w:cs="Times New Roman"/>
                 <w:szCs w:val="28"/>
-                <w:lang w:val="en-US"/>
+                <w:lang w:val="uk-UA"/>
               </w:rPr>
             </w:pPr>
             <w:r>
               <w:rPr>
                 <w:rFonts w:ascii="Times New Roman" w:hAnsi="Times New Roman" w:cs="Times New Roman"/>
                 <w:szCs w:val="28"/>
-                <w:lang w:val="en-US"/>
+                <w:lang w:val="uk-UA"/>
               </w:rPr>
               <w:t>inno.user, inno.order</w:t>
             </w:r>
@@ -4215,14 +4215,14 @@
               <w:rPr>
                 <w:rFonts w:ascii="Times New Roman" w:hAnsi="Times New Roman" w:cs="Times New Roman"/>
                 <w:szCs w:val="28"/>
-                <w:lang w:val="en-US"/>
+                <w:lang w:val="uk-UA"/>
               </w:rPr>
             </w:pPr>
             <w:r>
               <w:rPr>
                 <w:rFonts w:ascii="Times New Roman" w:hAnsi="Times New Roman" w:cs="Times New Roman"/>
                 <w:szCs w:val="28"/>
-                <w:lang w:val="en-US"/>
+                <w:lang w:val="uk-UA"/>
               </w:rPr>
               <w:t>3</w:t>
             </w:r>
@@ -4300,7 +4300,7 @@
               <w:rPr>
                 <w:rFonts w:ascii="Times New Roman" w:hAnsi="Times New Roman" w:cs="Times New Roman"/>
                 <w:szCs w:val="28"/>
-                <w:lang w:val="en-US"/>
+                <w:lang w:val="uk-UA"/>
               </w:rPr>
             </w:pPr>
             <w:r>
@@ -4309,15 +4309,7 @@
                 <w:szCs w:val="28"/>
                 <w:lang w:val="uk-UA"/>
               </w:rPr>
-              <w:t xml:space="preserve">використовує функцію </w:t>
-            </w:r>
-            <w:r>
-              <w:rPr>
-                <w:rFonts w:ascii="Times New Roman" w:hAnsi="Times New Roman" w:cs="Times New Roman"/>
-                <w:szCs w:val="28"/>
-                <w:lang w:val="uk-UA"/>
-              </w:rPr>
-              <w:t>get_format_type</w:t>
+              <w:t>використовує функцію get_format_type</w:t>
             </w:r>
           </w:p>
         </w:tc>
@@ -4379,7 +4371,7 @@
               <w:rPr>
                 <w:rFonts w:ascii="Times New Roman" w:hAnsi="Times New Roman" w:cs="Times New Roman"/>
                 <w:szCs w:val="28"/>
-                <w:lang w:val="en-US"/>
+                <w:lang w:val="uk-UA"/>
               </w:rPr>
             </w:pPr>
             <w:r>
@@ -4434,15 +4426,7 @@
                 <w:szCs w:val="28"/>
                 <w:lang w:val="uk-UA"/>
               </w:rPr>
-              <w:t xml:space="preserve">викликається процедурою </w:t>
-            </w:r>
-            <w:r>
-              <w:rPr>
-                <w:rFonts w:ascii="Times New Roman" w:hAnsi="Times New Roman" w:cs="Times New Roman"/>
-                <w:szCs w:val="28"/>
-                <w:lang w:val="uk-UA"/>
-              </w:rPr>
-              <w:t>p_get_format_type</w:t>
+              <w:t>викликається процедурою p_get_format_type</w:t>
             </w:r>
           </w:p>
         </w:tc>
@@ -4559,96 +4543,48 @@
                 <w:szCs w:val="28"/>
                 <w:lang w:val="uk-UA"/>
               </w:rPr>
-              <w:t xml:space="preserve">використовує функції </w:t>
-            </w:r>
-            <w:r>
+              <w:t>використовує функції get_statusid_by_name,</w:t>
+            </w:r>
+          </w:p>
+          <w:p>
+            <w:pPr>
+              <w:spacing w:after="200" w:line="360" w:lineRule="auto"/>
               <w:rPr>
                 <w:rFonts w:ascii="Times New Roman" w:hAnsi="Times New Roman" w:cs="Times New Roman"/>
                 <w:szCs w:val="28"/>
                 <w:lang w:val="uk-UA"/>
               </w:rPr>
-              <w:t>get_statusid_by_name</w:t>
-            </w:r>
+            </w:pPr>
             <w:r>
               <w:rPr>
                 <w:rFonts w:ascii="Times New Roman" w:hAnsi="Times New Roman" w:cs="Times New Roman"/>
                 <w:szCs w:val="28"/>
                 <w:lang w:val="uk-UA"/>
               </w:rPr>
-              <w:t>,</w:t>
-            </w:r>
-          </w:p>
+              <w:t>fullname</w:t>
+            </w:r>
+          </w:p>
+        </w:tc>
+        <w:tc>
+          <w:tcPr>
+            <w:tcW w:w="2165" w:type="dxa"/>
+          </w:tcPr>
           <w:p>
             <w:pPr>
               <w:spacing w:after="200" w:line="360" w:lineRule="auto"/>
               <w:rPr>
                 <w:rFonts w:ascii="Times New Roman" w:hAnsi="Times New Roman" w:cs="Times New Roman"/>
                 <w:szCs w:val="28"/>
-                <w:lang w:val="en-US"/>
+                <w:lang w:val="uk-UA"/>
               </w:rPr>
             </w:pPr>
             <w:r>
               <w:rPr>
                 <w:rFonts w:ascii="Times New Roman" w:hAnsi="Times New Roman" w:cs="Times New Roman"/>
                 <w:szCs w:val="28"/>
-                <w:lang w:val="en-US"/>
-              </w:rPr>
-              <w:t>fullname</w:t>
-            </w:r>
-          </w:p>
-        </w:tc>
-        <w:tc>
-          <w:tcPr>
-            <w:tcW w:w="2165" w:type="dxa"/>
-          </w:tcPr>
-          <w:p>
-            <w:pPr>
-              <w:spacing w:after="200" w:line="360" w:lineRule="auto"/>
-              <w:rPr>
-                <w:rFonts w:ascii="Times New Roman" w:hAnsi="Times New Roman" w:cs="Times New Roman"/>
-                <w:szCs w:val="28"/>
-                <w:lang w:val="en-US"/>
-              </w:rPr>
-            </w:pPr>
-            <w:r>
-              <w:rPr>
-                <w:rFonts w:ascii="Times New Roman" w:hAnsi="Times New Roman" w:cs="Times New Roman"/>
-                <w:szCs w:val="28"/>
-                <w:lang w:val="uk-UA"/>
-              </w:rPr>
-              <w:t>inno.status</w:t>
-            </w:r>
-            <w:r>
-              <w:rPr>
-                <w:rFonts w:ascii="Times New Roman" w:hAnsi="Times New Roman" w:cs="Times New Roman"/>
-                <w:szCs w:val="28"/>
-                <w:lang w:val="en-US"/>
-              </w:rPr>
-              <w:t xml:space="preserve">, </w:t>
-            </w:r>
-            <w:r>
-              <w:rPr>
-                <w:rFonts w:ascii="Times New Roman" w:hAnsi="Times New Roman" w:cs="Times New Roman"/>
-                <w:szCs w:val="28"/>
-                <w:lang w:val="en-US"/>
-              </w:rPr>
-              <w:t>inno.order</w:t>
-            </w:r>
-            <w:r>
-              <w:rPr>
-                <w:rFonts w:ascii="Times New Roman" w:hAnsi="Times New Roman" w:cs="Times New Roman"/>
-                <w:szCs w:val="28"/>
-                <w:lang w:val="en-US"/>
-              </w:rPr>
-              <w:t xml:space="preserve">, </w:t>
-            </w:r>
-            <w:r>
-              <w:rPr>
-                <w:rFonts w:ascii="Times New Roman" w:hAnsi="Times New Roman" w:cs="Times New Roman"/>
-                <w:szCs w:val="28"/>
-                <w:lang w:val="en-US"/>
-              </w:rPr>
-              <w:t>inno.user</w:t>
+                <w:lang w:val="uk-UA"/>
+              </w:rPr>
+              <w:t>inno.status, inno.order, inno.user</w:t>
             </w:r>
           </w:p>
         </w:tc>
@@ -4664,14 +4600,14 @@
               <w:rPr>
                 <w:rFonts w:ascii="Times New Roman" w:hAnsi="Times New Roman" w:cs="Times New Roman"/>
                 <w:szCs w:val="28"/>
-                <w:lang w:val="en-US"/>
+                <w:lang w:val="uk-UA"/>
               </w:rPr>
             </w:pPr>
             <w:r>
               <w:rPr>
                 <w:rFonts w:ascii="Times New Roman" w:hAnsi="Times New Roman" w:cs="Times New Roman"/>
                 <w:szCs w:val="28"/>
-                <w:lang w:val="en-US"/>
+                <w:lang w:val="uk-UA"/>
               </w:rPr>
               <w:t>6</w:t>
             </w:r>
@@ -4742,15 +4678,7 @@
                 <w:szCs w:val="28"/>
                 <w:lang w:val="uk-UA"/>
               </w:rPr>
-              <w:t xml:space="preserve">викликається процедурою </w:t>
-            </w:r>
-            <w:r>
-              <w:rPr>
-                <w:rFonts w:ascii="Times New Roman" w:hAnsi="Times New Roman" w:cs="Times New Roman"/>
-                <w:szCs w:val="28"/>
-                <w:lang w:val="uk-UA"/>
-              </w:rPr>
-              <w:t>p_get_order_by_status</w:t>
+              <w:t>викликається процедурою p_get_order_by_status</w:t>
             </w:r>
           </w:p>
         </w:tc>
@@ -4812,14 +4740,14 @@
               <w:rPr>
                 <w:rFonts w:ascii="Times New Roman" w:hAnsi="Times New Roman" w:cs="Times New Roman"/>
                 <w:szCs w:val="28"/>
-                <w:lang w:val="en-US"/>
+                <w:lang w:val="uk-UA"/>
               </w:rPr>
             </w:pPr>
             <w:r>
               <w:rPr>
                 <w:rFonts w:ascii="Times New Roman" w:hAnsi="Times New Roman" w:cs="Times New Roman"/>
                 <w:szCs w:val="28"/>
-                <w:lang w:val="en-US"/>
+                <w:lang w:val="uk-UA"/>
               </w:rPr>
               <w:t>fullname</w:t>
             </w:r>
@@ -4867,15 +4795,7 @@
                 <w:szCs w:val="28"/>
                 <w:lang w:val="uk-UA"/>
               </w:rPr>
-              <w:t xml:space="preserve">викликається процедурою </w:t>
-            </w:r>
-            <w:r>
-              <w:rPr>
-                <w:rFonts w:ascii="Times New Roman" w:hAnsi="Times New Roman" w:cs="Times New Roman"/>
-                <w:szCs w:val="28"/>
-                <w:lang w:val="uk-UA"/>
-              </w:rPr>
-              <w:t>p_get_order_by_status</w:t>
+              <w:t>викликається процедурою p_get_order_by_status</w:t>
             </w:r>
           </w:p>
         </w:tc>
@@ -4934,14 +4854,14 @@
               <w:rPr>
                 <w:rFonts w:ascii="Times New Roman" w:hAnsi="Times New Roman" w:cs="Times New Roman"/>
                 <w:szCs w:val="28"/>
-                <w:lang w:val="en-US"/>
+                <w:lang w:val="uk-UA"/>
               </w:rPr>
             </w:pPr>
             <w:r>
               <w:rPr>
                 <w:rFonts w:ascii="Times New Roman" w:hAnsi="Times New Roman" w:cs="Times New Roman"/>
                 <w:szCs w:val="28"/>
-                <w:lang w:val="en-US"/>
+                <w:lang w:val="uk-UA"/>
               </w:rPr>
               <w:t>p_get_service_by_pname_fname</w:t>
             </w:r>
@@ -4989,86 +4909,30 @@
                 <w:szCs w:val="28"/>
                 <w:lang w:val="uk-UA"/>
               </w:rPr>
-              <w:t xml:space="preserve">викликає функціїї </w:t>
-            </w:r>
-            <w:r>
+              <w:t>викликає функціїї get_paperid_by_name, get_fontsid_by_name</w:t>
+            </w:r>
+          </w:p>
+        </w:tc>
+        <w:tc>
+          <w:tcPr>
+            <w:tcW w:w="2165" w:type="dxa"/>
+          </w:tcPr>
+          <w:p>
+            <w:pPr>
+              <w:spacing w:after="200" w:line="360" w:lineRule="auto"/>
               <w:rPr>
                 <w:rFonts w:ascii="Times New Roman" w:hAnsi="Times New Roman" w:cs="Times New Roman"/>
                 <w:szCs w:val="28"/>
                 <w:lang w:val="uk-UA"/>
               </w:rPr>
-              <w:t>get_paperid_by_name</w:t>
-            </w:r>
+            </w:pPr>
             <w:r>
               <w:rPr>
                 <w:rFonts w:ascii="Times New Roman" w:hAnsi="Times New Roman" w:cs="Times New Roman"/>
                 <w:szCs w:val="28"/>
                 <w:lang w:val="uk-UA"/>
               </w:rPr>
-              <w:t xml:space="preserve">, </w:t>
-            </w:r>
-            <w:r>
-              <w:rPr>
-                <w:rFonts w:ascii="Times New Roman" w:hAnsi="Times New Roman" w:cs="Times New Roman"/>
-                <w:szCs w:val="28"/>
-                <w:lang w:val="uk-UA"/>
-              </w:rPr>
-              <w:t>get_fontsid_by_name</w:t>
-            </w:r>
-          </w:p>
-        </w:tc>
-        <w:tc>
-          <w:tcPr>
-            <w:tcW w:w="2165" w:type="dxa"/>
-          </w:tcPr>
-          <w:p>
-            <w:pPr>
-              <w:spacing w:after="200" w:line="360" w:lineRule="auto"/>
-              <w:rPr>
-                <w:rFonts w:ascii="Times New Roman" w:hAnsi="Times New Roman" w:cs="Times New Roman"/>
-                <w:szCs w:val="28"/>
-                <w:lang w:val="uk-UA"/>
-              </w:rPr>
-            </w:pPr>
-            <w:r>
-              <w:rPr>
-                <w:rFonts w:ascii="Times New Roman" w:hAnsi="Times New Roman" w:cs="Times New Roman"/>
-                <w:szCs w:val="28"/>
-                <w:lang w:val="uk-UA"/>
-              </w:rPr>
-              <w:t>inno.services</w:t>
-            </w:r>
-            <w:r>
-              <w:rPr>
-                <w:rFonts w:ascii="Times New Roman" w:hAnsi="Times New Roman" w:cs="Times New Roman"/>
-                <w:szCs w:val="28"/>
-                <w:lang w:val="uk-UA"/>
-              </w:rPr>
-              <w:t xml:space="preserve">, </w:t>
-            </w:r>
-            <w:r>
-              <w:rPr>
-                <w:rFonts w:ascii="Times New Roman" w:hAnsi="Times New Roman" w:cs="Times New Roman"/>
-                <w:szCs w:val="28"/>
-                <w:lang w:val="uk-UA"/>
-              </w:rPr>
-              <w:t>inno.paper</w:t>
-            </w:r>
-            <w:r>
-              <w:rPr>
-                <w:rFonts w:ascii="Times New Roman" w:hAnsi="Times New Roman" w:cs="Times New Roman"/>
-                <w:szCs w:val="28"/>
-                <w:lang w:val="uk-UA"/>
-              </w:rPr>
-              <w:t xml:space="preserve">, </w:t>
-            </w:r>
-            <w:r>
-              <w:rPr>
-                <w:rFonts w:ascii="Times New Roman" w:hAnsi="Times New Roman" w:cs="Times New Roman"/>
-                <w:szCs w:val="28"/>
-                <w:lang w:val="uk-UA"/>
-              </w:rPr>
-              <w:t>inno.fonts</w:t>
+              <w:t>inno.services, inno.paper, inno.fonts</w:t>
             </w:r>
           </w:p>
         </w:tc>
@@ -5106,12 +4970,12 @@
             <w:pPr>
               <w:spacing w:after="200" w:line="360" w:lineRule="auto"/>
               <w:rPr>
-                <w:lang w:val="en-US"/>
-              </w:rPr>
-            </w:pPr>
-            <w:r>
-              <w:rPr>
-                <w:lang w:val="en-US"/>
+                <w:lang w:val="uk-UA"/>
+              </w:rPr>
+            </w:pPr>
+            <w:r>
+              <w:rPr>
+                <w:lang w:val="uk-UA"/>
               </w:rPr>
               <w:t>registered_users</w:t>
             </w:r>
@@ -5150,7 +5014,7 @@
               <w:rPr>
                 <w:rFonts w:ascii="Times New Roman" w:hAnsi="Times New Roman" w:cs="Times New Roman"/>
                 <w:szCs w:val="28"/>
-                <w:lang w:val="en-US"/>
+                <w:lang w:val="uk-UA"/>
               </w:rPr>
             </w:pPr>
             <w:r>
@@ -5159,36 +5023,28 @@
                 <w:szCs w:val="28"/>
                 <w:lang w:val="uk-UA"/>
               </w:rPr>
-              <w:t xml:space="preserve">використовує функцію </w:t>
-            </w:r>
-            <w:r>
+              <w:t>використовує функцію fullname</w:t>
+            </w:r>
+          </w:p>
+        </w:tc>
+        <w:tc>
+          <w:tcPr>
+            <w:tcW w:w="2165" w:type="dxa"/>
+          </w:tcPr>
+          <w:p>
+            <w:pPr>
+              <w:spacing w:after="200" w:line="360" w:lineRule="auto"/>
               <w:rPr>
                 <w:rFonts w:ascii="Times New Roman" w:hAnsi="Times New Roman" w:cs="Times New Roman"/>
                 <w:szCs w:val="28"/>
-                <w:lang w:val="en-US"/>
-              </w:rPr>
-              <w:t>fullname</w:t>
-            </w:r>
-          </w:p>
-        </w:tc>
-        <w:tc>
-          <w:tcPr>
-            <w:tcW w:w="2165" w:type="dxa"/>
-          </w:tcPr>
-          <w:p>
-            <w:pPr>
-              <w:spacing w:after="200" w:line="360" w:lineRule="auto"/>
+                <w:lang w:val="uk-UA"/>
+              </w:rPr>
+            </w:pPr>
+            <w:r>
               <w:rPr>
                 <w:rFonts w:ascii="Times New Roman" w:hAnsi="Times New Roman" w:cs="Times New Roman"/>
                 <w:szCs w:val="28"/>
-                <w:lang w:val="en-US"/>
-              </w:rPr>
-            </w:pPr>
-            <w:r>
-              <w:rPr>
-                <w:rFonts w:ascii="Times New Roman" w:hAnsi="Times New Roman" w:cs="Times New Roman"/>
-                <w:szCs w:val="28"/>
-                <w:lang w:val="en-US"/>
+                <w:lang w:val="uk-UA"/>
               </w:rPr>
               <w:t>inno.user, inno.role</w:t>
             </w:r>
@@ -5236,6 +5092,7 @@
           <w:color w:val="000000" w:themeColor="text1"/>
           <w:sz w:val="28"/>
           <w:szCs w:val="28"/>
+          <w:lang w:val="uk-UA"/>
         </w:rPr>
       </w:pPr>
       <w:r>
@@ -5245,7 +5102,7 @@
           <w:sz w:val="28"/>
           <w:szCs w:val="28"/>
           <w:highlight w:val="red"/>
-          <w:lang w:val="en-US"/>
+          <w:lang w:val="uk-UA"/>
         </w:rPr>
         <w:t>WHERE</w:t>
       </w:r>
@@ -5518,174 +5375,180 @@
           <w:szCs w:val="28"/>
           <w:lang w:val="uk-UA"/>
         </w:rPr>
-        <w:t xml:space="preserve">Запит не може бути покращеним </w:t>
-      </w:r>
-      <w:r>
-        <w:rPr>
-          <w:rFonts w:ascii="Times New Roman" w:hAnsi="Times New Roman" w:cs="Times New Roman"/>
-          <w:sz w:val="28"/>
-          <w:szCs w:val="28"/>
-          <w:lang w:val="uk-UA"/>
-        </w:rPr>
-        <w:t xml:space="preserve">через необхідність виконання </w:t>
-      </w:r>
-      <w:r>
-        <w:rPr>
-          <w:rFonts w:ascii="Times New Roman" w:hAnsi="Times New Roman" w:cs="Times New Roman"/>
-          <w:sz w:val="28"/>
-          <w:szCs w:val="28"/>
+        <w:t>Запит не може бути покращеним через необхідність виконання full table scan для виводу всіх значень.</w:t>
+      </w:r>
+    </w:p>
+    <w:p>
+      <w:pPr>
+        <w:spacing w:after="200" w:line="360" w:lineRule="auto"/>
+        <w:rPr>
+          <w:rFonts w:ascii="Times New Roman" w:hAnsi="Times New Roman" w:cs="Times New Roman"/>
+          <w:color w:val="000000" w:themeColor="text1"/>
+          <w:sz w:val="28"/>
+          <w:szCs w:val="28"/>
+          <w:lang w:val="uk-UA"/>
+        </w:rPr>
+      </w:pPr>
+    </w:p>
+    <w:p>
+      <w:pPr>
+        <w:spacing w:after="200" w:line="360" w:lineRule="auto"/>
+        <w:rPr>
+          <w:rFonts w:ascii="Times New Roman" w:hAnsi="Times New Roman" w:cs="Times New Roman"/>
+          <w:color w:val="000000" w:themeColor="text1"/>
+          <w:sz w:val="28"/>
+          <w:szCs w:val="28"/>
+          <w:lang w:val="uk-UA"/>
+        </w:rPr>
+      </w:pPr>
+    </w:p>
+    <w:p>
+      <w:pPr>
+        <w:spacing w:after="200" w:line="360" w:lineRule="auto"/>
+        <w:rPr>
+          <w:rFonts w:ascii="Times New Roman" w:hAnsi="Times New Roman" w:cs="Times New Roman"/>
+          <w:color w:val="000000" w:themeColor="text1"/>
+          <w:sz w:val="28"/>
+          <w:szCs w:val="28"/>
+        </w:rPr>
+      </w:pPr>
+      <w:r>
+        <w:rPr>
+          <w:rFonts w:ascii="Times New Roman" w:hAnsi="Times New Roman" w:cs="Times New Roman"/>
+          <w:color w:val="000000" w:themeColor="text1"/>
+          <w:sz w:val="28"/>
+          <w:szCs w:val="28"/>
+          <w:highlight w:val="red"/>
           <w:lang w:val="en-US"/>
         </w:rPr>
-        <w:t>full</w:t>
-      </w:r>
-      <w:r>
-        <w:rPr>
-          <w:rFonts w:ascii="Times New Roman" w:hAnsi="Times New Roman" w:cs="Times New Roman"/>
-          <w:sz w:val="28"/>
-          <w:szCs w:val="28"/>
-        </w:rPr>
-        <w:t xml:space="preserve"> </w:t>
-      </w:r>
-      <w:r>
-        <w:rPr>
-          <w:rFonts w:ascii="Times New Roman" w:hAnsi="Times New Roman" w:cs="Times New Roman"/>
+        <w:t>JOIN</w:t>
+      </w:r>
+    </w:p>
+    <w:p>
+      <w:pPr>
+        <w:spacing w:after="200" w:line="360" w:lineRule="auto"/>
+        <w:rPr>
+          <w:rFonts w:ascii="Times New Roman" w:hAnsi="Times New Roman" w:cs="Times New Roman"/>
+          <w:sz w:val="28"/>
+          <w:szCs w:val="28"/>
+          <w:lang w:val="uk-UA"/>
+        </w:rPr>
+      </w:pPr>
+      <w:r>
+        <w:rPr>
+          <w:rFonts w:ascii="Times New Roman" w:hAnsi="Times New Roman" w:cs="Times New Roman"/>
+          <w:sz w:val="28"/>
+          <w:szCs w:val="28"/>
+          <w:lang w:val="uk-UA"/>
+        </w:rPr>
+        <w:t>1. Вивести всі замовлення та інформацію про користувача:</w:t>
+      </w:r>
+    </w:p>
+    <w:p>
+      <w:pPr>
+        <w:spacing w:after="200" w:line="360" w:lineRule="auto"/>
+        <w:rPr>
+          <w:rFonts w:ascii="Times New Roman" w:hAnsi="Times New Roman" w:cs="Times New Roman"/>
+          <w:color w:val="000000" w:themeColor="text1"/>
+          <w:sz w:val="28"/>
+          <w:szCs w:val="28"/>
+          <w:lang w:val="uk-UA"/>
+        </w:rPr>
+      </w:pPr>
+    </w:p>
+    <w:p>
+      <w:pPr>
+        <w:spacing w:after="200" w:line="360" w:lineRule="auto"/>
+        <w:rPr>
+          <w:rFonts w:ascii="Times New Roman" w:hAnsi="Times New Roman" w:cs="Times New Roman"/>
+          <w:sz w:val="28"/>
+          <w:szCs w:val="28"/>
+          <w:lang w:val="uk-UA"/>
+        </w:rPr>
+      </w:pPr>
+    </w:p>
+    <w:p>
+      <w:pPr>
+        <w:spacing w:after="200" w:line="360" w:lineRule="auto"/>
+        <w:jc w:val="center"/>
+        <w:rPr>
+          <w:rFonts w:ascii="Times New Roman" w:hAnsi="Times New Roman" w:cs="Times New Roman"/>
+          <w:sz w:val="28"/>
+          <w:szCs w:val="28"/>
+          <w:lang w:val="uk-UA"/>
+        </w:rPr>
+      </w:pPr>
+    </w:p>
+    <w:p>
+      <w:pPr>
+        <w:spacing w:after="200" w:line="360" w:lineRule="auto"/>
+        <w:rPr>
+          <w:rFonts w:ascii="Times New Roman" w:hAnsi="Times New Roman" w:cs="Times New Roman"/>
+          <w:sz w:val="28"/>
+          <w:szCs w:val="28"/>
+          <w:lang w:val="uk-UA"/>
+        </w:rPr>
+      </w:pPr>
+      <w:r>
+        <w:rPr>
+          <w:rFonts w:ascii="Times New Roman" w:hAnsi="Times New Roman" w:cs="Times New Roman"/>
+          <w:sz w:val="28"/>
+          <w:szCs w:val="28"/>
+          <w:highlight w:val="green"/>
+          <w:lang w:val="uk-UA"/>
+        </w:rPr>
+        <w:t>– створення трьох (3) збережених процедур, які використовують (викликають) збережені функції;</w:t>
+      </w:r>
+    </w:p>
+    <w:p>
+      <w:pPr>
+        <w:spacing w:after="200" w:line="360" w:lineRule="auto"/>
+        <w:rPr>
+          <w:rFonts w:ascii="Times New Roman" w:hAnsi="Times New Roman" w:cs="Times New Roman"/>
+          <w:sz w:val="28"/>
+          <w:szCs w:val="28"/>
+          <w:lang w:val="uk-UA"/>
+        </w:rPr>
+      </w:pPr>
+      <w:r>
+        <w:rPr>
+          <w:rFonts w:ascii="Times New Roman" w:hAnsi="Times New Roman" w:cs="Times New Roman"/>
+          <w:sz w:val="28"/>
+          <w:szCs w:val="28"/>
+          <w:lang w:val="uk-UA"/>
+        </w:rPr>
+        <w:t>1</w:t>
+      </w:r>
+      <w:r>
+        <w:rPr>
+          <w:rFonts w:ascii="Times New Roman" w:hAnsi="Times New Roman" w:cs="Times New Roman"/>
+          <w:sz w:val="28"/>
+          <w:szCs w:val="28"/>
+          <w:lang w:val="uk-UA"/>
+        </w:rPr>
+        <w:t>. Вивести інформацію про макети та їх формати</w:t>
+      </w:r>
+    </w:p>
+    <w:p>
+      <w:pPr>
+        <w:spacing w:after="200" w:line="360" w:lineRule="auto"/>
+        <w:jc w:val="center"/>
+        <w:rPr>
+          <w:rFonts w:ascii="Times New Roman" w:hAnsi="Times New Roman" w:cs="Times New Roman"/>
+          <w:sz w:val="28"/>
+          <w:szCs w:val="28"/>
+          <w:lang w:val="uk-UA"/>
+        </w:rPr>
+      </w:pPr>
+      <w:r>
+        <w:rPr>
+          <w:rFonts w:ascii="Times New Roman" w:hAnsi="Times New Roman" w:cs="Times New Roman"/>
+          <w:noProof/>
           <w:sz w:val="28"/>
           <w:szCs w:val="28"/>
           <w:lang w:val="en-US"/>
         </w:rPr>
-        <w:t>table</w:t>
-      </w:r>
-      <w:r>
-        <w:rPr>
-          <w:rFonts w:ascii="Times New Roman" w:hAnsi="Times New Roman" w:cs="Times New Roman"/>
-          <w:sz w:val="28"/>
-          <w:szCs w:val="28"/>
-        </w:rPr>
-        <w:t xml:space="preserve"> </w:t>
-      </w:r>
-      <w:r>
-        <w:rPr>
-          <w:rFonts w:ascii="Times New Roman" w:hAnsi="Times New Roman" w:cs="Times New Roman"/>
-          <w:sz w:val="28"/>
-          <w:szCs w:val="28"/>
-          <w:lang w:val="en-US"/>
-        </w:rPr>
-        <w:t>scan</w:t>
-      </w:r>
-      <w:r>
-        <w:rPr>
-          <w:rFonts w:ascii="Times New Roman" w:hAnsi="Times New Roman" w:cs="Times New Roman"/>
-          <w:sz w:val="28"/>
-          <w:szCs w:val="28"/>
-          <w:lang w:val="uk-UA"/>
-        </w:rPr>
-        <w:t xml:space="preserve"> для виводу всіх значень.</w:t>
-      </w:r>
-    </w:p>
-    <w:p>
-      <w:pPr>
-        <w:spacing w:after="200" w:line="360" w:lineRule="auto"/>
-        <w:rPr>
-          <w:rFonts w:ascii="Times New Roman" w:hAnsi="Times New Roman" w:cs="Times New Roman"/>
-          <w:color w:val="000000" w:themeColor="text1"/>
-          <w:sz w:val="28"/>
-          <w:szCs w:val="28"/>
-          <w:lang w:val="uk-UA"/>
-        </w:rPr>
-      </w:pPr>
-    </w:p>
-    <w:p>
-      <w:pPr>
-        <w:spacing w:after="200" w:line="360" w:lineRule="auto"/>
-        <w:rPr>
-          <w:rFonts w:ascii="Times New Roman" w:hAnsi="Times New Roman" w:cs="Times New Roman"/>
-          <w:sz w:val="28"/>
-          <w:szCs w:val="28"/>
-          <w:lang w:val="uk-UA"/>
-        </w:rPr>
-      </w:pPr>
-    </w:p>
-    <w:p>
-      <w:pPr>
-        <w:spacing w:after="200" w:line="360" w:lineRule="auto"/>
-        <w:jc w:val="center"/>
-        <w:rPr>
-          <w:rFonts w:ascii="Times New Roman" w:hAnsi="Times New Roman" w:cs="Times New Roman"/>
-          <w:sz w:val="28"/>
-          <w:szCs w:val="28"/>
-          <w:lang w:val="uk-UA"/>
-        </w:rPr>
-      </w:pPr>
-    </w:p>
-    <w:p>
-      <w:pPr>
-        <w:spacing w:after="200" w:line="360" w:lineRule="auto"/>
-        <w:rPr>
-          <w:rFonts w:ascii="Times New Roman" w:hAnsi="Times New Roman" w:cs="Times New Roman"/>
-          <w:sz w:val="28"/>
-          <w:szCs w:val="28"/>
-          <w:lang w:val="uk-UA"/>
-        </w:rPr>
-      </w:pPr>
-      <w:r>
-        <w:rPr>
-          <w:rFonts w:ascii="Times New Roman" w:hAnsi="Times New Roman" w:cs="Times New Roman"/>
-          <w:sz w:val="28"/>
-          <w:szCs w:val="28"/>
-          <w:highlight w:val="yellow"/>
-          <w:lang w:val="uk-UA"/>
-        </w:rPr>
-        <w:t>– створення трьох (3) збережених процедур, які використовують (викликають) збережені функції;</w:t>
-      </w:r>
-    </w:p>
-    <w:p>
-      <w:pPr>
-        <w:spacing w:after="200" w:line="360" w:lineRule="auto"/>
-        <w:rPr>
-          <w:rFonts w:ascii="Times New Roman" w:hAnsi="Times New Roman" w:cs="Times New Roman"/>
-          <w:sz w:val="28"/>
-          <w:szCs w:val="28"/>
-          <w:lang w:val="uk-UA"/>
-        </w:rPr>
-      </w:pPr>
-      <w:r>
-        <w:rPr>
-          <w:rFonts w:ascii="Times New Roman" w:hAnsi="Times New Roman" w:cs="Times New Roman"/>
-          <w:sz w:val="28"/>
-          <w:szCs w:val="28"/>
-          <w:lang w:val="uk-UA"/>
-        </w:rPr>
-        <w:t>1</w:t>
-      </w:r>
-      <w:r>
-        <w:rPr>
-          <w:rFonts w:ascii="Times New Roman" w:hAnsi="Times New Roman" w:cs="Times New Roman"/>
-          <w:sz w:val="28"/>
-          <w:szCs w:val="28"/>
-          <w:lang w:val="uk-UA"/>
-        </w:rPr>
-        <w:t>. Вивести інформацію про макети та їх формати</w:t>
-      </w:r>
-    </w:p>
-    <w:p>
-      <w:pPr>
-        <w:spacing w:after="200" w:line="360" w:lineRule="auto"/>
-        <w:jc w:val="center"/>
-        <w:rPr>
-          <w:rFonts w:ascii="Times New Roman" w:hAnsi="Times New Roman" w:cs="Times New Roman"/>
-          <w:sz w:val="28"/>
-          <w:szCs w:val="28"/>
-          <w:lang w:val="uk-UA"/>
-        </w:rPr>
-      </w:pPr>
-      <w:r>
-        <w:rPr>
-          <w:rFonts w:ascii="Times New Roman" w:hAnsi="Times New Roman" w:cs="Times New Roman"/>
-          <w:noProof/>
-          <w:sz w:val="28"/>
-          <w:szCs w:val="28"/>
-          <w:lang w:val="en-US"/>
-        </w:rPr>
+        <w:lastRenderedPageBreak/>
         <w:drawing>
           <wp:inline distT="0" distB="0" distL="0" distR="0" wp14:anchorId="7C23CCBD" wp14:editId="12C7A458">
             <wp:extent cx="3253740" cy="1490861"/>
@@ -5763,7 +5626,6 @@
           <w:szCs w:val="28"/>
           <w:lang w:val="en-US"/>
         </w:rPr>
-        <w:lastRenderedPageBreak/>
         <w:drawing>
           <wp:inline distT="0" distB="0" distL="0" distR="0" wp14:anchorId="445413E3" wp14:editId="60EFA687">
             <wp:extent cx="4960620" cy="1014395"/>
@@ -6000,6 +5862,7 @@
           <w:rFonts w:ascii="Times New Roman" w:hAnsi="Times New Roman" w:cs="Times New Roman"/>
           <w:sz w:val="28"/>
           <w:szCs w:val="28"/>
+          <w:lang w:val="uk-UA"/>
         </w:rPr>
       </w:pPr>
       <w:r>
@@ -6030,6 +5893,7 @@
           <w:szCs w:val="28"/>
           <w:lang w:val="en-US"/>
         </w:rPr>
+        <w:lastRenderedPageBreak/>
         <w:drawing>
           <wp:inline distT="0" distB="0" distL="0" distR="0" wp14:anchorId="7D837BE8" wp14:editId="087162D6">
             <wp:extent cx="5940425" cy="1320800"/>
@@ -6107,7 +5971,6 @@
           <w:szCs w:val="28"/>
           <w:lang w:val="en-US"/>
         </w:rPr>
-        <w:lastRenderedPageBreak/>
         <w:drawing>
           <wp:inline distT="0" distB="0" distL="0" distR="0" wp14:anchorId="281831BE" wp14:editId="5F741BEE">
             <wp:extent cx="5940425" cy="708660"/>
@@ -6401,6 +6264,7 @@
           <w:szCs w:val="28"/>
           <w:lang w:val="en-US"/>
         </w:rPr>
+        <w:lastRenderedPageBreak/>
         <w:drawing>
           <wp:inline distT="0" distB="0" distL="0" distR="0">
             <wp:extent cx="5940425" cy="1298850"/>
@@ -6491,7 +6355,6 @@
           <w:szCs w:val="28"/>
           <w:lang w:val="en-US"/>
         </w:rPr>
-        <w:lastRenderedPageBreak/>
         <w:drawing>
           <wp:inline distT="0" distB="0" distL="0" distR="0">
             <wp:extent cx="5940425" cy="1265884"/>
@@ -6671,76 +6534,47 @@
           <w:highlight w:val="yellow"/>
           <w:lang w:val="uk-UA"/>
         </w:rPr>
-        <w:t>– створення трьох (3) збережених процедур, що використовують зв’язані базові</w:t>
-      </w:r>
-      <w:r>
-        <w:rPr>
-          <w:rFonts w:ascii="Times New Roman" w:hAnsi="Times New Roman" w:cs="Times New Roman"/>
-          <w:sz w:val="28"/>
-          <w:szCs w:val="28"/>
-          <w:highlight w:val="yellow"/>
-          <w:lang w:val="uk-UA"/>
-        </w:rPr>
-        <w:t xml:space="preserve"> </w:t>
-      </w:r>
-      <w:r>
-        <w:rPr>
-          <w:rFonts w:ascii="Times New Roman" w:hAnsi="Times New Roman" w:cs="Times New Roman"/>
-          <w:sz w:val="28"/>
-          <w:szCs w:val="28"/>
-          <w:highlight w:val="yellow"/>
-          <w:lang w:val="uk-UA"/>
-        </w:rPr>
-        <w:t>таблиці БД (за допомогою тільки інструкції «WHERE», тільки інструкції «INER JOIN»,</w:t>
-      </w:r>
-      <w:r>
-        <w:rPr>
-          <w:rFonts w:ascii="Times New Roman" w:hAnsi="Times New Roman" w:cs="Times New Roman"/>
-          <w:sz w:val="28"/>
-          <w:szCs w:val="28"/>
-          <w:highlight w:val="yellow"/>
-          <w:lang w:val="uk-UA"/>
-        </w:rPr>
-        <w:t xml:space="preserve"> </w:t>
-      </w:r>
-      <w:r>
-        <w:rPr>
-          <w:rFonts w:ascii="Times New Roman" w:hAnsi="Times New Roman" w:cs="Times New Roman"/>
-          <w:sz w:val="28"/>
-          <w:szCs w:val="28"/>
-          <w:highlight w:val="yellow"/>
-          <w:lang w:val="uk-UA"/>
-        </w:rPr>
-        <w:t>вкладеного запиту) і функції «CONCAT()», «GROUP_CONCAT()»;</w:t>
-      </w:r>
-    </w:p>
-    <w:p>
-      <w:pPr>
-        <w:spacing w:after="200" w:line="360" w:lineRule="auto"/>
-        <w:rPr>
-          <w:rFonts w:ascii="Times New Roman" w:hAnsi="Times New Roman" w:cs="Times New Roman"/>
-          <w:sz w:val="28"/>
-          <w:szCs w:val="28"/>
-          <w:lang w:val="uk-UA"/>
-        </w:rPr>
-      </w:pPr>
-      <w:r>
-        <w:rPr>
-          <w:rFonts w:ascii="Times New Roman" w:hAnsi="Times New Roman" w:cs="Times New Roman"/>
-          <w:sz w:val="28"/>
-          <w:szCs w:val="28"/>
+        <w:t>– створення трьох (3) збережених процедур, що використовують зв’язані базові таблиці БД (за допомогою тільки інструкції «WHERE», тільки інструкції «INER JOIN», вкладеного запиту) і функції «CONCAT()», «GROUP_CONCAT()»;</w:t>
+      </w:r>
+    </w:p>
+    <w:p>
+      <w:pPr>
+        <w:spacing w:after="200" w:line="360" w:lineRule="auto"/>
+        <w:rPr>
+          <w:rFonts w:ascii="Times New Roman" w:hAnsi="Times New Roman" w:cs="Times New Roman"/>
+          <w:sz w:val="28"/>
+          <w:szCs w:val="28"/>
+        </w:rPr>
+      </w:pPr>
+      <w:r>
+        <w:rPr>
+          <w:rFonts w:ascii="Times New Roman" w:hAnsi="Times New Roman" w:cs="Times New Roman"/>
+          <w:sz w:val="28"/>
+          <w:szCs w:val="28"/>
+          <w:highlight w:val="red"/>
           <w:lang w:val="en-US"/>
         </w:rPr>
-        <w:t xml:space="preserve">1. </w:t>
-      </w:r>
-      <w:r>
-        <w:rPr>
-          <w:rFonts w:ascii="Times New Roman" w:hAnsi="Times New Roman" w:cs="Times New Roman"/>
-          <w:sz w:val="28"/>
-          <w:szCs w:val="28"/>
-          <w:lang w:val="uk-UA"/>
-        </w:rPr>
-        <w:t>Вивести користувачів та їх ролі</w:t>
+        <w:t>WHILE</w:t>
+      </w:r>
+    </w:p>
+    <w:p>
+      <w:pPr>
+        <w:spacing w:after="200" w:line="360" w:lineRule="auto"/>
+        <w:rPr>
+          <w:rFonts w:ascii="Times New Roman" w:hAnsi="Times New Roman" w:cs="Times New Roman"/>
+          <w:sz w:val="28"/>
+          <w:szCs w:val="28"/>
+          <w:lang w:val="uk-UA"/>
+        </w:rPr>
+      </w:pPr>
+      <w:r>
+        <w:rPr>
+          <w:rFonts w:ascii="Times New Roman" w:hAnsi="Times New Roman" w:cs="Times New Roman"/>
+          <w:sz w:val="28"/>
+          <w:szCs w:val="28"/>
+          <w:lang w:val="uk-UA"/>
+        </w:rPr>
+        <w:t>1. Вивести користувачів та їх ролі</w:t>
       </w:r>
     </w:p>
     <w:p>
@@ -6756,14 +6590,17 @@
       </w:pPr>
       <w:r>
         <w:rPr>
-          <w:noProof/>
-          <w:lang w:val="en-US"/>
-        </w:rPr>
+          <w:rFonts w:ascii="Times New Roman" w:hAnsi="Times New Roman" w:cs="Times New Roman"/>
+          <w:sz w:val="28"/>
+          <w:szCs w:val="28"/>
+          <w:lang w:val="uk-UA"/>
+        </w:rPr>
+        <w:lastRenderedPageBreak/>
         <w:drawing>
-          <wp:inline distT="0" distB="0" distL="0" distR="0" wp14:anchorId="5CC59910" wp14:editId="715D46D3">
-            <wp:extent cx="3550920" cy="1793890"/>
-            <wp:effectExtent l="0" t="0" r="0" b="0"/>
-            <wp:docPr id="31" name="Рисунок 31"/>
+          <wp:inline distT="0" distB="0" distL="0" distR="0" wp14:anchorId="4D64B921" wp14:editId="5BD2443D">
+            <wp:extent cx="5940425" cy="2216150"/>
+            <wp:effectExtent l="0" t="0" r="3175" b="0"/>
+            <wp:docPr id="49" name="Рисунок 49"/>
             <wp:cNvGraphicFramePr>
               <a:graphicFrameLocks xmlns:a="http://schemas.openxmlformats.org/drawingml/2006/main" noChangeAspect="1"/>
             </wp:cNvGraphicFramePr>
@@ -6783,7 +6620,7 @@
                   <pic:spPr>
                     <a:xfrm>
                       <a:off x="0" y="0"/>
-                      <a:ext cx="3564109" cy="1800553"/>
+                      <a:ext cx="5940425" cy="2216150"/>
                     </a:xfrm>
                     <a:prstGeom prst="rect">
                       <a:avLst/>
@@ -6822,33 +6659,24 @@
         <w:spacing w:after="200" w:line="360" w:lineRule="auto"/>
         <w:jc w:val="center"/>
         <w:rPr>
-          <w:noProof/>
-          <w:lang w:val="en-US"/>
-        </w:rPr>
-      </w:pPr>
-    </w:p>
-    <w:p>
-      <w:pPr>
-        <w:spacing w:after="200" w:line="360" w:lineRule="auto"/>
-        <w:jc w:val="center"/>
-        <w:rPr>
-          <w:rFonts w:ascii="Times New Roman" w:hAnsi="Times New Roman" w:cs="Times New Roman"/>
-          <w:sz w:val="28"/>
-          <w:szCs w:val="28"/>
-          <w:lang w:val="uk-UA"/>
-        </w:rPr>
-      </w:pPr>
-      <w:r>
-        <w:rPr>
-          <w:noProof/>
-          <w:lang w:val="en-US"/>
-        </w:rPr>
-        <w:lastRenderedPageBreak/>
+          <w:rFonts w:ascii="Times New Roman" w:hAnsi="Times New Roman" w:cs="Times New Roman"/>
+          <w:sz w:val="28"/>
+          <w:szCs w:val="28"/>
+          <w:lang w:val="uk-UA"/>
+        </w:rPr>
+      </w:pPr>
+      <w:r>
+        <w:rPr>
+          <w:rFonts w:ascii="Times New Roman" w:hAnsi="Times New Roman" w:cs="Times New Roman"/>
+          <w:sz w:val="28"/>
+          <w:szCs w:val="28"/>
+          <w:lang w:val="uk-UA"/>
+        </w:rPr>
         <w:drawing>
-          <wp:inline distT="0" distB="0" distL="0" distR="0" wp14:anchorId="7D452334" wp14:editId="359C9EA9">
-            <wp:extent cx="4213860" cy="2638223"/>
+          <wp:inline distT="0" distB="0" distL="0" distR="0" wp14:anchorId="346761C4" wp14:editId="14305AD8">
+            <wp:extent cx="4579620" cy="1677493"/>
             <wp:effectExtent l="0" t="0" r="0" b="0"/>
-            <wp:docPr id="32" name="Рисунок 32"/>
+            <wp:docPr id="50" name="Рисунок 50"/>
             <wp:cNvGraphicFramePr>
               <a:graphicFrameLocks xmlns:a="http://schemas.openxmlformats.org/drawingml/2006/main" noChangeAspect="1"/>
             </wp:cNvGraphicFramePr>
@@ -6868,7 +6696,7 @@
                   <pic:spPr>
                     <a:xfrm>
                       <a:off x="0" y="0"/>
-                      <a:ext cx="4222881" cy="2643871"/>
+                      <a:ext cx="4589781" cy="1681215"/>
                     </a:xfrm>
                     <a:prstGeom prst="rect">
                       <a:avLst/>
@@ -6909,80 +6737,25 @@
           <w:rFonts w:ascii="Times New Roman" w:hAnsi="Times New Roman" w:cs="Times New Roman"/>
           <w:sz w:val="28"/>
           <w:szCs w:val="28"/>
-          <w:lang w:val="en-US"/>
-        </w:rPr>
-      </w:pPr>
-      <w:r>
-        <w:rPr>
-          <w:rFonts w:ascii="Times New Roman" w:hAnsi="Times New Roman" w:cs="Times New Roman"/>
-          <w:sz w:val="28"/>
-          <w:szCs w:val="28"/>
-          <w:lang w:val="uk-UA"/>
-        </w:rPr>
-        <w:tab/>
-      </w:r>
-    </w:p>
-    <w:p>
-      <w:pPr>
-        <w:spacing w:after="200" w:line="360" w:lineRule="auto"/>
-        <w:rPr>
-          <w:rFonts w:ascii="Times New Roman" w:hAnsi="Times New Roman" w:cs="Times New Roman"/>
-          <w:sz w:val="28"/>
-          <w:szCs w:val="28"/>
-          <w:lang w:val="uk-UA"/>
-        </w:rPr>
-      </w:pPr>
-    </w:p>
-    <w:p>
-      <w:pPr>
-        <w:spacing w:after="200" w:line="360" w:lineRule="auto"/>
-        <w:rPr>
-          <w:rFonts w:ascii="Times New Roman" w:hAnsi="Times New Roman" w:cs="Times New Roman"/>
-          <w:sz w:val="28"/>
-          <w:szCs w:val="28"/>
-          <w:lang w:val="uk-UA"/>
-        </w:rPr>
-      </w:pPr>
-    </w:p>
-    <w:p>
-      <w:pPr>
-        <w:spacing w:after="200" w:line="360" w:lineRule="auto"/>
-        <w:rPr>
-          <w:rFonts w:ascii="Times New Roman" w:hAnsi="Times New Roman" w:cs="Times New Roman"/>
-          <w:sz w:val="28"/>
-          <w:szCs w:val="28"/>
-          <w:lang w:val="uk-UA"/>
-        </w:rPr>
-      </w:pPr>
-      <w:r>
-        <w:rPr>
-          <w:rFonts w:ascii="Times New Roman" w:hAnsi="Times New Roman" w:cs="Times New Roman"/>
-          <w:sz w:val="28"/>
-          <w:szCs w:val="28"/>
-          <w:highlight w:val="yellow"/>
-          <w:lang w:val="uk-UA"/>
-        </w:rPr>
-        <w:t>– створення трьох (3) збережених процедур, що використовують оператори «IF...THEN...ELSEIF», «CASE v.1», «CASE v.2»;</w:t>
-      </w:r>
-    </w:p>
-    <w:p>
-      <w:pPr>
-        <w:spacing w:after="200" w:line="360" w:lineRule="auto"/>
-        <w:rPr>
-          <w:rFonts w:ascii="Times New Roman" w:hAnsi="Times New Roman" w:cs="Times New Roman"/>
-          <w:sz w:val="28"/>
-          <w:szCs w:val="28"/>
-          <w:lang w:val="uk-UA"/>
-        </w:rPr>
-      </w:pPr>
-      <w:r>
-        <w:rPr>
-          <w:rFonts w:ascii="Times New Roman" w:hAnsi="Times New Roman" w:cs="Times New Roman"/>
-          <w:sz w:val="28"/>
-          <w:szCs w:val="28"/>
-          <w:lang w:val="uk-UA"/>
-        </w:rPr>
-        <w:t xml:space="preserve">1. Визначити розмір знижки для користувачів системи. Якщо зареєстрований 10 років потому – 10% знижки, якщо 5 років – 5%. Зареєстровані менш ніж 5 років тому – не отримують знижку </w:t>
+          <w:lang w:val="uk-UA"/>
+        </w:rPr>
+      </w:pPr>
+      <w:r>
+        <w:rPr>
+          <w:rFonts w:ascii="Times New Roman" w:hAnsi="Times New Roman" w:cs="Times New Roman"/>
+          <w:sz w:val="28"/>
+          <w:szCs w:val="28"/>
+        </w:rPr>
+        <w:t xml:space="preserve">2. </w:t>
+      </w:r>
+      <w:r>
+        <w:rPr>
+          <w:rFonts w:ascii="Times New Roman" w:hAnsi="Times New Roman" w:cs="Times New Roman"/>
+          <w:sz w:val="28"/>
+          <w:szCs w:val="28"/>
+          <w:lang w:val="uk-UA"/>
+        </w:rPr>
+        <w:t>Вивести всі завершені замовлення</w:t>
       </w:r>
     </w:p>
     <w:p>
@@ -7004,10 +6777,10 @@
           <w:lang w:val="uk-UA"/>
         </w:rPr>
         <w:drawing>
-          <wp:inline distT="0" distB="0" distL="0" distR="0" wp14:anchorId="4AEBA5B1" wp14:editId="0F31A6D6">
-            <wp:extent cx="4587240" cy="2410569"/>
-            <wp:effectExtent l="0" t="0" r="3810" b="8890"/>
-            <wp:docPr id="8" name="Рисунок 8"/>
+          <wp:inline distT="0" distB="0" distL="0" distR="0" wp14:anchorId="4F5353D7" wp14:editId="400F7D74">
+            <wp:extent cx="4282440" cy="1967038"/>
+            <wp:effectExtent l="0" t="0" r="3810" b="0"/>
+            <wp:docPr id="27" name="Рисунок 27"/>
             <wp:cNvGraphicFramePr>
               <a:graphicFrameLocks xmlns:a="http://schemas.openxmlformats.org/drawingml/2006/main" noChangeAspect="1"/>
             </wp:cNvGraphicFramePr>
@@ -7027,7 +6800,7 @@
                   <pic:spPr>
                     <a:xfrm>
                       <a:off x="0" y="0"/>
-                      <a:ext cx="4609826" cy="2422438"/>
+                      <a:ext cx="4293258" cy="1972007"/>
                     </a:xfrm>
                     <a:prstGeom prst="rect">
                       <a:avLst/>
@@ -7069,22 +6842,22 @@
           <w:rFonts w:ascii="Times New Roman" w:hAnsi="Times New Roman" w:cs="Times New Roman"/>
           <w:sz w:val="28"/>
           <w:szCs w:val="28"/>
-          <w:lang w:val="en-US"/>
-        </w:rPr>
-      </w:pPr>
-      <w:r>
-        <w:rPr>
-          <w:rFonts w:ascii="Times New Roman" w:hAnsi="Times New Roman" w:cs="Times New Roman"/>
-          <w:sz w:val="28"/>
-          <w:szCs w:val="28"/>
-          <w:lang w:val="en-US"/>
+          <w:lang w:val="uk-UA"/>
+        </w:rPr>
+      </w:pPr>
+      <w:r>
+        <w:rPr>
+          <w:rFonts w:ascii="Times New Roman" w:hAnsi="Times New Roman" w:cs="Times New Roman"/>
+          <w:sz w:val="28"/>
+          <w:szCs w:val="28"/>
+          <w:lang w:val="uk-UA"/>
         </w:rPr>
         <w:lastRenderedPageBreak/>
         <w:drawing>
-          <wp:inline distT="0" distB="0" distL="0" distR="0" wp14:anchorId="477104CD" wp14:editId="030C5B34">
-            <wp:extent cx="4564380" cy="3093337"/>
-            <wp:effectExtent l="0" t="0" r="7620" b="0"/>
-            <wp:docPr id="11" name="Рисунок 11"/>
+          <wp:inline distT="0" distB="0" distL="0" distR="0" wp14:anchorId="1D3F2198" wp14:editId="6DAA0719">
+            <wp:extent cx="2689860" cy="2596462"/>
+            <wp:effectExtent l="0" t="0" r="0" b="0"/>
+            <wp:docPr id="47" name="Рисунок 47"/>
             <wp:cNvGraphicFramePr>
               <a:graphicFrameLocks xmlns:a="http://schemas.openxmlformats.org/drawingml/2006/main" noChangeAspect="1"/>
             </wp:cNvGraphicFramePr>
@@ -7104,7 +6877,7 @@
                   <pic:spPr>
                     <a:xfrm>
                       <a:off x="0" y="0"/>
-                      <a:ext cx="4574344" cy="3100090"/>
+                      <a:ext cx="2694898" cy="2601325"/>
                     </a:xfrm>
                     <a:prstGeom prst="rect">
                       <a:avLst/>
@@ -7125,52 +6898,87 @@
           <w:rFonts w:ascii="Times New Roman" w:hAnsi="Times New Roman" w:cs="Times New Roman"/>
           <w:sz w:val="28"/>
           <w:szCs w:val="28"/>
-          <w:lang w:val="uk-UA"/>
-        </w:rPr>
-      </w:pPr>
-      <w:r>
-        <w:rPr>
-          <w:rFonts w:ascii="Times New Roman" w:hAnsi="Times New Roman" w:cs="Times New Roman"/>
-          <w:sz w:val="28"/>
-          <w:szCs w:val="28"/>
-          <w:lang w:val="uk-UA"/>
-        </w:rPr>
-        <w:t>Рисунок Т – Використання процедури</w:t>
-      </w:r>
-    </w:p>
-    <w:p>
-      <w:pPr>
-        <w:spacing w:after="200" w:line="360" w:lineRule="auto"/>
-        <w:rPr>
-          <w:rFonts w:ascii="Times New Roman" w:hAnsi="Times New Roman" w:cs="Times New Roman"/>
-          <w:sz w:val="28"/>
-          <w:szCs w:val="28"/>
-          <w:lang w:val="en-US"/>
-        </w:rPr>
-      </w:pPr>
-    </w:p>
-    <w:p>
-      <w:pPr>
-        <w:spacing w:after="200" w:line="360" w:lineRule="auto"/>
-        <w:rPr>
-          <w:rFonts w:ascii="Times New Roman" w:hAnsi="Times New Roman" w:cs="Times New Roman"/>
-          <w:sz w:val="28"/>
-          <w:szCs w:val="28"/>
-          <w:lang w:val="en-US"/>
-        </w:rPr>
-      </w:pPr>
-      <w:r>
-        <w:rPr>
-          <w:rFonts w:ascii="Times New Roman" w:hAnsi="Times New Roman" w:cs="Times New Roman"/>
-          <w:sz w:val="28"/>
-          <w:szCs w:val="28"/>
-          <w:lang w:val="en-US"/>
+        </w:rPr>
+      </w:pPr>
+      <w:r>
+        <w:rPr>
+          <w:rFonts w:ascii="Times New Roman" w:hAnsi="Times New Roman" w:cs="Times New Roman"/>
+          <w:sz w:val="28"/>
+          <w:szCs w:val="28"/>
+          <w:lang w:val="uk-UA"/>
+        </w:rPr>
+        <w:t>Рисунок Т – Виклик процедури</w:t>
+      </w:r>
+    </w:p>
+    <w:p>
+      <w:pPr>
+        <w:spacing w:after="200" w:line="360" w:lineRule="auto"/>
+        <w:rPr>
+          <w:rFonts w:ascii="Times New Roman" w:hAnsi="Times New Roman" w:cs="Times New Roman"/>
+          <w:sz w:val="28"/>
+          <w:szCs w:val="28"/>
+          <w:lang w:val="uk-UA"/>
+        </w:rPr>
+      </w:pPr>
+      <w:r>
+        <w:rPr>
+          <w:rFonts w:ascii="Times New Roman" w:hAnsi="Times New Roman" w:cs="Times New Roman"/>
+          <w:sz w:val="28"/>
+          <w:szCs w:val="28"/>
+          <w:lang w:val="uk-UA"/>
+        </w:rPr>
+        <w:t xml:space="preserve">3. </w:t>
+      </w:r>
+      <w:r>
+        <w:rPr>
+          <w:rFonts w:ascii="Times New Roman" w:hAnsi="Times New Roman" w:cs="Times New Roman"/>
+          <w:sz w:val="28"/>
+          <w:szCs w:val="28"/>
+          <w:lang w:val="uk-UA"/>
+        </w:rPr>
+        <w:t>Вивести всі послуги, що включають папір чорного кольору. Надати</w:t>
+      </w:r>
+      <w:r>
+        <w:rPr>
+          <w:rFonts w:ascii="Times New Roman" w:hAnsi="Times New Roman" w:cs="Times New Roman"/>
+          <w:sz w:val="28"/>
+          <w:szCs w:val="28"/>
+        </w:rPr>
+        <w:t xml:space="preserve"> </w:t>
+      </w:r>
+      <w:r>
+        <w:rPr>
+          <w:rFonts w:ascii="Times New Roman" w:hAnsi="Times New Roman" w:cs="Times New Roman"/>
+          <w:sz w:val="28"/>
+          <w:szCs w:val="28"/>
+          <w:lang w:val="uk-UA"/>
+        </w:rPr>
+        <w:t>інформацію щодо розміру паперу та його формат.</w:t>
+      </w:r>
+    </w:p>
+    <w:p>
+      <w:pPr>
+        <w:spacing w:after="200" w:line="360" w:lineRule="auto"/>
+        <w:jc w:val="center"/>
+        <w:rPr>
+          <w:rFonts w:ascii="Times New Roman" w:hAnsi="Times New Roman" w:cs="Times New Roman"/>
+          <w:sz w:val="28"/>
+          <w:szCs w:val="28"/>
+          <w:lang w:val="uk-UA"/>
+        </w:rPr>
+      </w:pPr>
+      <w:r>
+        <w:rPr>
+          <w:rFonts w:ascii="Times New Roman" w:hAnsi="Times New Roman" w:cs="Times New Roman"/>
+          <w:sz w:val="28"/>
+          <w:szCs w:val="28"/>
+          <w:lang w:val="uk-UA"/>
         </w:rPr>
         <w:drawing>
-          <wp:inline distT="0" distB="0" distL="0" distR="0" wp14:anchorId="3A519287" wp14:editId="4D647321">
-            <wp:extent cx="5616427" cy="2156647"/>
+          <wp:inline distT="0" distB="0" distL="0" distR="0" wp14:anchorId="6594E6E0" wp14:editId="00DBFE4A">
+            <wp:extent cx="4434840" cy="2866646"/>
             <wp:effectExtent l="0" t="0" r="3810" b="0"/>
-            <wp:docPr id="29" name="Рисунок 29"/>
+            <wp:docPr id="51" name="Рисунок 51"/>
             <wp:cNvGraphicFramePr>
               <a:graphicFrameLocks xmlns:a="http://schemas.openxmlformats.org/drawingml/2006/main" noChangeAspect="1"/>
             </wp:cNvGraphicFramePr>
@@ -7190,7 +6998,7 @@
                   <pic:spPr>
                     <a:xfrm>
                       <a:off x="0" y="0"/>
-                      <a:ext cx="5616427" cy="2156647"/>
+                      <a:ext cx="4446523" cy="2874198"/>
                     </a:xfrm>
                     <a:prstGeom prst="rect">
                       <a:avLst/>
@@ -7221,7 +7029,7 @@
           <w:szCs w:val="28"/>
           <w:lang w:val="uk-UA"/>
         </w:rPr>
-        <w:t>Рисунок Т – Створення процедури</w:t>
+        <w:t>Рисунок Т – створення процедури</w:t>
       </w:r>
     </w:p>
     <w:p>
@@ -7244,10 +7052,10 @@
         </w:rPr>
         <w:lastRenderedPageBreak/>
         <w:drawing>
-          <wp:inline distT="0" distB="0" distL="0" distR="0" wp14:anchorId="47E3BB54" wp14:editId="5225741C">
-            <wp:extent cx="2354580" cy="2672766"/>
-            <wp:effectExtent l="0" t="0" r="7620" b="0"/>
-            <wp:docPr id="30" name="Рисунок 30"/>
+          <wp:inline distT="0" distB="0" distL="0" distR="0" wp14:anchorId="503B6F26" wp14:editId="0EE4C7D3">
+            <wp:extent cx="3086100" cy="2950833"/>
+            <wp:effectExtent l="0" t="0" r="0" b="2540"/>
+            <wp:docPr id="52" name="Рисунок 52"/>
             <wp:cNvGraphicFramePr>
               <a:graphicFrameLocks xmlns:a="http://schemas.openxmlformats.org/drawingml/2006/main" noChangeAspect="1"/>
             </wp:cNvGraphicFramePr>
@@ -7267,7 +7075,7 @@
                   <pic:spPr>
                     <a:xfrm>
                       <a:off x="0" y="0"/>
-                      <a:ext cx="2362077" cy="2681276"/>
+                      <a:ext cx="3092045" cy="2956517"/>
                     </a:xfrm>
                     <a:prstGeom prst="rect">
                       <a:avLst/>
@@ -7298,148 +7106,73 @@
           <w:szCs w:val="28"/>
           <w:lang w:val="uk-UA"/>
         </w:rPr>
-        <w:t>Рисунок Т – Використання процедури</w:t>
-      </w:r>
-    </w:p>
-    <w:p>
-      <w:pPr>
-        <w:spacing w:after="200" w:line="360" w:lineRule="auto"/>
-        <w:rPr>
-          <w:rFonts w:ascii="Times New Roman" w:hAnsi="Times New Roman" w:cs="Times New Roman"/>
-          <w:sz w:val="28"/>
-          <w:szCs w:val="28"/>
+        <w:t>Рисунок Т – Виклик процедури</w:t>
+      </w:r>
+    </w:p>
+    <w:p>
+      <w:pPr>
+        <w:spacing w:after="200" w:line="360" w:lineRule="auto"/>
+        <w:rPr>
+          <w:rFonts w:ascii="Times New Roman" w:hAnsi="Times New Roman" w:cs="Times New Roman"/>
+          <w:sz w:val="28"/>
+          <w:szCs w:val="28"/>
+        </w:rPr>
+      </w:pPr>
+      <w:r>
+        <w:rPr>
+          <w:rFonts w:ascii="Times New Roman" w:hAnsi="Times New Roman" w:cs="Times New Roman"/>
+          <w:sz w:val="28"/>
+          <w:szCs w:val="28"/>
+          <w:highlight w:val="red"/>
           <w:lang w:val="en-US"/>
         </w:rPr>
-      </w:pPr>
-    </w:p>
-    <w:p>
-      <w:pPr>
-        <w:spacing w:after="200" w:line="360" w:lineRule="auto"/>
-        <w:rPr>
-          <w:rFonts w:ascii="Times New Roman" w:hAnsi="Times New Roman" w:cs="Times New Roman"/>
+        <w:t>JOIN</w:t>
+      </w:r>
+    </w:p>
+    <w:p>
+      <w:pPr>
+        <w:spacing w:after="200" w:line="360" w:lineRule="auto"/>
+        <w:rPr>
+          <w:rFonts w:ascii="Times New Roman" w:hAnsi="Times New Roman" w:cs="Times New Roman"/>
+          <w:sz w:val="28"/>
+          <w:szCs w:val="28"/>
+          <w:lang w:val="uk-UA"/>
+        </w:rPr>
+      </w:pPr>
+      <w:r>
+        <w:rPr>
+          <w:rFonts w:ascii="Times New Roman" w:hAnsi="Times New Roman" w:cs="Times New Roman"/>
+          <w:sz w:val="28"/>
+          <w:szCs w:val="28"/>
+          <w:lang w:val="uk-UA"/>
+        </w:rPr>
+        <w:t>1. Вивести користувачів та їх ролі</w:t>
+      </w:r>
+    </w:p>
+    <w:p>
+      <w:pPr>
+        <w:spacing w:after="200" w:line="360" w:lineRule="auto"/>
+        <w:jc w:val="center"/>
+        <w:rPr>
+          <w:rFonts w:ascii="Times New Roman" w:hAnsi="Times New Roman" w:cs="Times New Roman"/>
+          <w:sz w:val="28"/>
+          <w:szCs w:val="28"/>
+          <w:lang w:val="uk-UA"/>
+        </w:rPr>
+      </w:pPr>
+      <w:r>
+        <w:rPr>
+          <w:rFonts w:ascii="Times New Roman" w:hAnsi="Times New Roman" w:cs="Times New Roman"/>
+          <w:noProof/>
           <w:sz w:val="28"/>
           <w:szCs w:val="28"/>
           <w:lang w:val="en-US"/>
         </w:rPr>
-      </w:pPr>
-    </w:p>
-    <w:p>
-      <w:pPr>
-        <w:spacing w:after="200" w:line="360" w:lineRule="auto"/>
-        <w:rPr>
-          <w:rFonts w:ascii="Times New Roman" w:hAnsi="Times New Roman" w:cs="Times New Roman"/>
-          <w:sz w:val="28"/>
-          <w:szCs w:val="28"/>
-          <w:lang w:val="uk-UA"/>
-        </w:rPr>
-      </w:pPr>
-    </w:p>
-    <w:p>
-      <w:pPr>
-        <w:spacing w:after="200" w:line="360" w:lineRule="auto"/>
-        <w:jc w:val="both"/>
-        <w:rPr>
-          <w:rFonts w:ascii="Times New Roman" w:hAnsi="Times New Roman" w:cs="Times New Roman"/>
-          <w:noProof/>
-          <w:sz w:val="28"/>
-          <w:szCs w:val="28"/>
-          <w:lang w:val="uk-UA"/>
-        </w:rPr>
-      </w:pPr>
-      <w:r>
-        <w:rPr>
-          <w:rFonts w:ascii="Times New Roman" w:hAnsi="Times New Roman" w:cs="Times New Roman"/>
-          <w:sz w:val="28"/>
-          <w:szCs w:val="28"/>
-          <w:highlight w:val="yellow"/>
-          <w:lang w:val="uk-UA"/>
-        </w:rPr>
-        <w:t>– створення однієї (1) збереженої процедури, яка використовує (створює й</w:t>
-      </w:r>
-      <w:r>
-        <w:rPr>
-          <w:rFonts w:ascii="Times New Roman" w:hAnsi="Times New Roman" w:cs="Times New Roman"/>
-          <w:sz w:val="28"/>
-          <w:szCs w:val="28"/>
-          <w:highlight w:val="yellow"/>
-        </w:rPr>
-        <w:t xml:space="preserve"> </w:t>
-      </w:r>
-      <w:r>
-        <w:rPr>
-          <w:rFonts w:ascii="Times New Roman" w:hAnsi="Times New Roman" w:cs="Times New Roman"/>
-          <w:sz w:val="28"/>
-          <w:szCs w:val="28"/>
-          <w:highlight w:val="yellow"/>
-          <w:lang w:val="uk-UA"/>
-        </w:rPr>
-        <w:t>видаляє) тимчасову таблицю;</w:t>
-      </w:r>
-      <w:r>
-        <w:rPr>
-          <w:rFonts w:ascii="Times New Roman" w:hAnsi="Times New Roman" w:cs="Times New Roman"/>
-          <w:noProof/>
-          <w:sz w:val="28"/>
-          <w:szCs w:val="28"/>
-          <w:lang w:val="uk-UA"/>
-        </w:rPr>
-        <w:t xml:space="preserve"> </w:t>
-      </w:r>
-    </w:p>
-    <w:p>
-      <w:pPr>
-        <w:spacing w:after="200" w:line="360" w:lineRule="auto"/>
-        <w:jc w:val="both"/>
-        <w:rPr>
-          <w:rFonts w:ascii="Times New Roman" w:hAnsi="Times New Roman" w:cs="Times New Roman"/>
-          <w:noProof/>
-          <w:sz w:val="28"/>
-          <w:szCs w:val="28"/>
-          <w:lang w:val="uk-UA"/>
-        </w:rPr>
-      </w:pPr>
-      <w:r>
-        <w:rPr>
-          <w:rFonts w:ascii="Times New Roman" w:hAnsi="Times New Roman" w:cs="Times New Roman"/>
-          <w:noProof/>
-          <w:sz w:val="28"/>
-          <w:szCs w:val="28"/>
-          <w:lang w:val="uk-UA"/>
-        </w:rPr>
-        <w:t xml:space="preserve">Призначення створеної процедури: дана процедура </w:t>
-      </w:r>
-      <w:r>
-        <w:rPr>
-          <w:rFonts w:ascii="Times New Roman" w:hAnsi="Times New Roman" w:cs="Times New Roman"/>
-          <w:noProof/>
-          <w:sz w:val="28"/>
-          <w:szCs w:val="28"/>
-          <w:lang w:val="uk-UA"/>
-        </w:rPr>
-        <w:t xml:space="preserve">автоматично розраховує значення кінцевої ціни замовлення, виходячи з того, скільки послуг обрав користувач, враховуючи їх ціну. </w:t>
-      </w:r>
-    </w:p>
-    <w:p>
-      <w:pPr>
-        <w:spacing w:after="200" w:line="360" w:lineRule="auto"/>
-        <w:jc w:val="center"/>
-        <w:rPr>
-          <w:rFonts w:ascii="Times New Roman" w:hAnsi="Times New Roman" w:cs="Times New Roman"/>
-          <w:sz w:val="28"/>
-          <w:szCs w:val="28"/>
-          <w:lang w:val="uk-UA"/>
-        </w:rPr>
-      </w:pPr>
-      <w:r>
-        <w:rPr>
-          <w:noProof/>
-          <w:lang w:val="en-US"/>
-        </w:rPr>
         <w:drawing>
-          <wp:inline distT="0" distB="0" distL="0" distR="0" wp14:anchorId="450D0A35" wp14:editId="64DB9C33">
-            <wp:extent cx="4815840" cy="1635481"/>
-            <wp:effectExtent l="0" t="0" r="3810" b="3175"/>
-            <wp:docPr id="38" name="Рисунок 38"/>
+          <wp:inline distT="0" distB="0" distL="0" distR="0" wp14:anchorId="47BEB365" wp14:editId="49D15058">
+            <wp:extent cx="3459480" cy="1638701"/>
+            <wp:effectExtent l="0" t="0" r="7620" b="0"/>
+            <wp:docPr id="28" name="Рисунок 28"/>
             <wp:cNvGraphicFramePr>
               <a:graphicFrameLocks xmlns:a="http://schemas.openxmlformats.org/drawingml/2006/main" noChangeAspect="1"/>
             </wp:cNvGraphicFramePr>
@@ -7459,7 +7192,7 @@
                   <pic:spPr>
                     <a:xfrm>
                       <a:off x="0" y="0"/>
-                      <a:ext cx="4830328" cy="1640401"/>
+                      <a:ext cx="3470830" cy="1644077"/>
                     </a:xfrm>
                     <a:prstGeom prst="rect">
                       <a:avLst/>
@@ -7490,7 +7223,7 @@
           <w:szCs w:val="28"/>
           <w:lang w:val="uk-UA"/>
         </w:rPr>
-        <w:t>Рисунок Т – створення процедури</w:t>
+        <w:t>Рисунок Т – Створення процедури</w:t>
       </w:r>
     </w:p>
     <w:p>
@@ -7511,10 +7244,10 @@
         </w:rPr>
         <w:lastRenderedPageBreak/>
         <w:drawing>
-          <wp:inline distT="0" distB="0" distL="0" distR="0" wp14:anchorId="04CF5AD3" wp14:editId="606B40C2">
-            <wp:extent cx="5940425" cy="2671445"/>
-            <wp:effectExtent l="0" t="0" r="3175" b="0"/>
-            <wp:docPr id="39" name="Рисунок 39"/>
+          <wp:inline distT="0" distB="0" distL="0" distR="0" wp14:anchorId="6CC24CD5" wp14:editId="14DF383E">
+            <wp:extent cx="3611880" cy="2699548"/>
+            <wp:effectExtent l="0" t="0" r="7620" b="5715"/>
+            <wp:docPr id="44" name="Рисунок 44"/>
             <wp:cNvGraphicFramePr>
               <a:graphicFrameLocks xmlns:a="http://schemas.openxmlformats.org/drawingml/2006/main" noChangeAspect="1"/>
             </wp:cNvGraphicFramePr>
@@ -7534,7 +7267,7 @@
                   <pic:spPr>
                     <a:xfrm>
                       <a:off x="0" y="0"/>
-                      <a:ext cx="5940425" cy="2671445"/>
+                      <a:ext cx="3622920" cy="2707799"/>
                     </a:xfrm>
                     <a:prstGeom prst="rect">
                       <a:avLst/>
@@ -7565,7 +7298,59 @@
           <w:szCs w:val="28"/>
           <w:lang w:val="uk-UA"/>
         </w:rPr>
-        <w:t>Рисунок Т – створення функції для розрахунку ціни</w:t>
+        <w:t>Рисунок Т – Виклик процедури</w:t>
+      </w:r>
+    </w:p>
+    <w:p>
+      <w:pPr>
+        <w:spacing w:after="200" w:line="360" w:lineRule="auto"/>
+        <w:rPr>
+          <w:rFonts w:ascii="Times New Roman" w:hAnsi="Times New Roman" w:cs="Times New Roman"/>
+          <w:sz w:val="28"/>
+          <w:szCs w:val="28"/>
+        </w:rPr>
+      </w:pPr>
+      <w:r>
+        <w:rPr>
+          <w:rFonts w:ascii="Times New Roman" w:hAnsi="Times New Roman" w:cs="Times New Roman"/>
+          <w:sz w:val="28"/>
+          <w:szCs w:val="28"/>
+        </w:rPr>
+        <w:t xml:space="preserve">2. </w:t>
+      </w:r>
+      <w:r>
+        <w:rPr>
+          <w:rFonts w:ascii="Times New Roman" w:hAnsi="Times New Roman" w:cs="Times New Roman"/>
+          <w:sz w:val="28"/>
+          <w:szCs w:val="28"/>
+        </w:rPr>
+        <w:t>Вивести 10 найбільш великих файлів на друк, наданих користувачами,</w:t>
+      </w:r>
+    </w:p>
+    <w:p>
+      <w:pPr>
+        <w:spacing w:after="200" w:line="360" w:lineRule="auto"/>
+        <w:rPr>
+          <w:rFonts w:ascii="Times New Roman" w:hAnsi="Times New Roman" w:cs="Times New Roman"/>
+          <w:sz w:val="28"/>
+          <w:szCs w:val="28"/>
+        </w:rPr>
+      </w:pPr>
+      <w:r>
+        <w:rPr>
+          <w:rFonts w:ascii="Times New Roman" w:hAnsi="Times New Roman" w:cs="Times New Roman"/>
+          <w:sz w:val="28"/>
+          <w:szCs w:val="28"/>
+        </w:rPr>
+        <w:t>відсортованих за роз</w:t>
+      </w:r>
+      <w:r>
+        <w:rPr>
+          <w:rFonts w:ascii="Times New Roman" w:hAnsi="Times New Roman" w:cs="Times New Roman"/>
+          <w:sz w:val="28"/>
+          <w:szCs w:val="28"/>
+        </w:rPr>
+        <w:t>міром з наданням формату файлу.</w:t>
       </w:r>
     </w:p>
     <w:p>
@@ -7576,19 +7361,19 @@
           <w:rFonts w:ascii="Times New Roman" w:hAnsi="Times New Roman" w:cs="Times New Roman"/>
           <w:sz w:val="28"/>
           <w:szCs w:val="28"/>
-          <w:lang w:val="uk-UA"/>
-        </w:rPr>
-      </w:pPr>
-      <w:r>
-        <w:rPr>
-          <w:noProof/>
-          <w:lang w:val="en-US"/>
+        </w:rPr>
+      </w:pPr>
+      <w:r>
+        <w:rPr>
+          <w:rFonts w:ascii="Times New Roman" w:hAnsi="Times New Roman" w:cs="Times New Roman"/>
+          <w:sz w:val="28"/>
+          <w:szCs w:val="28"/>
         </w:rPr>
         <w:drawing>
-          <wp:inline distT="0" distB="0" distL="0" distR="0" wp14:anchorId="305511E2" wp14:editId="10D0E9A2">
-            <wp:extent cx="2529840" cy="4076960"/>
-            <wp:effectExtent l="0" t="0" r="3810" b="0"/>
-            <wp:docPr id="40" name="Рисунок 40"/>
+          <wp:inline distT="0" distB="0" distL="0" distR="0" wp14:anchorId="1D6B923C" wp14:editId="20AB8DFF">
+            <wp:extent cx="4754880" cy="2089029"/>
+            <wp:effectExtent l="0" t="0" r="7620" b="6985"/>
+            <wp:docPr id="53" name="Рисунок 53"/>
             <wp:cNvGraphicFramePr>
               <a:graphicFrameLocks xmlns:a="http://schemas.openxmlformats.org/drawingml/2006/main" noChangeAspect="1"/>
             </wp:cNvGraphicFramePr>
@@ -7608,7 +7393,7 @@
                   <pic:spPr>
                     <a:xfrm>
                       <a:off x="0" y="0"/>
-                      <a:ext cx="2535079" cy="4085404"/>
+                      <a:ext cx="4776060" cy="2098334"/>
                     </a:xfrm>
                     <a:prstGeom prst="rect">
                       <a:avLst/>
@@ -7639,86 +7424,33 @@
           <w:szCs w:val="28"/>
           <w:lang w:val="uk-UA"/>
         </w:rPr>
-        <w:t>Рисунок Т – Результат виклику</w:t>
-      </w:r>
-    </w:p>
-    <w:p>
-      <w:pPr>
-        <w:spacing w:after="200" w:line="360" w:lineRule="auto"/>
-        <w:rPr>
-          <w:rFonts w:ascii="Times New Roman" w:hAnsi="Times New Roman" w:cs="Times New Roman"/>
-          <w:sz w:val="28"/>
-          <w:szCs w:val="28"/>
-          <w:lang w:val="uk-UA"/>
-        </w:rPr>
-      </w:pPr>
-    </w:p>
-    <w:p>
-      <w:pPr>
-        <w:spacing w:after="200" w:line="360" w:lineRule="auto"/>
-        <w:rPr>
-          <w:rFonts w:ascii="Times New Roman" w:hAnsi="Times New Roman" w:cs="Times New Roman"/>
-          <w:sz w:val="28"/>
-          <w:szCs w:val="28"/>
-          <w:lang w:val="uk-UA"/>
-        </w:rPr>
-      </w:pPr>
-    </w:p>
-    <w:p>
-      <w:pPr>
-        <w:spacing w:after="200" w:line="360" w:lineRule="auto"/>
-        <w:rPr>
-          <w:rFonts w:ascii="Times New Roman" w:hAnsi="Times New Roman" w:cs="Times New Roman"/>
-          <w:sz w:val="28"/>
-          <w:szCs w:val="28"/>
-          <w:lang w:val="uk-UA"/>
-        </w:rPr>
-      </w:pPr>
-      <w:bookmarkStart w:id="1" w:name="_GoBack"/>
-      <w:bookmarkEnd w:id="1"/>
-    </w:p>
-    <w:p>
-      <w:pPr>
-        <w:spacing w:after="200" w:line="360" w:lineRule="auto"/>
-        <w:rPr>
-          <w:rFonts w:ascii="Times New Roman" w:hAnsi="Times New Roman" w:cs="Times New Roman"/>
-          <w:sz w:val="28"/>
-          <w:szCs w:val="28"/>
-          <w:lang w:val="uk-UA"/>
-        </w:rPr>
-      </w:pPr>
-      <w:r>
-        <w:rPr>
-          <w:rFonts w:ascii="Times New Roman" w:hAnsi="Times New Roman" w:cs="Times New Roman"/>
-          <w:sz w:val="28"/>
-          <w:szCs w:val="28"/>
-          <w:highlight w:val="red"/>
-          <w:lang w:val="uk-UA"/>
+        <w:t>Рисунок Т – Створення процедури</w:t>
+      </w:r>
+    </w:p>
+    <w:p>
+      <w:pPr>
+        <w:spacing w:after="200" w:line="360" w:lineRule="auto"/>
+        <w:jc w:val="center"/>
+        <w:rPr>
+          <w:rFonts w:ascii="Times New Roman" w:hAnsi="Times New Roman" w:cs="Times New Roman"/>
+          <w:sz w:val="28"/>
+          <w:szCs w:val="28"/>
+          <w:lang w:val="en-US"/>
+        </w:rPr>
+      </w:pPr>
+      <w:r>
+        <w:rPr>
+          <w:rFonts w:ascii="Times New Roman" w:hAnsi="Times New Roman" w:cs="Times New Roman"/>
+          <w:sz w:val="28"/>
+          <w:szCs w:val="28"/>
+          <w:lang w:val="en-US"/>
         </w:rPr>
         <w:lastRenderedPageBreak/>
-        <w:t>1. Зміна статусу замовлення на наступний:</w:t>
-      </w:r>
-    </w:p>
-    <w:p>
-      <w:pPr>
-        <w:spacing w:after="200" w:line="360" w:lineRule="auto"/>
-        <w:rPr>
-          <w:rFonts w:ascii="Times New Roman" w:hAnsi="Times New Roman" w:cs="Times New Roman"/>
-          <w:sz w:val="28"/>
-          <w:szCs w:val="28"/>
-          <w:lang w:val="uk-UA"/>
-        </w:rPr>
-      </w:pPr>
-      <w:r>
-        <w:rPr>
-          <w:noProof/>
-          <w:lang w:val="en-US"/>
-        </w:rPr>
         <w:drawing>
-          <wp:inline distT="0" distB="0" distL="0" distR="0" wp14:anchorId="6B8F6CD8" wp14:editId="784F8F81">
-            <wp:extent cx="5940425" cy="2034540"/>
-            <wp:effectExtent l="0" t="0" r="3175" b="3810"/>
-            <wp:docPr id="5" name="Рисунок 5"/>
+          <wp:inline distT="0" distB="0" distL="0" distR="0" wp14:anchorId="76EEF601" wp14:editId="5E728101">
+            <wp:extent cx="4678680" cy="2876726"/>
+            <wp:effectExtent l="0" t="0" r="7620" b="0"/>
+            <wp:docPr id="54" name="Рисунок 54"/>
             <wp:cNvGraphicFramePr>
               <a:graphicFrameLocks xmlns:a="http://schemas.openxmlformats.org/drawingml/2006/main" noChangeAspect="1"/>
             </wp:cNvGraphicFramePr>
@@ -7738,7 +7470,7 @@
                   <pic:spPr>
                     <a:xfrm>
                       <a:off x="0" y="0"/>
-                      <a:ext cx="5940425" cy="2034540"/>
+                      <a:ext cx="4686124" cy="2881303"/>
                     </a:xfrm>
                     <a:prstGeom prst="rect">
                       <a:avLst/>
@@ -7759,40 +7491,96 @@
           <w:rFonts w:ascii="Times New Roman" w:hAnsi="Times New Roman" w:cs="Times New Roman"/>
           <w:sz w:val="28"/>
           <w:szCs w:val="28"/>
+          <w:lang w:val="uk-UA"/>
+        </w:rPr>
+      </w:pPr>
+      <w:r>
+        <w:rPr>
+          <w:rFonts w:ascii="Times New Roman" w:hAnsi="Times New Roman" w:cs="Times New Roman"/>
+          <w:sz w:val="28"/>
+          <w:szCs w:val="28"/>
+          <w:lang w:val="uk-UA"/>
+        </w:rPr>
+        <w:t>Рисунок Т – Виклик процедури</w:t>
+      </w:r>
+      <w:bookmarkStart w:id="1" w:name="_GoBack"/>
+      <w:bookmarkEnd w:id="1"/>
+    </w:p>
+    <w:p>
+      <w:pPr>
+        <w:spacing w:after="200" w:line="360" w:lineRule="auto"/>
+        <w:rPr>
+          <w:rFonts w:ascii="Times New Roman" w:hAnsi="Times New Roman" w:cs="Times New Roman"/>
+          <w:sz w:val="28"/>
+          <w:szCs w:val="28"/>
+        </w:rPr>
+      </w:pPr>
+    </w:p>
+    <w:p>
+      <w:pPr>
+        <w:spacing w:after="200" w:line="360" w:lineRule="auto"/>
+        <w:rPr>
+          <w:rFonts w:ascii="Times New Roman" w:hAnsi="Times New Roman" w:cs="Times New Roman"/>
+          <w:sz w:val="28"/>
+          <w:szCs w:val="28"/>
+          <w:lang w:val="uk-UA"/>
+        </w:rPr>
+      </w:pPr>
+      <w:r>
+        <w:rPr>
+          <w:rFonts w:ascii="Times New Roman" w:hAnsi="Times New Roman" w:cs="Times New Roman"/>
+          <w:sz w:val="28"/>
+          <w:szCs w:val="28"/>
+          <w:highlight w:val="green"/>
+          <w:lang w:val="uk-UA"/>
+        </w:rPr>
+        <w:t>– створення трьох (3) збережених процедур, що використовують оператори «IF...THEN...ELSEIF», «CASE v.1», «CASE v.2»;</w:t>
+      </w:r>
+    </w:p>
+    <w:p>
+      <w:pPr>
+        <w:spacing w:after="200" w:line="360" w:lineRule="auto"/>
+        <w:rPr>
+          <w:rFonts w:ascii="Times New Roman" w:hAnsi="Times New Roman" w:cs="Times New Roman"/>
+          <w:sz w:val="28"/>
+          <w:szCs w:val="28"/>
+          <w:lang w:val="uk-UA"/>
+        </w:rPr>
+      </w:pPr>
+      <w:r>
+        <w:rPr>
+          <w:rFonts w:ascii="Times New Roman" w:hAnsi="Times New Roman" w:cs="Times New Roman"/>
+          <w:sz w:val="28"/>
+          <w:szCs w:val="28"/>
+          <w:lang w:val="uk-UA"/>
+        </w:rPr>
+        <w:t xml:space="preserve">1. Визначити розмір знижки для користувачів системи. Якщо зареєстрований 10 років потому – 10% знижки, якщо 5 років – 5%. Зареєстровані менш ніж 5 років тому – не отримують знижку </w:t>
+      </w:r>
+    </w:p>
+    <w:p>
+      <w:pPr>
+        <w:spacing w:after="200" w:line="360" w:lineRule="auto"/>
+        <w:jc w:val="center"/>
+        <w:rPr>
+          <w:rFonts w:ascii="Times New Roman" w:hAnsi="Times New Roman" w:cs="Times New Roman"/>
+          <w:sz w:val="28"/>
+          <w:szCs w:val="28"/>
+          <w:lang w:val="uk-UA"/>
+        </w:rPr>
+      </w:pPr>
+      <w:r>
+        <w:rPr>
+          <w:rFonts w:ascii="Times New Roman" w:hAnsi="Times New Roman" w:cs="Times New Roman"/>
+          <w:noProof/>
+          <w:sz w:val="28"/>
+          <w:szCs w:val="28"/>
           <w:lang w:val="en-US"/>
         </w:rPr>
-      </w:pPr>
-      <w:r>
-        <w:rPr>
-          <w:rFonts w:ascii="Times New Roman" w:hAnsi="Times New Roman" w:cs="Times New Roman"/>
-          <w:sz w:val="28"/>
-          <w:szCs w:val="28"/>
-          <w:lang w:val="uk-UA"/>
-        </w:rPr>
-        <w:t>Рисунок 5.1 – Код збереженої функції</w:t>
-      </w:r>
-    </w:p>
-    <w:p>
-      <w:pPr>
-        <w:spacing w:after="200" w:line="360" w:lineRule="auto"/>
-        <w:jc w:val="center"/>
-        <w:rPr>
-          <w:rFonts w:ascii="Times New Roman" w:hAnsi="Times New Roman" w:cs="Times New Roman"/>
-          <w:sz w:val="28"/>
-          <w:szCs w:val="28"/>
-          <w:lang w:val="en-US"/>
-        </w:rPr>
-      </w:pPr>
-      <w:r>
-        <w:rPr>
-          <w:noProof/>
-          <w:lang w:val="en-US"/>
-        </w:rPr>
         <w:drawing>
-          <wp:inline distT="0" distB="0" distL="0" distR="0" wp14:anchorId="1F413D94" wp14:editId="24E41808">
-            <wp:extent cx="5940425" cy="1416050"/>
-            <wp:effectExtent l="0" t="0" r="3175" b="0"/>
-            <wp:docPr id="6" name="Рисунок 6"/>
+          <wp:inline distT="0" distB="0" distL="0" distR="0" wp14:anchorId="4AEBA5B1" wp14:editId="0F31A6D6">
+            <wp:extent cx="4587240" cy="2410569"/>
+            <wp:effectExtent l="0" t="0" r="3810" b="8890"/>
+            <wp:docPr id="8" name="Рисунок 8"/>
             <wp:cNvGraphicFramePr>
               <a:graphicFrameLocks xmlns:a="http://schemas.openxmlformats.org/drawingml/2006/main" noChangeAspect="1"/>
             </wp:cNvGraphicFramePr>
@@ -7812,7 +7600,7 @@
                   <pic:spPr>
                     <a:xfrm>
                       <a:off x="0" y="0"/>
-                      <a:ext cx="5940425" cy="1416050"/>
+                      <a:ext cx="4609826" cy="2422438"/>
                     </a:xfrm>
                     <a:prstGeom prst="rect">
                       <a:avLst/>
@@ -7843,7 +7631,7 @@
           <w:szCs w:val="28"/>
           <w:lang w:val="uk-UA"/>
         </w:rPr>
-        <w:t>Рисунок 5.2 – Вибірка даних до виконання</w:t>
+        <w:t>Рисунок Т – Створення процедури</w:t>
       </w:r>
     </w:p>
     <w:p>
@@ -7859,14 +7647,18 @@
       </w:pPr>
       <w:r>
         <w:rPr>
+          <w:rFonts w:ascii="Times New Roman" w:hAnsi="Times New Roman" w:cs="Times New Roman"/>
           <w:noProof/>
+          <w:sz w:val="28"/>
+          <w:szCs w:val="28"/>
           <w:lang w:val="en-US"/>
         </w:rPr>
+        <w:lastRenderedPageBreak/>
         <w:drawing>
-          <wp:inline distT="0" distB="0" distL="0" distR="0" wp14:anchorId="5D7AA666" wp14:editId="454E796F">
-            <wp:extent cx="5940425" cy="1833245"/>
-            <wp:effectExtent l="0" t="0" r="3175" b="0"/>
-            <wp:docPr id="7" name="Рисунок 7"/>
+          <wp:inline distT="0" distB="0" distL="0" distR="0" wp14:anchorId="477104CD" wp14:editId="030C5B34">
+            <wp:extent cx="3695700" cy="2504623"/>
+            <wp:effectExtent l="0" t="0" r="0" b="0"/>
+            <wp:docPr id="11" name="Рисунок 11"/>
             <wp:cNvGraphicFramePr>
               <a:graphicFrameLocks xmlns:a="http://schemas.openxmlformats.org/drawingml/2006/main" noChangeAspect="1"/>
             </wp:cNvGraphicFramePr>
@@ -7886,7 +7678,7 @@
                   <pic:spPr>
                     <a:xfrm>
                       <a:off x="0" y="0"/>
-                      <a:ext cx="5940425" cy="1833245"/>
+                      <a:ext cx="3716026" cy="2518398"/>
                     </a:xfrm>
                     <a:prstGeom prst="rect">
                       <a:avLst/>
@@ -7917,7 +7709,27 @@
           <w:szCs w:val="28"/>
           <w:lang w:val="uk-UA"/>
         </w:rPr>
-        <w:t>Рисунок 5.3 – Виклик функції</w:t>
+        <w:t>Рисунок Т – Використання процедури</w:t>
+      </w:r>
+    </w:p>
+    <w:p>
+      <w:pPr>
+        <w:spacing w:after="200" w:line="360" w:lineRule="auto"/>
+        <w:rPr>
+          <w:rFonts w:ascii="Times New Roman" w:hAnsi="Times New Roman" w:cs="Times New Roman"/>
+          <w:sz w:val="28"/>
+          <w:szCs w:val="28"/>
+          <w:lang w:val="uk-UA"/>
+        </w:rPr>
+      </w:pPr>
+      <w:r>
+        <w:rPr>
+          <w:rFonts w:ascii="Times New Roman" w:hAnsi="Times New Roman" w:cs="Times New Roman"/>
+          <w:sz w:val="28"/>
+          <w:szCs w:val="28"/>
+          <w:lang w:val="uk-UA"/>
+        </w:rPr>
+        <w:t>2) Відобразити в замовленнях користувачів, які видалили профіль.</w:t>
       </w:r>
     </w:p>
     <w:p>
@@ -7933,14 +7745,17 @@
       </w:pPr>
       <w:r>
         <w:rPr>
+          <w:rFonts w:ascii="Times New Roman" w:hAnsi="Times New Roman" w:cs="Times New Roman"/>
           <w:noProof/>
+          <w:sz w:val="28"/>
+          <w:szCs w:val="28"/>
           <w:lang w:val="en-US"/>
         </w:rPr>
         <w:drawing>
-          <wp:inline distT="0" distB="0" distL="0" distR="0" wp14:anchorId="6E95841E" wp14:editId="78FA6935">
-            <wp:extent cx="5940425" cy="1387475"/>
-            <wp:effectExtent l="0" t="0" r="3175" b="3175"/>
-            <wp:docPr id="9" name="Рисунок 9"/>
+          <wp:inline distT="0" distB="0" distL="0" distR="0" wp14:anchorId="3A519287" wp14:editId="4D647321">
+            <wp:extent cx="3863340" cy="1483481"/>
+            <wp:effectExtent l="0" t="0" r="3810" b="2540"/>
+            <wp:docPr id="29" name="Рисунок 29"/>
             <wp:cNvGraphicFramePr>
               <a:graphicFrameLocks xmlns:a="http://schemas.openxmlformats.org/drawingml/2006/main" noChangeAspect="1"/>
             </wp:cNvGraphicFramePr>
@@ -7960,7 +7775,7 @@
                   <pic:spPr>
                     <a:xfrm>
                       <a:off x="0" y="0"/>
-                      <a:ext cx="5940425" cy="1387475"/>
+                      <a:ext cx="3887920" cy="1492920"/>
                     </a:xfrm>
                     <a:prstGeom prst="rect">
                       <a:avLst/>
@@ -7991,28 +7806,7 @@
           <w:szCs w:val="28"/>
           <w:lang w:val="uk-UA"/>
         </w:rPr>
-        <w:lastRenderedPageBreak/>
-        <w:t>Рисунок 5.4 – Результат виконання</w:t>
-      </w:r>
-    </w:p>
-    <w:p>
-      <w:pPr>
-        <w:spacing w:after="200" w:line="360" w:lineRule="auto"/>
-        <w:rPr>
-          <w:rFonts w:ascii="Times New Roman" w:hAnsi="Times New Roman" w:cs="Times New Roman"/>
-          <w:sz w:val="28"/>
-          <w:szCs w:val="28"/>
-          <w:lang w:val="uk-UA"/>
-        </w:rPr>
-      </w:pPr>
-      <w:r>
-        <w:rPr>
-          <w:rFonts w:ascii="Times New Roman" w:hAnsi="Times New Roman" w:cs="Times New Roman"/>
-          <w:sz w:val="28"/>
-          <w:szCs w:val="28"/>
-          <w:lang w:val="uk-UA"/>
-        </w:rPr>
-        <w:t>Обробка помилок:</w:t>
+        <w:t>Рисунок Т – Створення процедури</w:t>
       </w:r>
     </w:p>
     <w:p>
@@ -8028,14 +7822,17 @@
       </w:pPr>
       <w:r>
         <w:rPr>
+          <w:rFonts w:ascii="Times New Roman" w:hAnsi="Times New Roman" w:cs="Times New Roman"/>
           <w:noProof/>
+          <w:sz w:val="28"/>
+          <w:szCs w:val="28"/>
           <w:lang w:val="en-US"/>
         </w:rPr>
         <w:drawing>
-          <wp:inline distT="0" distB="0" distL="0" distR="0" wp14:anchorId="39A30F44" wp14:editId="3F8D64AB">
-            <wp:extent cx="5940425" cy="1445895"/>
-            <wp:effectExtent l="0" t="0" r="3175" b="1905"/>
-            <wp:docPr id="10" name="Рисунок 10"/>
+          <wp:inline distT="0" distB="0" distL="0" distR="0" wp14:anchorId="47E3BB54" wp14:editId="5225741C">
+            <wp:extent cx="2354580" cy="2672766"/>
+            <wp:effectExtent l="0" t="0" r="7620" b="0"/>
+            <wp:docPr id="30" name="Рисунок 30"/>
             <wp:cNvGraphicFramePr>
               <a:graphicFrameLocks xmlns:a="http://schemas.openxmlformats.org/drawingml/2006/main" noChangeAspect="1"/>
             </wp:cNvGraphicFramePr>
@@ -8055,7 +7852,7 @@
                   <pic:spPr>
                     <a:xfrm>
                       <a:off x="0" y="0"/>
-                      <a:ext cx="5940425" cy="1445895"/>
+                      <a:ext cx="2362077" cy="2681276"/>
                     </a:xfrm>
                     <a:prstGeom prst="rect">
                       <a:avLst/>
@@ -8086,7 +7883,28 @@
           <w:szCs w:val="28"/>
           <w:lang w:val="uk-UA"/>
         </w:rPr>
-        <w:t>Рисунок 5.5 – Вибірка до виклику функції</w:t>
+        <w:t>Рисунок Т – Використання процедури</w:t>
+      </w:r>
+    </w:p>
+    <w:p>
+      <w:pPr>
+        <w:spacing w:after="200" w:line="360" w:lineRule="auto"/>
+        <w:rPr>
+          <w:rFonts w:ascii="Times New Roman" w:hAnsi="Times New Roman" w:cs="Times New Roman"/>
+          <w:sz w:val="28"/>
+          <w:szCs w:val="28"/>
+          <w:lang w:val="uk-UA"/>
+        </w:rPr>
+      </w:pPr>
+      <w:r>
+        <w:rPr>
+          <w:rFonts w:ascii="Times New Roman" w:hAnsi="Times New Roman" w:cs="Times New Roman"/>
+          <w:sz w:val="28"/>
+          <w:szCs w:val="28"/>
+          <w:lang w:val="uk-UA"/>
+        </w:rPr>
+        <w:lastRenderedPageBreak/>
+        <w:t>3) Відобразити дані про папір та його тип покриття (обмежено до 5)</w:t>
       </w:r>
     </w:p>
     <w:p>
@@ -8106,10 +7924,10 @@
           <w:lang w:val="en-US"/>
         </w:rPr>
         <w:drawing>
-          <wp:inline distT="0" distB="0" distL="0" distR="0" wp14:anchorId="2E5BBA1B" wp14:editId="0FFF6A50">
-            <wp:extent cx="5326380" cy="2496652"/>
-            <wp:effectExtent l="0" t="0" r="7620" b="0"/>
-            <wp:docPr id="12" name="Рисунок 12"/>
+          <wp:inline distT="0" distB="0" distL="0" distR="0" wp14:anchorId="558CD41E" wp14:editId="633F327F">
+            <wp:extent cx="4777740" cy="3768567"/>
+            <wp:effectExtent l="0" t="0" r="3810" b="3810"/>
+            <wp:docPr id="33" name="Рисунок 33"/>
             <wp:cNvGraphicFramePr>
               <a:graphicFrameLocks xmlns:a="http://schemas.openxmlformats.org/drawingml/2006/main" noChangeAspect="1"/>
             </wp:cNvGraphicFramePr>
@@ -8129,7 +7947,7 @@
                   <pic:spPr>
                     <a:xfrm>
                       <a:off x="0" y="0"/>
-                      <a:ext cx="5336507" cy="2501399"/>
+                      <a:ext cx="4781835" cy="3771797"/>
                     </a:xfrm>
                     <a:prstGeom prst="rect">
                       <a:avLst/>
@@ -8160,7 +7978,7 @@
           <w:szCs w:val="28"/>
           <w:lang w:val="uk-UA"/>
         </w:rPr>
-        <w:t>Рисунок 5.6 – Обробка помилки системою</w:t>
+        <w:t>Рисунок Т – створення процедури</w:t>
       </w:r>
     </w:p>
     <w:p>
@@ -8180,10 +7998,10 @@
           <w:lang w:val="en-US"/>
         </w:rPr>
         <w:drawing>
-          <wp:inline distT="0" distB="0" distL="0" distR="0" wp14:anchorId="549E43FF" wp14:editId="56A36BAC">
-            <wp:extent cx="5940425" cy="1962150"/>
-            <wp:effectExtent l="0" t="0" r="3175" b="0"/>
-            <wp:docPr id="13" name="Рисунок 13"/>
+          <wp:inline distT="0" distB="0" distL="0" distR="0" wp14:anchorId="6247C524" wp14:editId="4A89BC9E">
+            <wp:extent cx="1454636" cy="3680460"/>
+            <wp:effectExtent l="0" t="0" r="0" b="0"/>
+            <wp:docPr id="34" name="Рисунок 34"/>
             <wp:cNvGraphicFramePr>
               <a:graphicFrameLocks xmlns:a="http://schemas.openxmlformats.org/drawingml/2006/main" noChangeAspect="1"/>
             </wp:cNvGraphicFramePr>
@@ -8203,7 +8021,7 @@
                   <pic:spPr>
                     <a:xfrm>
                       <a:off x="0" y="0"/>
-                      <a:ext cx="5940425" cy="1962150"/>
+                      <a:ext cx="1471626" cy="3723447"/>
                     </a:xfrm>
                     <a:prstGeom prst="rect">
                       <a:avLst/>
@@ -8234,32 +8052,101 @@
           <w:szCs w:val="28"/>
           <w:lang w:val="uk-UA"/>
         </w:rPr>
-        <w:t>Рисунок 5.7 – Вибірка після помилки</w:t>
-      </w:r>
-    </w:p>
-    <w:p>
-      <w:pPr>
-        <w:spacing w:after="200" w:line="360" w:lineRule="auto"/>
-        <w:rPr>
-          <w:rFonts w:ascii="Times New Roman" w:hAnsi="Times New Roman" w:cs="Times New Roman"/>
-          <w:sz w:val="28"/>
-          <w:szCs w:val="28"/>
-          <w:lang w:val="uk-UA"/>
-        </w:rPr>
-      </w:pPr>
-      <w:r>
-        <w:rPr>
-          <w:rFonts w:ascii="Times New Roman" w:hAnsi="Times New Roman" w:cs="Times New Roman"/>
-          <w:sz w:val="28"/>
-          <w:szCs w:val="28"/>
-          <w:lang w:val="uk-UA"/>
-        </w:rPr>
-        <w:t>2. Створення звіту по користувачам</w:t>
-      </w:r>
-    </w:p>
-    <w:p>
-      <w:pPr>
-        <w:spacing w:after="200" w:line="360" w:lineRule="auto"/>
+        <w:t>Рисунок Т – Результат виклику процедури</w:t>
+      </w:r>
+    </w:p>
+    <w:p>
+      <w:pPr>
+        <w:spacing w:after="200" w:line="360" w:lineRule="auto"/>
+        <w:rPr>
+          <w:rFonts w:ascii="Times New Roman" w:hAnsi="Times New Roman" w:cs="Times New Roman"/>
+          <w:sz w:val="28"/>
+          <w:szCs w:val="28"/>
+          <w:lang w:val="uk-UA"/>
+        </w:rPr>
+      </w:pPr>
+    </w:p>
+    <w:p>
+      <w:pPr>
+        <w:spacing w:after="200" w:line="360" w:lineRule="auto"/>
+        <w:rPr>
+          <w:rFonts w:ascii="Times New Roman" w:hAnsi="Times New Roman" w:cs="Times New Roman"/>
+          <w:sz w:val="28"/>
+          <w:szCs w:val="28"/>
+          <w:lang w:val="uk-UA"/>
+        </w:rPr>
+      </w:pPr>
+    </w:p>
+    <w:p>
+      <w:pPr>
+        <w:spacing w:after="200" w:line="360" w:lineRule="auto"/>
+        <w:jc w:val="both"/>
+        <w:rPr>
+          <w:rFonts w:ascii="Times New Roman" w:hAnsi="Times New Roman" w:cs="Times New Roman"/>
+          <w:noProof/>
+          <w:sz w:val="28"/>
+          <w:szCs w:val="28"/>
+          <w:lang w:val="uk-UA"/>
+        </w:rPr>
+      </w:pPr>
+      <w:r>
+        <w:rPr>
+          <w:rFonts w:ascii="Times New Roman" w:hAnsi="Times New Roman" w:cs="Times New Roman"/>
+          <w:sz w:val="28"/>
+          <w:szCs w:val="28"/>
+          <w:highlight w:val="green"/>
+          <w:lang w:val="uk-UA"/>
+        </w:rPr>
+        <w:t>– створення однієї (1) збереженої процедури, яка використовує (створює й видаляє) тимчасову таблицю;</w:t>
+      </w:r>
+      <w:r>
+        <w:rPr>
+          <w:rFonts w:ascii="Times New Roman" w:hAnsi="Times New Roman" w:cs="Times New Roman"/>
+          <w:noProof/>
+          <w:sz w:val="28"/>
+          <w:szCs w:val="28"/>
+          <w:lang w:val="uk-UA"/>
+        </w:rPr>
+        <w:t xml:space="preserve"> </w:t>
+      </w:r>
+    </w:p>
+    <w:p>
+      <w:pPr>
+        <w:spacing w:after="200" w:line="360" w:lineRule="auto"/>
+        <w:jc w:val="both"/>
+        <w:rPr>
+          <w:rFonts w:ascii="Times New Roman" w:hAnsi="Times New Roman" w:cs="Times New Roman"/>
+          <w:noProof/>
+          <w:sz w:val="28"/>
+          <w:szCs w:val="28"/>
+          <w:lang w:val="uk-UA"/>
+        </w:rPr>
+      </w:pPr>
+      <w:r>
+        <w:rPr>
+          <w:rFonts w:ascii="Times New Roman" w:hAnsi="Times New Roman" w:cs="Times New Roman"/>
+          <w:noProof/>
+          <w:sz w:val="28"/>
+          <w:szCs w:val="28"/>
+          <w:lang w:val="uk-UA"/>
+        </w:rPr>
+        <w:t xml:space="preserve">Призначення створеної процедури: дана процедура </w:t>
+      </w:r>
+      <w:r>
+        <w:rPr>
+          <w:rFonts w:ascii="Times New Roman" w:hAnsi="Times New Roman" w:cs="Times New Roman"/>
+          <w:noProof/>
+          <w:sz w:val="28"/>
+          <w:szCs w:val="28"/>
+          <w:lang w:val="uk-UA"/>
+        </w:rPr>
+        <w:t xml:space="preserve">автоматично розраховує значення кінцевої ціни замовлення, виходячи з того, скільки послуг обрав користувач, враховуючи їх ціну. </w:t>
+      </w:r>
+    </w:p>
+    <w:p>
+      <w:pPr>
+        <w:spacing w:after="200" w:line="360" w:lineRule="auto"/>
+        <w:jc w:val="center"/>
         <w:rPr>
           <w:rFonts w:ascii="Times New Roman" w:hAnsi="Times New Roman" w:cs="Times New Roman"/>
           <w:sz w:val="28"/>
@@ -8272,12 +8159,11 @@
           <w:noProof/>
           <w:lang w:val="en-US"/>
         </w:rPr>
-        <w:lastRenderedPageBreak/>
         <w:drawing>
-          <wp:inline distT="0" distB="0" distL="0" distR="0" wp14:anchorId="56667DC0" wp14:editId="34F3078B">
-            <wp:extent cx="5940425" cy="2616200"/>
-            <wp:effectExtent l="0" t="0" r="3175" b="0"/>
-            <wp:docPr id="14" name="Рисунок 14"/>
+          <wp:inline distT="0" distB="0" distL="0" distR="0" wp14:anchorId="450D0A35" wp14:editId="64DB9C33">
+            <wp:extent cx="4815840" cy="1635481"/>
+            <wp:effectExtent l="0" t="0" r="3810" b="3175"/>
+            <wp:docPr id="38" name="Рисунок 38"/>
             <wp:cNvGraphicFramePr>
               <a:graphicFrameLocks xmlns:a="http://schemas.openxmlformats.org/drawingml/2006/main" noChangeAspect="1"/>
             </wp:cNvGraphicFramePr>
@@ -8297,6 +8183,1399 @@
                   <pic:spPr>
                     <a:xfrm>
                       <a:off x="0" y="0"/>
+                      <a:ext cx="4830328" cy="1640401"/>
+                    </a:xfrm>
+                    <a:prstGeom prst="rect">
+                      <a:avLst/>
+                    </a:prstGeom>
+                  </pic:spPr>
+                </pic:pic>
+              </a:graphicData>
+            </a:graphic>
+          </wp:inline>
+        </w:drawing>
+      </w:r>
+    </w:p>
+    <w:p>
+      <w:pPr>
+        <w:spacing w:after="200" w:line="360" w:lineRule="auto"/>
+        <w:jc w:val="center"/>
+        <w:rPr>
+          <w:rFonts w:ascii="Times New Roman" w:hAnsi="Times New Roman" w:cs="Times New Roman"/>
+          <w:sz w:val="28"/>
+          <w:szCs w:val="28"/>
+          <w:lang w:val="uk-UA"/>
+        </w:rPr>
+      </w:pPr>
+      <w:r>
+        <w:rPr>
+          <w:rFonts w:ascii="Times New Roman" w:hAnsi="Times New Roman" w:cs="Times New Roman"/>
+          <w:sz w:val="28"/>
+          <w:szCs w:val="28"/>
+          <w:lang w:val="uk-UA"/>
+        </w:rPr>
+        <w:t>Рисунок Т – створення процедури</w:t>
+      </w:r>
+    </w:p>
+    <w:p>
+      <w:pPr>
+        <w:spacing w:after="200" w:line="360" w:lineRule="auto"/>
+        <w:jc w:val="center"/>
+        <w:rPr>
+          <w:rFonts w:ascii="Times New Roman" w:hAnsi="Times New Roman" w:cs="Times New Roman"/>
+          <w:sz w:val="28"/>
+          <w:szCs w:val="28"/>
+          <w:lang w:val="uk-UA"/>
+        </w:rPr>
+      </w:pPr>
+      <w:r>
+        <w:rPr>
+          <w:noProof/>
+          <w:lang w:val="en-US"/>
+        </w:rPr>
+        <w:drawing>
+          <wp:inline distT="0" distB="0" distL="0" distR="0" wp14:anchorId="04CF5AD3" wp14:editId="606B40C2">
+            <wp:extent cx="5940425" cy="2671445"/>
+            <wp:effectExtent l="0" t="0" r="3175" b="0"/>
+            <wp:docPr id="39" name="Рисунок 39"/>
+            <wp:cNvGraphicFramePr>
+              <a:graphicFrameLocks xmlns:a="http://schemas.openxmlformats.org/drawingml/2006/main" noChangeAspect="1"/>
+            </wp:cNvGraphicFramePr>
+            <a:graphic xmlns:a="http://schemas.openxmlformats.org/drawingml/2006/main">
+              <a:graphicData uri="http://schemas.openxmlformats.org/drawingml/2006/picture">
+                <pic:pic xmlns:pic="http://schemas.openxmlformats.org/drawingml/2006/picture">
+                  <pic:nvPicPr>
+                    <pic:cNvPr id="1" name=""/>
+                    <pic:cNvPicPr/>
+                  </pic:nvPicPr>
+                  <pic:blipFill>
+                    <a:blip r:embed="rId40"/>
+                    <a:stretch>
+                      <a:fillRect/>
+                    </a:stretch>
+                  </pic:blipFill>
+                  <pic:spPr>
+                    <a:xfrm>
+                      <a:off x="0" y="0"/>
+                      <a:ext cx="5940425" cy="2671445"/>
+                    </a:xfrm>
+                    <a:prstGeom prst="rect">
+                      <a:avLst/>
+                    </a:prstGeom>
+                  </pic:spPr>
+                </pic:pic>
+              </a:graphicData>
+            </a:graphic>
+          </wp:inline>
+        </w:drawing>
+      </w:r>
+    </w:p>
+    <w:p>
+      <w:pPr>
+        <w:spacing w:after="200" w:line="360" w:lineRule="auto"/>
+        <w:jc w:val="center"/>
+        <w:rPr>
+          <w:rFonts w:ascii="Times New Roman" w:hAnsi="Times New Roman" w:cs="Times New Roman"/>
+          <w:sz w:val="28"/>
+          <w:szCs w:val="28"/>
+          <w:lang w:val="uk-UA"/>
+        </w:rPr>
+      </w:pPr>
+      <w:r>
+        <w:rPr>
+          <w:rFonts w:ascii="Times New Roman" w:hAnsi="Times New Roman" w:cs="Times New Roman"/>
+          <w:sz w:val="28"/>
+          <w:szCs w:val="28"/>
+          <w:lang w:val="uk-UA"/>
+        </w:rPr>
+        <w:t>Рисунок Т – створення функції для розрахунку ціни</w:t>
+      </w:r>
+    </w:p>
+    <w:p>
+      <w:pPr>
+        <w:spacing w:after="200" w:line="360" w:lineRule="auto"/>
+        <w:jc w:val="center"/>
+        <w:rPr>
+          <w:rFonts w:ascii="Times New Roman" w:hAnsi="Times New Roman" w:cs="Times New Roman"/>
+          <w:sz w:val="28"/>
+          <w:szCs w:val="28"/>
+          <w:lang w:val="uk-UA"/>
+        </w:rPr>
+      </w:pPr>
+      <w:r>
+        <w:rPr>
+          <w:noProof/>
+          <w:lang w:val="en-US"/>
+        </w:rPr>
+        <w:lastRenderedPageBreak/>
+        <w:drawing>
+          <wp:inline distT="0" distB="0" distL="0" distR="0" wp14:anchorId="305511E2" wp14:editId="10D0E9A2">
+            <wp:extent cx="2529840" cy="4076960"/>
+            <wp:effectExtent l="0" t="0" r="3810" b="0"/>
+            <wp:docPr id="40" name="Рисунок 40"/>
+            <wp:cNvGraphicFramePr>
+              <a:graphicFrameLocks xmlns:a="http://schemas.openxmlformats.org/drawingml/2006/main" noChangeAspect="1"/>
+            </wp:cNvGraphicFramePr>
+            <a:graphic xmlns:a="http://schemas.openxmlformats.org/drawingml/2006/main">
+              <a:graphicData uri="http://schemas.openxmlformats.org/drawingml/2006/picture">
+                <pic:pic xmlns:pic="http://schemas.openxmlformats.org/drawingml/2006/picture">
+                  <pic:nvPicPr>
+                    <pic:cNvPr id="1" name=""/>
+                    <pic:cNvPicPr/>
+                  </pic:nvPicPr>
+                  <pic:blipFill>
+                    <a:blip r:embed="rId41"/>
+                    <a:stretch>
+                      <a:fillRect/>
+                    </a:stretch>
+                  </pic:blipFill>
+                  <pic:spPr>
+                    <a:xfrm>
+                      <a:off x="0" y="0"/>
+                      <a:ext cx="2535079" cy="4085404"/>
+                    </a:xfrm>
+                    <a:prstGeom prst="rect">
+                      <a:avLst/>
+                    </a:prstGeom>
+                  </pic:spPr>
+                </pic:pic>
+              </a:graphicData>
+            </a:graphic>
+          </wp:inline>
+        </w:drawing>
+      </w:r>
+    </w:p>
+    <w:p>
+      <w:pPr>
+        <w:spacing w:after="200" w:line="360" w:lineRule="auto"/>
+        <w:jc w:val="center"/>
+        <w:rPr>
+          <w:rFonts w:ascii="Times New Roman" w:hAnsi="Times New Roman" w:cs="Times New Roman"/>
+          <w:sz w:val="28"/>
+          <w:szCs w:val="28"/>
+          <w:lang w:val="uk-UA"/>
+        </w:rPr>
+      </w:pPr>
+      <w:r>
+        <w:rPr>
+          <w:rFonts w:ascii="Times New Roman" w:hAnsi="Times New Roman" w:cs="Times New Roman"/>
+          <w:sz w:val="28"/>
+          <w:szCs w:val="28"/>
+          <w:lang w:val="uk-UA"/>
+        </w:rPr>
+        <w:t>Рисунок Т – Результат виклику</w:t>
+      </w:r>
+    </w:p>
+    <w:p>
+      <w:pPr>
+        <w:spacing w:after="200" w:line="360" w:lineRule="auto"/>
+        <w:rPr>
+          <w:rFonts w:ascii="Times New Roman" w:hAnsi="Times New Roman" w:cs="Times New Roman"/>
+          <w:sz w:val="28"/>
+          <w:szCs w:val="28"/>
+          <w:lang w:val="uk-UA"/>
+        </w:rPr>
+      </w:pPr>
+      <w:r>
+        <w:rPr>
+          <w:rFonts w:ascii="Times New Roman" w:hAnsi="Times New Roman" w:cs="Times New Roman"/>
+          <w:sz w:val="28"/>
+          <w:szCs w:val="28"/>
+          <w:highlight w:val="green"/>
+          <w:lang w:val="uk-UA"/>
+        </w:rPr>
+        <w:t>– створення трьох варіантів однієї збереженої процедури, яка використовує тимчасову таблицю й курсор. Кожен варіант має реалізувати один з операторів циклу:1) «WHILE», 2) «LOOP», 3) «REPEAT».</w:t>
+      </w:r>
+    </w:p>
+    <w:p>
+      <w:pPr>
+        <w:spacing w:after="200" w:line="360" w:lineRule="auto"/>
+        <w:rPr>
+          <w:rFonts w:ascii="Times New Roman" w:hAnsi="Times New Roman" w:cs="Times New Roman"/>
+          <w:sz w:val="28"/>
+          <w:szCs w:val="28"/>
+          <w:lang w:val="uk-UA"/>
+        </w:rPr>
+      </w:pPr>
+      <w:r>
+        <w:rPr>
+          <w:rFonts w:ascii="Times New Roman" w:hAnsi="Times New Roman" w:cs="Times New Roman"/>
+          <w:sz w:val="28"/>
+          <w:szCs w:val="28"/>
+          <w:lang w:val="uk-UA"/>
+        </w:rPr>
+        <w:t>1. LOOP</w:t>
+      </w:r>
+    </w:p>
+    <w:p>
+      <w:pPr>
+        <w:spacing w:after="200" w:line="360" w:lineRule="auto"/>
+        <w:jc w:val="center"/>
+        <w:rPr>
+          <w:rFonts w:ascii="Times New Roman" w:hAnsi="Times New Roman" w:cs="Times New Roman"/>
+          <w:sz w:val="28"/>
+          <w:szCs w:val="28"/>
+          <w:lang w:val="uk-UA"/>
+        </w:rPr>
+      </w:pPr>
+      <w:r>
+        <w:rPr>
+          <w:noProof/>
+          <w:lang w:val="en-US"/>
+        </w:rPr>
+        <w:drawing>
+          <wp:inline distT="0" distB="0" distL="0" distR="0" wp14:anchorId="179D639B" wp14:editId="643683B1">
+            <wp:extent cx="3627120" cy="2860986"/>
+            <wp:effectExtent l="0" t="0" r="0" b="0"/>
+            <wp:docPr id="35" name="Рисунок 35"/>
+            <wp:cNvGraphicFramePr>
+              <a:graphicFrameLocks xmlns:a="http://schemas.openxmlformats.org/drawingml/2006/main" noChangeAspect="1"/>
+            </wp:cNvGraphicFramePr>
+            <a:graphic xmlns:a="http://schemas.openxmlformats.org/drawingml/2006/main">
+              <a:graphicData uri="http://schemas.openxmlformats.org/drawingml/2006/picture">
+                <pic:pic xmlns:pic="http://schemas.openxmlformats.org/drawingml/2006/picture">
+                  <pic:nvPicPr>
+                    <pic:cNvPr id="1" name=""/>
+                    <pic:cNvPicPr/>
+                  </pic:nvPicPr>
+                  <pic:blipFill>
+                    <a:blip r:embed="rId37"/>
+                    <a:stretch>
+                      <a:fillRect/>
+                    </a:stretch>
+                  </pic:blipFill>
+                  <pic:spPr>
+                    <a:xfrm>
+                      <a:off x="0" y="0"/>
+                      <a:ext cx="3636633" cy="2868490"/>
+                    </a:xfrm>
+                    <a:prstGeom prst="rect">
+                      <a:avLst/>
+                    </a:prstGeom>
+                  </pic:spPr>
+                </pic:pic>
+              </a:graphicData>
+            </a:graphic>
+          </wp:inline>
+        </w:drawing>
+      </w:r>
+    </w:p>
+    <w:p>
+      <w:pPr>
+        <w:spacing w:after="200" w:line="360" w:lineRule="auto"/>
+        <w:jc w:val="center"/>
+        <w:rPr>
+          <w:rFonts w:ascii="Times New Roman" w:hAnsi="Times New Roman" w:cs="Times New Roman"/>
+          <w:sz w:val="28"/>
+          <w:szCs w:val="28"/>
+          <w:lang w:val="uk-UA"/>
+        </w:rPr>
+      </w:pPr>
+      <w:r>
+        <w:rPr>
+          <w:rFonts w:ascii="Times New Roman" w:hAnsi="Times New Roman" w:cs="Times New Roman"/>
+          <w:sz w:val="28"/>
+          <w:szCs w:val="28"/>
+          <w:lang w:val="uk-UA"/>
+        </w:rPr>
+        <w:lastRenderedPageBreak/>
+        <w:t>Рисунок Т – Створення процедури з LOOP</w:t>
+      </w:r>
+    </w:p>
+    <w:p>
+      <w:pPr>
+        <w:spacing w:after="200" w:line="360" w:lineRule="auto"/>
+        <w:jc w:val="center"/>
+        <w:rPr>
+          <w:rFonts w:ascii="Times New Roman" w:hAnsi="Times New Roman" w:cs="Times New Roman"/>
+          <w:sz w:val="28"/>
+          <w:szCs w:val="28"/>
+          <w:highlight w:val="red"/>
+          <w:lang w:val="uk-UA"/>
+        </w:rPr>
+      </w:pPr>
+      <w:r>
+        <w:rPr>
+          <w:noProof/>
+          <w:lang w:val="en-US"/>
+        </w:rPr>
+        <w:drawing>
+          <wp:inline distT="0" distB="0" distL="0" distR="0" wp14:anchorId="083D14BF" wp14:editId="1923764B">
+            <wp:extent cx="2231647" cy="5646420"/>
+            <wp:effectExtent l="0" t="0" r="0" b="0"/>
+            <wp:docPr id="36" name="Рисунок 36"/>
+            <wp:cNvGraphicFramePr>
+              <a:graphicFrameLocks xmlns:a="http://schemas.openxmlformats.org/drawingml/2006/main" noChangeAspect="1"/>
+            </wp:cNvGraphicFramePr>
+            <a:graphic xmlns:a="http://schemas.openxmlformats.org/drawingml/2006/main">
+              <a:graphicData uri="http://schemas.openxmlformats.org/drawingml/2006/picture">
+                <pic:pic xmlns:pic="http://schemas.openxmlformats.org/drawingml/2006/picture">
+                  <pic:nvPicPr>
+                    <pic:cNvPr id="1" name=""/>
+                    <pic:cNvPicPr/>
+                  </pic:nvPicPr>
+                  <pic:blipFill>
+                    <a:blip r:embed="rId38"/>
+                    <a:stretch>
+                      <a:fillRect/>
+                    </a:stretch>
+                  </pic:blipFill>
+                  <pic:spPr>
+                    <a:xfrm>
+                      <a:off x="0" y="0"/>
+                      <a:ext cx="2236191" cy="5657916"/>
+                    </a:xfrm>
+                    <a:prstGeom prst="rect">
+                      <a:avLst/>
+                    </a:prstGeom>
+                  </pic:spPr>
+                </pic:pic>
+              </a:graphicData>
+            </a:graphic>
+          </wp:inline>
+        </w:drawing>
+      </w:r>
+    </w:p>
+    <w:p>
+      <w:pPr>
+        <w:spacing w:after="200" w:line="360" w:lineRule="auto"/>
+        <w:jc w:val="center"/>
+        <w:rPr>
+          <w:rFonts w:ascii="Times New Roman" w:hAnsi="Times New Roman" w:cs="Times New Roman"/>
+          <w:sz w:val="28"/>
+          <w:szCs w:val="28"/>
+          <w:lang w:val="uk-UA"/>
+        </w:rPr>
+      </w:pPr>
+      <w:r>
+        <w:rPr>
+          <w:rFonts w:ascii="Times New Roman" w:hAnsi="Times New Roman" w:cs="Times New Roman"/>
+          <w:sz w:val="28"/>
+          <w:szCs w:val="28"/>
+          <w:lang w:val="uk-UA"/>
+        </w:rPr>
+        <w:t>Рисунок Т – Результат виклику процедури</w:t>
+      </w:r>
+    </w:p>
+    <w:p>
+      <w:pPr>
+        <w:spacing w:after="200" w:line="360" w:lineRule="auto"/>
+        <w:rPr>
+          <w:rFonts w:ascii="Times New Roman" w:hAnsi="Times New Roman" w:cs="Times New Roman"/>
+          <w:sz w:val="28"/>
+          <w:szCs w:val="28"/>
+          <w:lang w:val="uk-UA"/>
+        </w:rPr>
+      </w:pPr>
+      <w:r>
+        <w:rPr>
+          <w:rFonts w:ascii="Times New Roman" w:hAnsi="Times New Roman" w:cs="Times New Roman"/>
+          <w:sz w:val="28"/>
+          <w:szCs w:val="28"/>
+          <w:lang w:val="uk-UA"/>
+        </w:rPr>
+        <w:t>2. WHILE</w:t>
+      </w:r>
+    </w:p>
+    <w:p>
+      <w:pPr>
+        <w:spacing w:after="200" w:line="360" w:lineRule="auto"/>
+        <w:jc w:val="center"/>
+        <w:rPr>
+          <w:rFonts w:ascii="Times New Roman" w:hAnsi="Times New Roman" w:cs="Times New Roman"/>
+          <w:sz w:val="28"/>
+          <w:szCs w:val="28"/>
+          <w:lang w:val="uk-UA"/>
+        </w:rPr>
+      </w:pPr>
+      <w:r>
+        <w:rPr>
+          <w:rFonts w:ascii="Times New Roman" w:hAnsi="Times New Roman" w:cs="Times New Roman"/>
+          <w:noProof/>
+          <w:sz w:val="28"/>
+          <w:szCs w:val="28"/>
+          <w:lang w:val="en-US"/>
+        </w:rPr>
+        <w:lastRenderedPageBreak/>
+        <w:drawing>
+          <wp:inline distT="0" distB="0" distL="0" distR="0" wp14:anchorId="60E0682F" wp14:editId="68A3CA40">
+            <wp:extent cx="4463186" cy="3512820"/>
+            <wp:effectExtent l="0" t="0" r="0" b="0"/>
+            <wp:docPr id="37" name="Рисунок 37"/>
+            <wp:cNvGraphicFramePr>
+              <a:graphicFrameLocks xmlns:a="http://schemas.openxmlformats.org/drawingml/2006/main" noChangeAspect="1"/>
+            </wp:cNvGraphicFramePr>
+            <a:graphic xmlns:a="http://schemas.openxmlformats.org/drawingml/2006/main">
+              <a:graphicData uri="http://schemas.openxmlformats.org/drawingml/2006/picture">
+                <pic:pic xmlns:pic="http://schemas.openxmlformats.org/drawingml/2006/picture">
+                  <pic:nvPicPr>
+                    <pic:cNvPr id="1" name=""/>
+                    <pic:cNvPicPr/>
+                  </pic:nvPicPr>
+                  <pic:blipFill>
+                    <a:blip r:embed="rId42"/>
+                    <a:stretch>
+                      <a:fillRect/>
+                    </a:stretch>
+                  </pic:blipFill>
+                  <pic:spPr>
+                    <a:xfrm>
+                      <a:off x="0" y="0"/>
+                      <a:ext cx="4472378" cy="3520055"/>
+                    </a:xfrm>
+                    <a:prstGeom prst="rect">
+                      <a:avLst/>
+                    </a:prstGeom>
+                  </pic:spPr>
+                </pic:pic>
+              </a:graphicData>
+            </a:graphic>
+          </wp:inline>
+        </w:drawing>
+      </w:r>
+    </w:p>
+    <w:p>
+      <w:pPr>
+        <w:spacing w:after="200" w:line="360" w:lineRule="auto"/>
+        <w:jc w:val="center"/>
+        <w:rPr>
+          <w:rFonts w:ascii="Times New Roman" w:hAnsi="Times New Roman" w:cs="Times New Roman"/>
+          <w:sz w:val="28"/>
+          <w:szCs w:val="28"/>
+          <w:lang w:val="uk-UA"/>
+        </w:rPr>
+      </w:pPr>
+      <w:r>
+        <w:rPr>
+          <w:rFonts w:ascii="Times New Roman" w:hAnsi="Times New Roman" w:cs="Times New Roman"/>
+          <w:sz w:val="28"/>
+          <w:szCs w:val="28"/>
+          <w:lang w:val="uk-UA"/>
+        </w:rPr>
+        <w:t>Рисунок Т – Створення</w:t>
+      </w:r>
+      <w:r>
+        <w:rPr>
+          <w:rFonts w:ascii="Times New Roman" w:hAnsi="Times New Roman" w:cs="Times New Roman"/>
+          <w:sz w:val="28"/>
+          <w:szCs w:val="28"/>
+          <w:lang w:val="uk-UA"/>
+        </w:rPr>
+        <w:t xml:space="preserve"> процедури</w:t>
+      </w:r>
+    </w:p>
+    <w:p>
+      <w:pPr>
+        <w:spacing w:after="200" w:line="360" w:lineRule="auto"/>
+        <w:jc w:val="center"/>
+        <w:rPr>
+          <w:rFonts w:ascii="Times New Roman" w:hAnsi="Times New Roman" w:cs="Times New Roman"/>
+          <w:sz w:val="28"/>
+          <w:szCs w:val="28"/>
+          <w:lang w:val="en-US"/>
+        </w:rPr>
+      </w:pPr>
+      <w:r>
+        <w:rPr>
+          <w:rFonts w:ascii="Times New Roman" w:hAnsi="Times New Roman" w:cs="Times New Roman"/>
+          <w:noProof/>
+          <w:sz w:val="28"/>
+          <w:szCs w:val="28"/>
+          <w:lang w:val="en-US"/>
+        </w:rPr>
+        <w:drawing>
+          <wp:inline distT="0" distB="0" distL="0" distR="0" wp14:anchorId="1E86BEAA" wp14:editId="17005667">
+            <wp:extent cx="2074514" cy="4351020"/>
+            <wp:effectExtent l="0" t="0" r="2540" b="0"/>
+            <wp:docPr id="41" name="Рисунок 41"/>
+            <wp:cNvGraphicFramePr>
+              <a:graphicFrameLocks xmlns:a="http://schemas.openxmlformats.org/drawingml/2006/main" noChangeAspect="1"/>
+            </wp:cNvGraphicFramePr>
+            <a:graphic xmlns:a="http://schemas.openxmlformats.org/drawingml/2006/main">
+              <a:graphicData uri="http://schemas.openxmlformats.org/drawingml/2006/picture">
+                <pic:pic xmlns:pic="http://schemas.openxmlformats.org/drawingml/2006/picture">
+                  <pic:nvPicPr>
+                    <pic:cNvPr id="1" name=""/>
+                    <pic:cNvPicPr/>
+                  </pic:nvPicPr>
+                  <pic:blipFill>
+                    <a:blip r:embed="rId43"/>
+                    <a:stretch>
+                      <a:fillRect/>
+                    </a:stretch>
+                  </pic:blipFill>
+                  <pic:spPr>
+                    <a:xfrm>
+                      <a:off x="0" y="0"/>
+                      <a:ext cx="2086020" cy="4375153"/>
+                    </a:xfrm>
+                    <a:prstGeom prst="rect">
+                      <a:avLst/>
+                    </a:prstGeom>
+                  </pic:spPr>
+                </pic:pic>
+              </a:graphicData>
+            </a:graphic>
+          </wp:inline>
+        </w:drawing>
+      </w:r>
+    </w:p>
+    <w:p>
+      <w:pPr>
+        <w:spacing w:after="200" w:line="360" w:lineRule="auto"/>
+        <w:jc w:val="center"/>
+        <w:rPr>
+          <w:rFonts w:ascii="Times New Roman" w:hAnsi="Times New Roman" w:cs="Times New Roman"/>
+          <w:sz w:val="28"/>
+          <w:szCs w:val="28"/>
+          <w:lang w:val="uk-UA"/>
+        </w:rPr>
+      </w:pPr>
+      <w:r>
+        <w:rPr>
+          <w:rFonts w:ascii="Times New Roman" w:hAnsi="Times New Roman" w:cs="Times New Roman"/>
+          <w:sz w:val="28"/>
+          <w:szCs w:val="28"/>
+          <w:lang w:val="uk-UA"/>
+        </w:rPr>
+        <w:t>Рисунок Т – Виклик процедури</w:t>
+      </w:r>
+    </w:p>
+    <w:p>
+      <w:pPr>
+        <w:spacing w:after="200" w:line="360" w:lineRule="auto"/>
+        <w:rPr>
+          <w:rFonts w:ascii="Times New Roman" w:hAnsi="Times New Roman" w:cs="Times New Roman"/>
+          <w:sz w:val="28"/>
+          <w:szCs w:val="28"/>
+          <w:lang w:val="en-US"/>
+        </w:rPr>
+      </w:pPr>
+      <w:r>
+        <w:rPr>
+          <w:rFonts w:ascii="Times New Roman" w:hAnsi="Times New Roman" w:cs="Times New Roman"/>
+          <w:sz w:val="28"/>
+          <w:szCs w:val="28"/>
+          <w:lang w:val="en-US"/>
+        </w:rPr>
+        <w:lastRenderedPageBreak/>
+        <w:t>3 REPEAT</w:t>
+      </w:r>
+    </w:p>
+    <w:p>
+      <w:pPr>
+        <w:spacing w:after="200" w:line="360" w:lineRule="auto"/>
+        <w:rPr>
+          <w:rFonts w:ascii="Times New Roman" w:hAnsi="Times New Roman" w:cs="Times New Roman"/>
+          <w:sz w:val="28"/>
+          <w:szCs w:val="28"/>
+          <w:lang w:val="en-US"/>
+        </w:rPr>
+      </w:pPr>
+      <w:r>
+        <w:rPr>
+          <w:rFonts w:ascii="Times New Roman" w:hAnsi="Times New Roman" w:cs="Times New Roman"/>
+          <w:noProof/>
+          <w:sz w:val="28"/>
+          <w:szCs w:val="28"/>
+          <w:lang w:val="en-US"/>
+        </w:rPr>
+        <w:drawing>
+          <wp:inline distT="0" distB="0" distL="0" distR="0" wp14:anchorId="34451D22" wp14:editId="437B7A15">
+            <wp:extent cx="5940425" cy="4029710"/>
+            <wp:effectExtent l="0" t="0" r="3175" b="8890"/>
+            <wp:docPr id="42" name="Рисунок 42"/>
+            <wp:cNvGraphicFramePr>
+              <a:graphicFrameLocks xmlns:a="http://schemas.openxmlformats.org/drawingml/2006/main" noChangeAspect="1"/>
+            </wp:cNvGraphicFramePr>
+            <a:graphic xmlns:a="http://schemas.openxmlformats.org/drawingml/2006/main">
+              <a:graphicData uri="http://schemas.openxmlformats.org/drawingml/2006/picture">
+                <pic:pic xmlns:pic="http://schemas.openxmlformats.org/drawingml/2006/picture">
+                  <pic:nvPicPr>
+                    <pic:cNvPr id="1" name=""/>
+                    <pic:cNvPicPr/>
+                  </pic:nvPicPr>
+                  <pic:blipFill>
+                    <a:blip r:embed="rId44"/>
+                    <a:stretch>
+                      <a:fillRect/>
+                    </a:stretch>
+                  </pic:blipFill>
+                  <pic:spPr>
+                    <a:xfrm>
+                      <a:off x="0" y="0"/>
+                      <a:ext cx="5940425" cy="4029710"/>
+                    </a:xfrm>
+                    <a:prstGeom prst="rect">
+                      <a:avLst/>
+                    </a:prstGeom>
+                  </pic:spPr>
+                </pic:pic>
+              </a:graphicData>
+            </a:graphic>
+          </wp:inline>
+        </w:drawing>
+      </w:r>
+    </w:p>
+    <w:p>
+      <w:pPr>
+        <w:spacing w:after="200" w:line="360" w:lineRule="auto"/>
+        <w:jc w:val="center"/>
+        <w:rPr>
+          <w:rFonts w:ascii="Times New Roman" w:hAnsi="Times New Roman" w:cs="Times New Roman"/>
+          <w:sz w:val="28"/>
+          <w:szCs w:val="28"/>
+        </w:rPr>
+      </w:pPr>
+      <w:r>
+        <w:rPr>
+          <w:rFonts w:ascii="Times New Roman" w:hAnsi="Times New Roman" w:cs="Times New Roman"/>
+          <w:sz w:val="28"/>
+          <w:szCs w:val="28"/>
+        </w:rPr>
+        <w:t>Рисунок Т – Створення процедури</w:t>
+      </w:r>
+    </w:p>
+    <w:p>
+      <w:pPr>
+        <w:spacing w:after="200" w:line="360" w:lineRule="auto"/>
+        <w:jc w:val="center"/>
+        <w:rPr>
+          <w:rFonts w:ascii="Times New Roman" w:hAnsi="Times New Roman" w:cs="Times New Roman"/>
+          <w:sz w:val="28"/>
+          <w:szCs w:val="28"/>
+          <w:lang w:val="en-US"/>
+        </w:rPr>
+      </w:pPr>
+      <w:r>
+        <w:rPr>
+          <w:rFonts w:ascii="Times New Roman" w:hAnsi="Times New Roman" w:cs="Times New Roman"/>
+          <w:noProof/>
+          <w:sz w:val="28"/>
+          <w:szCs w:val="28"/>
+          <w:lang w:val="en-US"/>
+        </w:rPr>
+        <w:drawing>
+          <wp:inline distT="0" distB="0" distL="0" distR="0" wp14:anchorId="47AA5601" wp14:editId="0DC9B9E7">
+            <wp:extent cx="1682890" cy="3299460"/>
+            <wp:effectExtent l="0" t="0" r="0" b="0"/>
+            <wp:docPr id="43" name="Рисунок 43"/>
+            <wp:cNvGraphicFramePr>
+              <a:graphicFrameLocks xmlns:a="http://schemas.openxmlformats.org/drawingml/2006/main" noChangeAspect="1"/>
+            </wp:cNvGraphicFramePr>
+            <a:graphic xmlns:a="http://schemas.openxmlformats.org/drawingml/2006/main">
+              <a:graphicData uri="http://schemas.openxmlformats.org/drawingml/2006/picture">
+                <pic:pic xmlns:pic="http://schemas.openxmlformats.org/drawingml/2006/picture">
+                  <pic:nvPicPr>
+                    <pic:cNvPr id="1" name=""/>
+                    <pic:cNvPicPr/>
+                  </pic:nvPicPr>
+                  <pic:blipFill>
+                    <a:blip r:embed="rId45"/>
+                    <a:stretch>
+                      <a:fillRect/>
+                    </a:stretch>
+                  </pic:blipFill>
+                  <pic:spPr>
+                    <a:xfrm>
+                      <a:off x="0" y="0"/>
+                      <a:ext cx="1690471" cy="3314323"/>
+                    </a:xfrm>
+                    <a:prstGeom prst="rect">
+                      <a:avLst/>
+                    </a:prstGeom>
+                  </pic:spPr>
+                </pic:pic>
+              </a:graphicData>
+            </a:graphic>
+          </wp:inline>
+        </w:drawing>
+      </w:r>
+    </w:p>
+    <w:p>
+      <w:pPr>
+        <w:spacing w:after="200" w:line="360" w:lineRule="auto"/>
+        <w:jc w:val="center"/>
+        <w:rPr>
+          <w:rFonts w:ascii="Times New Roman" w:hAnsi="Times New Roman" w:cs="Times New Roman"/>
+          <w:sz w:val="28"/>
+          <w:szCs w:val="28"/>
+        </w:rPr>
+      </w:pPr>
+      <w:r>
+        <w:rPr>
+          <w:rFonts w:ascii="Times New Roman" w:hAnsi="Times New Roman" w:cs="Times New Roman"/>
+          <w:sz w:val="28"/>
+          <w:szCs w:val="28"/>
+        </w:rPr>
+        <w:t xml:space="preserve">Рисунок Т </w:t>
+      </w:r>
+      <w:r>
+        <w:rPr>
+          <w:rFonts w:ascii="Times New Roman" w:hAnsi="Times New Roman" w:cs="Times New Roman"/>
+          <w:sz w:val="28"/>
+          <w:szCs w:val="28"/>
+        </w:rPr>
+        <w:t>–</w:t>
+      </w:r>
+      <w:r>
+        <w:rPr>
+          <w:rFonts w:ascii="Times New Roman" w:hAnsi="Times New Roman" w:cs="Times New Roman"/>
+          <w:sz w:val="28"/>
+          <w:szCs w:val="28"/>
+        </w:rPr>
+        <w:t xml:space="preserve"> Виклик</w:t>
+      </w:r>
+      <w:r>
+        <w:rPr>
+          <w:rFonts w:ascii="Times New Roman" w:hAnsi="Times New Roman" w:cs="Times New Roman"/>
+          <w:sz w:val="28"/>
+          <w:szCs w:val="28"/>
+        </w:rPr>
+        <w:t xml:space="preserve"> процедури</w:t>
+      </w:r>
+    </w:p>
+    <w:p>
+      <w:pPr>
+        <w:spacing w:after="200" w:line="360" w:lineRule="auto"/>
+        <w:jc w:val="center"/>
+        <w:rPr>
+          <w:rFonts w:ascii="Times New Roman" w:hAnsi="Times New Roman" w:cs="Times New Roman"/>
+          <w:sz w:val="28"/>
+          <w:szCs w:val="28"/>
+          <w:lang w:val="uk-UA"/>
+        </w:rPr>
+      </w:pPr>
+      <w:r>
+        <w:rPr>
+          <w:rFonts w:ascii="Times New Roman" w:hAnsi="Times New Roman" w:cs="Times New Roman"/>
+          <w:sz w:val="28"/>
+          <w:szCs w:val="28"/>
+          <w:lang w:val="uk-UA"/>
+        </w:rPr>
+        <w:br w:type="column"/>
+      </w:r>
+    </w:p>
+    <w:p>
+      <w:pPr>
+        <w:spacing w:after="200" w:line="360" w:lineRule="auto"/>
+        <w:rPr>
+          <w:rFonts w:ascii="Times New Roman" w:hAnsi="Times New Roman" w:cs="Times New Roman"/>
+          <w:sz w:val="28"/>
+          <w:szCs w:val="28"/>
+          <w:lang w:val="uk-UA"/>
+        </w:rPr>
+      </w:pPr>
+      <w:r>
+        <w:rPr>
+          <w:rFonts w:ascii="Times New Roman" w:hAnsi="Times New Roman" w:cs="Times New Roman"/>
+          <w:sz w:val="28"/>
+          <w:szCs w:val="28"/>
+          <w:highlight w:val="red"/>
+          <w:lang w:val="uk-UA"/>
+        </w:rPr>
+        <w:t>1. Зміна статусу замовлення на наступний:</w:t>
+      </w:r>
+    </w:p>
+    <w:p>
+      <w:pPr>
+        <w:spacing w:after="200" w:line="360" w:lineRule="auto"/>
+        <w:rPr>
+          <w:rFonts w:ascii="Times New Roman" w:hAnsi="Times New Roman" w:cs="Times New Roman"/>
+          <w:sz w:val="28"/>
+          <w:szCs w:val="28"/>
+          <w:lang w:val="uk-UA"/>
+        </w:rPr>
+      </w:pPr>
+      <w:r>
+        <w:rPr>
+          <w:noProof/>
+          <w:lang w:val="en-US"/>
+        </w:rPr>
+        <w:drawing>
+          <wp:inline distT="0" distB="0" distL="0" distR="0" wp14:anchorId="6B8F6CD8" wp14:editId="784F8F81">
+            <wp:extent cx="5940425" cy="2034540"/>
+            <wp:effectExtent l="0" t="0" r="3175" b="3810"/>
+            <wp:docPr id="5" name="Рисунок 5"/>
+            <wp:cNvGraphicFramePr>
+              <a:graphicFrameLocks xmlns:a="http://schemas.openxmlformats.org/drawingml/2006/main" noChangeAspect="1"/>
+            </wp:cNvGraphicFramePr>
+            <a:graphic xmlns:a="http://schemas.openxmlformats.org/drawingml/2006/main">
+              <a:graphicData uri="http://schemas.openxmlformats.org/drawingml/2006/picture">
+                <pic:pic xmlns:pic="http://schemas.openxmlformats.org/drawingml/2006/picture">
+                  <pic:nvPicPr>
+                    <pic:cNvPr id="1" name=""/>
+                    <pic:cNvPicPr/>
+                  </pic:nvPicPr>
+                  <pic:blipFill>
+                    <a:blip r:embed="rId46"/>
+                    <a:stretch>
+                      <a:fillRect/>
+                    </a:stretch>
+                  </pic:blipFill>
+                  <pic:spPr>
+                    <a:xfrm>
+                      <a:off x="0" y="0"/>
+                      <a:ext cx="5940425" cy="2034540"/>
+                    </a:xfrm>
+                    <a:prstGeom prst="rect">
+                      <a:avLst/>
+                    </a:prstGeom>
+                  </pic:spPr>
+                </pic:pic>
+              </a:graphicData>
+            </a:graphic>
+          </wp:inline>
+        </w:drawing>
+      </w:r>
+    </w:p>
+    <w:p>
+      <w:pPr>
+        <w:spacing w:after="200" w:line="360" w:lineRule="auto"/>
+        <w:jc w:val="center"/>
+        <w:rPr>
+          <w:rFonts w:ascii="Times New Roman" w:hAnsi="Times New Roman" w:cs="Times New Roman"/>
+          <w:sz w:val="28"/>
+          <w:szCs w:val="28"/>
+          <w:lang w:val="uk-UA"/>
+        </w:rPr>
+      </w:pPr>
+      <w:r>
+        <w:rPr>
+          <w:rFonts w:ascii="Times New Roman" w:hAnsi="Times New Roman" w:cs="Times New Roman"/>
+          <w:sz w:val="28"/>
+          <w:szCs w:val="28"/>
+          <w:lang w:val="uk-UA"/>
+        </w:rPr>
+        <w:t>Рисунок 5.1 – Код збереженої функції</w:t>
+      </w:r>
+    </w:p>
+    <w:p>
+      <w:pPr>
+        <w:spacing w:after="200" w:line="360" w:lineRule="auto"/>
+        <w:jc w:val="center"/>
+        <w:rPr>
+          <w:rFonts w:ascii="Times New Roman" w:hAnsi="Times New Roman" w:cs="Times New Roman"/>
+          <w:sz w:val="28"/>
+          <w:szCs w:val="28"/>
+          <w:lang w:val="uk-UA"/>
+        </w:rPr>
+      </w:pPr>
+      <w:r>
+        <w:rPr>
+          <w:noProof/>
+          <w:lang w:val="en-US"/>
+        </w:rPr>
+        <w:drawing>
+          <wp:inline distT="0" distB="0" distL="0" distR="0" wp14:anchorId="1F413D94" wp14:editId="24E41808">
+            <wp:extent cx="5940425" cy="1416050"/>
+            <wp:effectExtent l="0" t="0" r="3175" b="0"/>
+            <wp:docPr id="6" name="Рисунок 6"/>
+            <wp:cNvGraphicFramePr>
+              <a:graphicFrameLocks xmlns:a="http://schemas.openxmlformats.org/drawingml/2006/main" noChangeAspect="1"/>
+            </wp:cNvGraphicFramePr>
+            <a:graphic xmlns:a="http://schemas.openxmlformats.org/drawingml/2006/main">
+              <a:graphicData uri="http://schemas.openxmlformats.org/drawingml/2006/picture">
+                <pic:pic xmlns:pic="http://schemas.openxmlformats.org/drawingml/2006/picture">
+                  <pic:nvPicPr>
+                    <pic:cNvPr id="1" name=""/>
+                    <pic:cNvPicPr/>
+                  </pic:nvPicPr>
+                  <pic:blipFill>
+                    <a:blip r:embed="rId47"/>
+                    <a:stretch>
+                      <a:fillRect/>
+                    </a:stretch>
+                  </pic:blipFill>
+                  <pic:spPr>
+                    <a:xfrm>
+                      <a:off x="0" y="0"/>
+                      <a:ext cx="5940425" cy="1416050"/>
+                    </a:xfrm>
+                    <a:prstGeom prst="rect">
+                      <a:avLst/>
+                    </a:prstGeom>
+                  </pic:spPr>
+                </pic:pic>
+              </a:graphicData>
+            </a:graphic>
+          </wp:inline>
+        </w:drawing>
+      </w:r>
+    </w:p>
+    <w:p>
+      <w:pPr>
+        <w:spacing w:after="200" w:line="360" w:lineRule="auto"/>
+        <w:jc w:val="center"/>
+        <w:rPr>
+          <w:rFonts w:ascii="Times New Roman" w:hAnsi="Times New Roman" w:cs="Times New Roman"/>
+          <w:sz w:val="28"/>
+          <w:szCs w:val="28"/>
+          <w:lang w:val="uk-UA"/>
+        </w:rPr>
+      </w:pPr>
+      <w:r>
+        <w:rPr>
+          <w:rFonts w:ascii="Times New Roman" w:hAnsi="Times New Roman" w:cs="Times New Roman"/>
+          <w:sz w:val="28"/>
+          <w:szCs w:val="28"/>
+          <w:lang w:val="uk-UA"/>
+        </w:rPr>
+        <w:t>Рисунок 5.2 – Вибірка даних до виконання</w:t>
+      </w:r>
+    </w:p>
+    <w:p>
+      <w:pPr>
+        <w:spacing w:after="200" w:line="360" w:lineRule="auto"/>
+        <w:jc w:val="center"/>
+        <w:rPr>
+          <w:rFonts w:ascii="Times New Roman" w:hAnsi="Times New Roman" w:cs="Times New Roman"/>
+          <w:sz w:val="28"/>
+          <w:szCs w:val="28"/>
+          <w:lang w:val="uk-UA"/>
+        </w:rPr>
+      </w:pPr>
+      <w:r>
+        <w:rPr>
+          <w:noProof/>
+          <w:lang w:val="en-US"/>
+        </w:rPr>
+        <w:drawing>
+          <wp:inline distT="0" distB="0" distL="0" distR="0" wp14:anchorId="5D7AA666" wp14:editId="454E796F">
+            <wp:extent cx="5940425" cy="1833245"/>
+            <wp:effectExtent l="0" t="0" r="3175" b="0"/>
+            <wp:docPr id="7" name="Рисунок 7"/>
+            <wp:cNvGraphicFramePr>
+              <a:graphicFrameLocks xmlns:a="http://schemas.openxmlformats.org/drawingml/2006/main" noChangeAspect="1"/>
+            </wp:cNvGraphicFramePr>
+            <a:graphic xmlns:a="http://schemas.openxmlformats.org/drawingml/2006/main">
+              <a:graphicData uri="http://schemas.openxmlformats.org/drawingml/2006/picture">
+                <pic:pic xmlns:pic="http://schemas.openxmlformats.org/drawingml/2006/picture">
+                  <pic:nvPicPr>
+                    <pic:cNvPr id="1" name=""/>
+                    <pic:cNvPicPr/>
+                  </pic:nvPicPr>
+                  <pic:blipFill>
+                    <a:blip r:embed="rId48"/>
+                    <a:stretch>
+                      <a:fillRect/>
+                    </a:stretch>
+                  </pic:blipFill>
+                  <pic:spPr>
+                    <a:xfrm>
+                      <a:off x="0" y="0"/>
+                      <a:ext cx="5940425" cy="1833245"/>
+                    </a:xfrm>
+                    <a:prstGeom prst="rect">
+                      <a:avLst/>
+                    </a:prstGeom>
+                  </pic:spPr>
+                </pic:pic>
+              </a:graphicData>
+            </a:graphic>
+          </wp:inline>
+        </w:drawing>
+      </w:r>
+    </w:p>
+    <w:p>
+      <w:pPr>
+        <w:spacing w:after="200" w:line="360" w:lineRule="auto"/>
+        <w:jc w:val="center"/>
+        <w:rPr>
+          <w:rFonts w:ascii="Times New Roman" w:hAnsi="Times New Roman" w:cs="Times New Roman"/>
+          <w:sz w:val="28"/>
+          <w:szCs w:val="28"/>
+          <w:lang w:val="uk-UA"/>
+        </w:rPr>
+      </w:pPr>
+      <w:r>
+        <w:rPr>
+          <w:rFonts w:ascii="Times New Roman" w:hAnsi="Times New Roman" w:cs="Times New Roman"/>
+          <w:sz w:val="28"/>
+          <w:szCs w:val="28"/>
+          <w:lang w:val="uk-UA"/>
+        </w:rPr>
+        <w:t>Рисунок 5.3 – Виклик функції</w:t>
+      </w:r>
+    </w:p>
+    <w:p>
+      <w:pPr>
+        <w:spacing w:after="200" w:line="360" w:lineRule="auto"/>
+        <w:jc w:val="center"/>
+        <w:rPr>
+          <w:rFonts w:ascii="Times New Roman" w:hAnsi="Times New Roman" w:cs="Times New Roman"/>
+          <w:sz w:val="28"/>
+          <w:szCs w:val="28"/>
+          <w:lang w:val="uk-UA"/>
+        </w:rPr>
+      </w:pPr>
+      <w:r>
+        <w:rPr>
+          <w:noProof/>
+          <w:lang w:val="en-US"/>
+        </w:rPr>
+        <w:lastRenderedPageBreak/>
+        <w:drawing>
+          <wp:inline distT="0" distB="0" distL="0" distR="0" wp14:anchorId="6E95841E" wp14:editId="78FA6935">
+            <wp:extent cx="5940425" cy="1387475"/>
+            <wp:effectExtent l="0" t="0" r="3175" b="3175"/>
+            <wp:docPr id="9" name="Рисунок 9"/>
+            <wp:cNvGraphicFramePr>
+              <a:graphicFrameLocks xmlns:a="http://schemas.openxmlformats.org/drawingml/2006/main" noChangeAspect="1"/>
+            </wp:cNvGraphicFramePr>
+            <a:graphic xmlns:a="http://schemas.openxmlformats.org/drawingml/2006/main">
+              <a:graphicData uri="http://schemas.openxmlformats.org/drawingml/2006/picture">
+                <pic:pic xmlns:pic="http://schemas.openxmlformats.org/drawingml/2006/picture">
+                  <pic:nvPicPr>
+                    <pic:cNvPr id="1" name=""/>
+                    <pic:cNvPicPr/>
+                  </pic:nvPicPr>
+                  <pic:blipFill>
+                    <a:blip r:embed="rId49"/>
+                    <a:stretch>
+                      <a:fillRect/>
+                    </a:stretch>
+                  </pic:blipFill>
+                  <pic:spPr>
+                    <a:xfrm>
+                      <a:off x="0" y="0"/>
+                      <a:ext cx="5940425" cy="1387475"/>
+                    </a:xfrm>
+                    <a:prstGeom prst="rect">
+                      <a:avLst/>
+                    </a:prstGeom>
+                  </pic:spPr>
+                </pic:pic>
+              </a:graphicData>
+            </a:graphic>
+          </wp:inline>
+        </w:drawing>
+      </w:r>
+    </w:p>
+    <w:p>
+      <w:pPr>
+        <w:spacing w:after="200" w:line="360" w:lineRule="auto"/>
+        <w:jc w:val="center"/>
+        <w:rPr>
+          <w:rFonts w:ascii="Times New Roman" w:hAnsi="Times New Roman" w:cs="Times New Roman"/>
+          <w:sz w:val="28"/>
+          <w:szCs w:val="28"/>
+          <w:lang w:val="uk-UA"/>
+        </w:rPr>
+      </w:pPr>
+      <w:r>
+        <w:rPr>
+          <w:rFonts w:ascii="Times New Roman" w:hAnsi="Times New Roman" w:cs="Times New Roman"/>
+          <w:sz w:val="28"/>
+          <w:szCs w:val="28"/>
+          <w:lang w:val="uk-UA"/>
+        </w:rPr>
+        <w:t>Рисунок 5.4 – Результат виконання</w:t>
+      </w:r>
+    </w:p>
+    <w:p>
+      <w:pPr>
+        <w:spacing w:after="200" w:line="360" w:lineRule="auto"/>
+        <w:rPr>
+          <w:rFonts w:ascii="Times New Roman" w:hAnsi="Times New Roman" w:cs="Times New Roman"/>
+          <w:sz w:val="28"/>
+          <w:szCs w:val="28"/>
+          <w:lang w:val="uk-UA"/>
+        </w:rPr>
+      </w:pPr>
+      <w:r>
+        <w:rPr>
+          <w:rFonts w:ascii="Times New Roman" w:hAnsi="Times New Roman" w:cs="Times New Roman"/>
+          <w:sz w:val="28"/>
+          <w:szCs w:val="28"/>
+          <w:lang w:val="uk-UA"/>
+        </w:rPr>
+        <w:t>Обробка помилок:</w:t>
+      </w:r>
+    </w:p>
+    <w:p>
+      <w:pPr>
+        <w:spacing w:after="200" w:line="360" w:lineRule="auto"/>
+        <w:jc w:val="center"/>
+        <w:rPr>
+          <w:rFonts w:ascii="Times New Roman" w:hAnsi="Times New Roman" w:cs="Times New Roman"/>
+          <w:sz w:val="28"/>
+          <w:szCs w:val="28"/>
+          <w:lang w:val="uk-UA"/>
+        </w:rPr>
+      </w:pPr>
+      <w:r>
+        <w:rPr>
+          <w:noProof/>
+          <w:lang w:val="en-US"/>
+        </w:rPr>
+        <w:drawing>
+          <wp:inline distT="0" distB="0" distL="0" distR="0" wp14:anchorId="39A30F44" wp14:editId="3F8D64AB">
+            <wp:extent cx="5940425" cy="1445895"/>
+            <wp:effectExtent l="0" t="0" r="3175" b="1905"/>
+            <wp:docPr id="10" name="Рисунок 10"/>
+            <wp:cNvGraphicFramePr>
+              <a:graphicFrameLocks xmlns:a="http://schemas.openxmlformats.org/drawingml/2006/main" noChangeAspect="1"/>
+            </wp:cNvGraphicFramePr>
+            <a:graphic xmlns:a="http://schemas.openxmlformats.org/drawingml/2006/main">
+              <a:graphicData uri="http://schemas.openxmlformats.org/drawingml/2006/picture">
+                <pic:pic xmlns:pic="http://schemas.openxmlformats.org/drawingml/2006/picture">
+                  <pic:nvPicPr>
+                    <pic:cNvPr id="1" name=""/>
+                    <pic:cNvPicPr/>
+                  </pic:nvPicPr>
+                  <pic:blipFill>
+                    <a:blip r:embed="rId50"/>
+                    <a:stretch>
+                      <a:fillRect/>
+                    </a:stretch>
+                  </pic:blipFill>
+                  <pic:spPr>
+                    <a:xfrm>
+                      <a:off x="0" y="0"/>
+                      <a:ext cx="5940425" cy="1445895"/>
+                    </a:xfrm>
+                    <a:prstGeom prst="rect">
+                      <a:avLst/>
+                    </a:prstGeom>
+                  </pic:spPr>
+                </pic:pic>
+              </a:graphicData>
+            </a:graphic>
+          </wp:inline>
+        </w:drawing>
+      </w:r>
+    </w:p>
+    <w:p>
+      <w:pPr>
+        <w:spacing w:after="200" w:line="360" w:lineRule="auto"/>
+        <w:jc w:val="center"/>
+        <w:rPr>
+          <w:rFonts w:ascii="Times New Roman" w:hAnsi="Times New Roman" w:cs="Times New Roman"/>
+          <w:sz w:val="28"/>
+          <w:szCs w:val="28"/>
+          <w:lang w:val="uk-UA"/>
+        </w:rPr>
+      </w:pPr>
+      <w:r>
+        <w:rPr>
+          <w:rFonts w:ascii="Times New Roman" w:hAnsi="Times New Roman" w:cs="Times New Roman"/>
+          <w:sz w:val="28"/>
+          <w:szCs w:val="28"/>
+          <w:lang w:val="uk-UA"/>
+        </w:rPr>
+        <w:t>Рисунок 5.5 – Вибірка до виклику функції</w:t>
+      </w:r>
+    </w:p>
+    <w:p>
+      <w:pPr>
+        <w:spacing w:after="200" w:line="360" w:lineRule="auto"/>
+        <w:jc w:val="center"/>
+        <w:rPr>
+          <w:rFonts w:ascii="Times New Roman" w:hAnsi="Times New Roman" w:cs="Times New Roman"/>
+          <w:sz w:val="28"/>
+          <w:szCs w:val="28"/>
+          <w:lang w:val="uk-UA"/>
+        </w:rPr>
+      </w:pPr>
+      <w:r>
+        <w:rPr>
+          <w:noProof/>
+          <w:lang w:val="en-US"/>
+        </w:rPr>
+        <w:drawing>
+          <wp:inline distT="0" distB="0" distL="0" distR="0" wp14:anchorId="2E5BBA1B" wp14:editId="0FFF6A50">
+            <wp:extent cx="5326380" cy="2496652"/>
+            <wp:effectExtent l="0" t="0" r="7620" b="0"/>
+            <wp:docPr id="12" name="Рисунок 12"/>
+            <wp:cNvGraphicFramePr>
+              <a:graphicFrameLocks xmlns:a="http://schemas.openxmlformats.org/drawingml/2006/main" noChangeAspect="1"/>
+            </wp:cNvGraphicFramePr>
+            <a:graphic xmlns:a="http://schemas.openxmlformats.org/drawingml/2006/main">
+              <a:graphicData uri="http://schemas.openxmlformats.org/drawingml/2006/picture">
+                <pic:pic xmlns:pic="http://schemas.openxmlformats.org/drawingml/2006/picture">
+                  <pic:nvPicPr>
+                    <pic:cNvPr id="1" name=""/>
+                    <pic:cNvPicPr/>
+                  </pic:nvPicPr>
+                  <pic:blipFill>
+                    <a:blip r:embed="rId51"/>
+                    <a:stretch>
+                      <a:fillRect/>
+                    </a:stretch>
+                  </pic:blipFill>
+                  <pic:spPr>
+                    <a:xfrm>
+                      <a:off x="0" y="0"/>
+                      <a:ext cx="5336507" cy="2501399"/>
+                    </a:xfrm>
+                    <a:prstGeom prst="rect">
+                      <a:avLst/>
+                    </a:prstGeom>
+                  </pic:spPr>
+                </pic:pic>
+              </a:graphicData>
+            </a:graphic>
+          </wp:inline>
+        </w:drawing>
+      </w:r>
+    </w:p>
+    <w:p>
+      <w:pPr>
+        <w:spacing w:after="200" w:line="360" w:lineRule="auto"/>
+        <w:jc w:val="center"/>
+        <w:rPr>
+          <w:rFonts w:ascii="Times New Roman" w:hAnsi="Times New Roman" w:cs="Times New Roman"/>
+          <w:sz w:val="28"/>
+          <w:szCs w:val="28"/>
+          <w:lang w:val="uk-UA"/>
+        </w:rPr>
+      </w:pPr>
+      <w:r>
+        <w:rPr>
+          <w:rFonts w:ascii="Times New Roman" w:hAnsi="Times New Roman" w:cs="Times New Roman"/>
+          <w:sz w:val="28"/>
+          <w:szCs w:val="28"/>
+          <w:lang w:val="uk-UA"/>
+        </w:rPr>
+        <w:t>Рисунок 5.6 – Обробка помилки системою</w:t>
+      </w:r>
+    </w:p>
+    <w:p>
+      <w:pPr>
+        <w:spacing w:after="200" w:line="360" w:lineRule="auto"/>
+        <w:jc w:val="center"/>
+        <w:rPr>
+          <w:rFonts w:ascii="Times New Roman" w:hAnsi="Times New Roman" w:cs="Times New Roman"/>
+          <w:sz w:val="28"/>
+          <w:szCs w:val="28"/>
+          <w:lang w:val="uk-UA"/>
+        </w:rPr>
+      </w:pPr>
+      <w:r>
+        <w:rPr>
+          <w:noProof/>
+          <w:lang w:val="en-US"/>
+        </w:rPr>
+        <w:lastRenderedPageBreak/>
+        <w:drawing>
+          <wp:inline distT="0" distB="0" distL="0" distR="0" wp14:anchorId="549E43FF" wp14:editId="56A36BAC">
+            <wp:extent cx="5940425" cy="1962150"/>
+            <wp:effectExtent l="0" t="0" r="3175" b="0"/>
+            <wp:docPr id="13" name="Рисунок 13"/>
+            <wp:cNvGraphicFramePr>
+              <a:graphicFrameLocks xmlns:a="http://schemas.openxmlformats.org/drawingml/2006/main" noChangeAspect="1"/>
+            </wp:cNvGraphicFramePr>
+            <a:graphic xmlns:a="http://schemas.openxmlformats.org/drawingml/2006/main">
+              <a:graphicData uri="http://schemas.openxmlformats.org/drawingml/2006/picture">
+                <pic:pic xmlns:pic="http://schemas.openxmlformats.org/drawingml/2006/picture">
+                  <pic:nvPicPr>
+                    <pic:cNvPr id="1" name=""/>
+                    <pic:cNvPicPr/>
+                  </pic:nvPicPr>
+                  <pic:blipFill>
+                    <a:blip r:embed="rId52"/>
+                    <a:stretch>
+                      <a:fillRect/>
+                    </a:stretch>
+                  </pic:blipFill>
+                  <pic:spPr>
+                    <a:xfrm>
+                      <a:off x="0" y="0"/>
+                      <a:ext cx="5940425" cy="1962150"/>
+                    </a:xfrm>
+                    <a:prstGeom prst="rect">
+                      <a:avLst/>
+                    </a:prstGeom>
+                  </pic:spPr>
+                </pic:pic>
+              </a:graphicData>
+            </a:graphic>
+          </wp:inline>
+        </w:drawing>
+      </w:r>
+    </w:p>
+    <w:p>
+      <w:pPr>
+        <w:spacing w:after="200" w:line="360" w:lineRule="auto"/>
+        <w:jc w:val="center"/>
+        <w:rPr>
+          <w:rFonts w:ascii="Times New Roman" w:hAnsi="Times New Roman" w:cs="Times New Roman"/>
+          <w:sz w:val="28"/>
+          <w:szCs w:val="28"/>
+          <w:lang w:val="uk-UA"/>
+        </w:rPr>
+      </w:pPr>
+      <w:r>
+        <w:rPr>
+          <w:rFonts w:ascii="Times New Roman" w:hAnsi="Times New Roman" w:cs="Times New Roman"/>
+          <w:sz w:val="28"/>
+          <w:szCs w:val="28"/>
+          <w:lang w:val="uk-UA"/>
+        </w:rPr>
+        <w:t>Рисунок 5.7 – Вибірка після помилки</w:t>
+      </w:r>
+    </w:p>
+    <w:p>
+      <w:pPr>
+        <w:spacing w:after="200" w:line="360" w:lineRule="auto"/>
+        <w:rPr>
+          <w:rFonts w:ascii="Times New Roman" w:hAnsi="Times New Roman" w:cs="Times New Roman"/>
+          <w:sz w:val="28"/>
+          <w:szCs w:val="28"/>
+          <w:lang w:val="uk-UA"/>
+        </w:rPr>
+      </w:pPr>
+      <w:r>
+        <w:rPr>
+          <w:rFonts w:ascii="Times New Roman" w:hAnsi="Times New Roman" w:cs="Times New Roman"/>
+          <w:sz w:val="28"/>
+          <w:szCs w:val="28"/>
+          <w:highlight w:val="red"/>
+          <w:lang w:val="uk-UA"/>
+        </w:rPr>
+        <w:t>2. Створення звіту по користувачам</w:t>
+      </w:r>
+    </w:p>
+    <w:p>
+      <w:pPr>
+        <w:spacing w:after="200" w:line="360" w:lineRule="auto"/>
+        <w:rPr>
+          <w:rFonts w:ascii="Times New Roman" w:hAnsi="Times New Roman" w:cs="Times New Roman"/>
+          <w:sz w:val="28"/>
+          <w:szCs w:val="28"/>
+          <w:lang w:val="uk-UA"/>
+        </w:rPr>
+      </w:pPr>
+      <w:r>
+        <w:rPr>
+          <w:noProof/>
+          <w:lang w:val="en-US"/>
+        </w:rPr>
+        <w:drawing>
+          <wp:inline distT="0" distB="0" distL="0" distR="0" wp14:anchorId="56667DC0" wp14:editId="34F3078B">
+            <wp:extent cx="5940425" cy="2616200"/>
+            <wp:effectExtent l="0" t="0" r="3175" b="0"/>
+            <wp:docPr id="14" name="Рисунок 14"/>
+            <wp:cNvGraphicFramePr>
+              <a:graphicFrameLocks xmlns:a="http://schemas.openxmlformats.org/drawingml/2006/main" noChangeAspect="1"/>
+            </wp:cNvGraphicFramePr>
+            <a:graphic xmlns:a="http://schemas.openxmlformats.org/drawingml/2006/main">
+              <a:graphicData uri="http://schemas.openxmlformats.org/drawingml/2006/picture">
+                <pic:pic xmlns:pic="http://schemas.openxmlformats.org/drawingml/2006/picture">
+                  <pic:nvPicPr>
+                    <pic:cNvPr id="1" name=""/>
+                    <pic:cNvPicPr/>
+                  </pic:nvPicPr>
+                  <pic:blipFill>
+                    <a:blip r:embed="rId53"/>
+                    <a:stretch>
+                      <a:fillRect/>
+                    </a:stretch>
+                  </pic:blipFill>
+                  <pic:spPr>
+                    <a:xfrm>
+                      <a:off x="0" y="0"/>
                       <a:ext cx="5940425" cy="2616200"/>
                     </a:xfrm>
                     <a:prstGeom prst="rect">
@@ -8339,7 +9618,7 @@
           <w:rFonts w:ascii="Times New Roman" w:hAnsi="Times New Roman" w:cs="Times New Roman"/>
           <w:sz w:val="28"/>
           <w:szCs w:val="28"/>
-          <w:lang w:val="en-US"/>
+          <w:lang w:val="uk-UA"/>
         </w:rPr>
       </w:pPr>
       <w:r>
@@ -8366,7 +9645,7 @@
                     <pic:cNvPicPr/>
                   </pic:nvPicPr>
                   <pic:blipFill>
-                    <a:blip r:embed="rId40"/>
+                    <a:blip r:embed="rId54"/>
                     <a:stretch>
                       <a:fillRect/>
                     </a:stretch>
@@ -11688,11 +12967,12 @@
   <w:style w:type="paragraph" w:default="1" w:styleId="a0">
     <w:name w:val="Normal"/>
     <w:qFormat/>
-    <w:rsid w:val="00CA65CF"/>
+    <w:rsid w:val="00335611"/>
   </w:style>
   <w:style w:type="character" w:default="1" w:styleId="a1">
     <w:name w:val="Default Paragraph Font"/>
     <w:uiPriority w:val="1"/>
+    <w:semiHidden/>
     <w:unhideWhenUsed/>
   </w:style>
   <w:style w:type="table" w:default="1" w:styleId="a2">
@@ -12108,7 +13388,7 @@
 </file>
 
 <file path=customXml/itemProps1.xml><?xml version="1.0" encoding="utf-8"?>
-<ds:datastoreItem xmlns:ds="http://schemas.openxmlformats.org/officeDocument/2006/customXml" ds:itemID="{B211D76A-6F0D-41DF-B565-F152E20233B0}">
+<ds:datastoreItem xmlns:ds="http://schemas.openxmlformats.org/officeDocument/2006/customXml" ds:itemID="{3AD7F3F9-1824-43FB-8602-F51DC03F747D}">
   <ds:schemaRefs>
     <ds:schemaRef ds:uri="http://schemas.openxmlformats.org/officeDocument/2006/bibliography"/>
   </ds:schemaRefs>

</xml_diff>